<commit_message>
opis szeregowania - teoretycznie o algorytmie szeregowania
</commit_message>
<xml_diff>
--- a/tekst/praca dyplomowa.docx
+++ b/tekst/praca dyplomowa.docx
@@ -36,28 +36,98 @@
     </w:p>
     <w:p>
       <w:r>
-        <w:t xml:space="preserve">Szeregowanie zadań można podzielić na dwa typy dynamiczne i </w:t>
+        <w:t>W przypadku planowania wykonania pewnych czynności (zadań) w momencie korzystania z ograniczonej liczby zasobów (procesorów) można stwierdzić, że kolejność wykonanych zadań, ich uszeregowanie, pozwala na osiągnięcie lepszych lub gorszych czasów realizacji całego przedsięwzięcia. Przykładowymi sytuacjami w których takie szeregowanie ma istotne znaczenie są:</w:t>
+      </w:r>
+    </w:p>
+    <w:p>
+      <w:pPr>
+        <w:pStyle w:val="Akapitzlist"/>
+        <w:numPr>
+          <w:ilvl w:val="0"/>
+          <w:numId w:val="7"/>
+        </w:numPr>
+      </w:pPr>
+      <w:r>
+        <w:t>określenie kolejności</w:t>
+      </w:r>
+      <w:r>
+        <w:t xml:space="preserve"> zadań, obliczeń w wykonywanym algorytmie programu komputerowego</w:t>
+      </w:r>
+      <w:r>
+        <w:t>. W tym wypadku zadaniem jest krok algorytmu, a zasobem czas procesora</w:t>
+      </w:r>
+    </w:p>
+    <w:p>
+      <w:pPr>
+        <w:pStyle w:val="Akapitzlist"/>
+        <w:numPr>
+          <w:ilvl w:val="0"/>
+          <w:numId w:val="7"/>
+        </w:numPr>
+      </w:pPr>
+      <w:r>
+        <w:t xml:space="preserve">stworzenie </w:t>
+      </w:r>
+      <w:r>
+        <w:t>harmonogram</w:t>
+      </w:r>
+      <w:r>
+        <w:t>u</w:t>
+      </w:r>
+      <w:r>
+        <w:t xml:space="preserve"> prac inwestycji </w:t>
       </w:r>
       <w:commentRangeStart w:id="0"/>
       <w:r>
-        <w:t>statyczne</w:t>
+        <w:t>budowlanej</w:t>
+      </w:r>
+      <w:commentRangeEnd w:id="0"/>
+      <w:r>
+        <w:rPr>
+          <w:rStyle w:val="Odwoaniedokomentarza"/>
+        </w:rPr>
+        <w:commentReference w:id="0"/>
+      </w:r>
+      <w:r>
+        <w:t xml:space="preserve">. Zasobami są ludzie, sprzęt budowlany, a szeregowaniu podlegają prace budowlane takie jak np. </w:t>
+      </w:r>
+      <w:r>
+        <w:t>położenie</w:t>
+      </w:r>
+      <w:r>
+        <w:t xml:space="preserve"> powierzchni asfaltowej</w:t>
+      </w:r>
+    </w:p>
+    <w:p>
+      <w:pPr>
+        <w:pStyle w:val="Akapitzlist"/>
+        <w:numPr>
+          <w:ilvl w:val="0"/>
+          <w:numId w:val="7"/>
+        </w:numPr>
+      </w:pPr>
+      <w:r>
+        <w:t>zdefiniowanie modelu produkcyjnego pewnych dóbr złożonych z wielu podzespołów</w:t>
+      </w:r>
+      <w:r>
+        <w:t>. Zasobem może być tu praca ludzka, dostęp do urządzeń koniecznych do wykonania podzespołów, uszeregowaniu podlega tworzenie kolejnych po</w:t>
+      </w:r>
+      <w:r>
+        <w:t>dzespołów</w:t>
+      </w:r>
+    </w:p>
+    <w:p>
+      <w:r>
+        <w:t>W zależności od warunków istnieje wiele algorytmów, które pozwalają na znalezienie optymalnego rozdzielenia zadań na zasoby</w:t>
       </w:r>
       <w:r>
         <w:t xml:space="preserve"> </w:t>
-      </w:r>
-      <w:commentRangeEnd w:id="0"/>
-      <w:r>
-        <w:rPr>
-          <w:rStyle w:val="Odwoaniedokomentarza"/>
-        </w:rPr>
-        <w:commentReference w:id="0"/>
       </w:r>
       <w:sdt>
         <w:sdtPr>
-          <w:id w:val="-1880393722"/>
+          <w:id w:val="970478170"/>
           <w:citation/>
         </w:sdtPr>
-        <w:sdtEndPr/>
         <w:sdtContent>
           <w:r>
             <w:fldChar w:fldCharType="begin"/>
@@ -80,64 +150,157 @@
         </w:sdtContent>
       </w:sdt>
       <w:r>
-        <w:t xml:space="preserve">. Szeregowanie dynamiczne dotyczy sytuacji w której czas wykonania zadania nie jest znany przed rozpoczęciem uruchamiania programu. </w:t>
-      </w:r>
-      <w:r>
-        <w:t>Przy szeregowaniu</w:t>
-      </w:r>
-      <w:r>
-        <w:t xml:space="preserve"> statyczny</w:t>
-      </w:r>
-      <w:r>
-        <w:t>m</w:t>
-      </w:r>
-      <w:r>
-        <w:t xml:space="preserve"> czasy wykonania zadań są</w:t>
-      </w:r>
-      <w:r>
-        <w:t xml:space="preserve"> z góry</w:t>
-      </w:r>
-      <w:r>
-        <w:t xml:space="preserve"> znane i głównym </w:t>
-      </w:r>
-      <w:r>
-        <w:t>problemem</w:t>
-      </w:r>
-      <w:r>
-        <w:t xml:space="preserve"> jest odpowiednie podzielenie zadań na procesory</w:t>
-      </w:r>
-      <w:r>
-        <w:t>. Istotna w tym wypadku jest kolejność uruchamiany</w:t>
-      </w:r>
-      <w:r>
-        <w:t>ch zadań i podział na procesory, odpowiednia konfiguracja pozwoli na osiągnięcie najmniejszego czasu</w:t>
-      </w:r>
-      <w:r>
-        <w:t xml:space="preserve"> szeregowania</w:t>
-      </w:r>
-      <w:r>
-        <w:t xml:space="preserve"> – </w:t>
-      </w:r>
-      <w:r>
-        <w:t xml:space="preserve">najkrótszego </w:t>
-      </w:r>
-      <w:r>
-        <w:t>czasu wykonania wszystkich zadań</w:t>
-      </w:r>
-      <w:r>
         <w:t>.</w:t>
       </w:r>
       <w:r>
+        <w:t xml:space="preserve"> Pierwszego podziału można dokonać na dwa typy szeregowania: dynamiczne i statyczne.</w:t>
+      </w:r>
+      <w:r>
+        <w:t xml:space="preserve"> Z szeregowaniem dynamicznym najczęściej można się spotkać przy rozdzielaniu czasu procesora pomiędzy procesy</w:t>
+      </w:r>
+      <w:r>
+        <w:t xml:space="preserve">, gdy nie są znane czasy zakończenia </w:t>
+      </w:r>
+      <w:r>
+        <w:t>zadania</w:t>
+      </w:r>
+      <w:r>
+        <w:t xml:space="preserve"> przed jego uruchomieniem</w:t>
+      </w:r>
+      <w:r>
+        <w:t xml:space="preserve">. Najczęściej stosowanymi algorytmami przy tym szeregowaniu są: </w:t>
+      </w:r>
+      <w:commentRangeStart w:id="1"/>
+      <w:r>
+        <w:t>FIFO</w:t>
+      </w:r>
+      <w:commentRangeEnd w:id="1"/>
+      <w:r>
+        <w:rPr>
+          <w:rStyle w:val="Odwoaniedokomentarza"/>
+        </w:rPr>
+        <w:commentReference w:id="1"/>
+      </w:r>
+      <w:r>
+        <w:t>.</w:t>
+      </w:r>
+      <w:r>
+        <w:t xml:space="preserve"> Z kolei szeregowanie statyczne pojawia się, gdy znany jest czas wykonania wszystkich zadań</w:t>
+      </w:r>
+      <w:r>
+        <w:t>, znane są także zasoby i koszty przesyłania zadań</w:t>
+      </w:r>
+      <w:r>
+        <w:t xml:space="preserve">. </w:t>
+      </w:r>
+      <w:r>
+        <w:t>Poniższa praca skupia się na problemie statycznego szeregowania.</w:t>
+      </w:r>
+    </w:p>
+    <w:p>
+      <w:r>
+        <w:t>Następ</w:t>
+      </w:r>
+      <w:r>
+        <w:t xml:space="preserve">nego podziału można dokonać ze względu na liczbę zasobów potrzebnych do wykonania czynności. Ich liczba może być ograniczona lub nieskończona. Drugi przypadek jest rzadko spotykany w rzeczywistej sytuacji, </w:t>
+      </w:r>
+      <w:commentRangeStart w:id="2"/>
+      <w:r>
+        <w:t xml:space="preserve">jednak </w:t>
+      </w:r>
+      <w:commentRangeEnd w:id="2"/>
+      <w:r>
+        <w:rPr>
+          <w:rStyle w:val="Odwoaniedokomentarza"/>
+        </w:rPr>
+        <w:commentReference w:id="2"/>
+      </w:r>
+      <w:r>
+        <w:t>najistotniejsze w tym przypadku byłoby znalezienie najkrótszego czasu szeregowania biorąc pod uwagę wyłącznie zależności pomiędzy czynnościami</w:t>
+      </w:r>
+      <w:r>
+        <w:t xml:space="preserve"> oraz koszt transmisji danych pomiędzy </w:t>
+      </w:r>
+      <w:r>
+        <w:t>zasobami</w:t>
+      </w:r>
+      <w:r>
+        <w:t>.</w:t>
+      </w:r>
+      <w:r>
+        <w:t xml:space="preserve"> Praca rozważa problem ograniczonych zasobów, w którym wielokrotnie wiele </w:t>
+      </w:r>
+      <w:r>
+        <w:lastRenderedPageBreak/>
+        <w:t xml:space="preserve">zadań mogłoby być wykonanych równocześnie, jednak ze względu na brak wolnych </w:t>
+      </w:r>
+      <w:commentRangeStart w:id="3"/>
+      <w:r>
+        <w:t xml:space="preserve">zasobów </w:t>
+      </w:r>
+      <w:commentRangeEnd w:id="3"/>
+      <w:r>
+        <w:rPr>
+          <w:rStyle w:val="Odwoaniedokomentarza"/>
+        </w:rPr>
+        <w:commentReference w:id="3"/>
+      </w:r>
+      <w:r>
+        <w:t>nie j</w:t>
+      </w:r>
+      <w:r>
+        <w:t>est to możliw</w:t>
+      </w:r>
+      <w:r>
+        <w:t>e</w:t>
+      </w:r>
+      <w:r>
+        <w:t>.</w:t>
+      </w:r>
+    </w:p>
+    <w:p>
+      <w:r>
+        <w:t xml:space="preserve">Stworzono algorytmy, które można wykorzystać w sytuacji, dla której czasy wykonania wszystkich procesów są stałe. Nie jest to często spotykane w rzeczywistych problemach, jednak wartym podkreślenia faktem jest możliwość rozwiązania takiego problemu przy dodatkowych warunkach jak problemu </w:t>
+      </w:r>
+      <w:commentRangeStart w:id="4"/>
+      <w:r>
+        <w:t>klasy P</w:t>
+      </w:r>
+      <w:r>
+        <w:t>-trudn</w:t>
+      </w:r>
+      <w:r>
+        <w:t>ego</w:t>
+      </w:r>
+      <w:r>
+        <w:t>.</w:t>
+      </w:r>
+      <w:commentRangeEnd w:id="4"/>
+      <w:r>
+        <w:rPr>
+          <w:rStyle w:val="Odwoaniedokomentarza"/>
+        </w:rPr>
+        <w:commentReference w:id="4"/>
+      </w:r>
+      <w:r>
         <w:t xml:space="preserve"> </w:t>
       </w:r>
-      <w:r>
-        <w:t>W poniższej pracy skupiono</w:t>
-      </w:r>
-      <w:r>
-        <w:t xml:space="preserve"> się na rozwiązaniu problemu szeregowania statycznego</w:t>
-      </w:r>
-      <w:r>
-        <w:t xml:space="preserve"> i pisząc o problemie szeregowania autor ma na myśli szeregowanie statyczne</w:t>
+      <w:commentRangeStart w:id="5"/>
+      <w:r>
+        <w:t>W poniższej pracy</w:t>
+      </w:r>
+      <w:commentRangeEnd w:id="5"/>
+      <w:r>
+        <w:rPr>
+          <w:rStyle w:val="Odwoaniedokomentarza"/>
+        </w:rPr>
+        <w:commentReference w:id="5"/>
+      </w:r>
+      <w:r>
+        <w:t xml:space="preserve"> czas wykonywania poszczególnych zadań nie jest obłożony tym ograniczeniem, istotne jest, że nie może być </w:t>
+      </w:r>
+      <w:r>
+        <w:t>ujemny lub zerowy</w:t>
       </w:r>
       <w:r>
         <w:t>.</w:t>
@@ -145,24 +308,408 @@
     </w:p>
     <w:p>
       <w:r>
+        <w:t>Kosztem przesyłania danych pomiędzy zasobami określa się czas jaki jest konieczny na transmisję danych, produktów wykonanego zadania do zasobu, na którym zostanie wykonane ko</w:t>
+      </w:r>
+      <w:r>
+        <w:t>lejne</w:t>
+      </w:r>
+      <w:r>
+        <w:t xml:space="preserve"> zadanie.</w:t>
+      </w:r>
+      <w:r>
+        <w:t xml:space="preserve"> </w:t>
+      </w:r>
+      <w:r>
+        <w:t>Koszt musi</w:t>
+      </w:r>
+      <w:r>
+        <w:t xml:space="preserve"> zostać </w:t>
+      </w:r>
+      <w:r>
+        <w:t xml:space="preserve">uwzględniony </w:t>
+      </w:r>
+      <w:r>
+        <w:t>wyłącznie jeśli zadania są zależne.</w:t>
+      </w:r>
+      <w:r>
+        <w:t xml:space="preserve"> Częstym założeniem, istotnym w tej pracy, jest zerowy koszt w przypadku, gdy zadania były wykonywane na tym samym procesorze, zasobie.</w:t>
+      </w:r>
+      <w:r>
+        <w:t xml:space="preserve"> Z praktycznego punktu widzenia jeśli informacja może zostać zachowana w danym zasobie bez kosztu jej składowania nie ma potrzeby wykonywania dodatkowych </w:t>
+      </w:r>
+      <w:commentRangeStart w:id="6"/>
+      <w:r>
+        <w:t>czynności</w:t>
+      </w:r>
+      <w:commentRangeEnd w:id="6"/>
+      <w:r>
+        <w:rPr>
+          <w:rStyle w:val="Odwoaniedokomentarza"/>
+        </w:rPr>
+        <w:commentReference w:id="6"/>
+      </w:r>
+      <w:r>
+        <w:t>.</w:t>
+      </w:r>
+    </w:p>
+    <w:p>
+      <w:r>
+        <w:t>Rodzaje algorytmów szeregowania możemy podzielić również z</w:t>
+      </w:r>
+      <w:r>
+        <w:t xml:space="preserve">e względu na uwzględnianie kosztu przy szeregowaniu (np. w systemach z </w:t>
+      </w:r>
+      <w:commentRangeStart w:id="7"/>
+      <w:r>
+        <w:t xml:space="preserve">pamięcią </w:t>
+      </w:r>
+      <w:commentRangeEnd w:id="7"/>
+      <w:r>
+        <w:rPr>
+          <w:rStyle w:val="Odwoaniedokomentarza"/>
+        </w:rPr>
+        <w:commentReference w:id="7"/>
+      </w:r>
+      <w:r>
+        <w:t>…)</w:t>
+      </w:r>
+      <w:r>
+        <w:t xml:space="preserve"> lub </w:t>
+      </w:r>
+      <w:r>
+        <w:t xml:space="preserve">jego </w:t>
+      </w:r>
+      <w:r>
+        <w:t xml:space="preserve">ignorowanie (np. w systemach z pamięcią </w:t>
+      </w:r>
+      <w:commentRangeStart w:id="8"/>
+      <w:r>
+        <w:t>współdzieloną</w:t>
+      </w:r>
+      <w:commentRangeEnd w:id="8"/>
+      <w:r>
+        <w:rPr>
+          <w:rStyle w:val="Odwoaniedokomentarza"/>
+        </w:rPr>
+        <w:commentReference w:id="8"/>
+      </w:r>
+      <w:r>
+        <w:t>)</w:t>
+      </w:r>
+      <w:r>
+        <w:t>.</w:t>
+      </w:r>
+      <w:r>
+        <w:t xml:space="preserve"> Także istotne jest czy przesyłanie może odbywać się równolegle czy musi być ono </w:t>
+      </w:r>
+      <w:commentRangeStart w:id="9"/>
+      <w:r>
+        <w:t>kolejkowane</w:t>
+      </w:r>
+      <w:commentRangeEnd w:id="9"/>
+      <w:r>
+        <w:rPr>
+          <w:rStyle w:val="Odwoaniedokomentarza"/>
+        </w:rPr>
+        <w:commentReference w:id="9"/>
+      </w:r>
+      <w:r>
+        <w:t>.</w:t>
+      </w:r>
+    </w:p>
+    <w:p>
+      <w:r>
+        <w:t xml:space="preserve">Zadania, które podlegają szeregowania, można podzielić na przerywalne i nieprzerywalne. Pierwsze z wymienionych dotyczy przypadku, gdy wykonywaną czynność można przerwać w dowolnym momencie, następnie można ją wznowić na innym procesorze. Z teoretycznego punktu widzenia powinno to pozwolić osiągnąć lepsze czasy szeregowania, jednak należy uwzględnić dodatkowe koszty związane z przesłaniem podzielonego zadania, </w:t>
+      </w:r>
+      <w:r>
+        <w:t>które mogą być niewspółmierne do zysku związanego ze wcześniejszym zakończeniem innych zadań. Koszty nie mogą być również obliczone na starcie szeregowania, a dopiero w momencie przenoszenia podzielonego zadania na inny zasób</w:t>
+      </w:r>
+      <w:r>
+        <w:t xml:space="preserve">. </w:t>
+      </w:r>
+      <w:r>
+        <w:t>Pamiętać należy także o tym, iż n</w:t>
+      </w:r>
+      <w:r>
+        <w:t xml:space="preserve">ie w każdych warunkach jest możliwe podzielenie zadania na części. </w:t>
+      </w:r>
+      <w:r>
+        <w:t>Jest to także bardzo trudny przypadek do implementacji.</w:t>
+      </w:r>
+    </w:p>
+    <w:p>
+      <w:r>
+        <w:t xml:space="preserve">Udowodniono, że problem szeregowania jest problemem klasy </w:t>
+      </w:r>
+      <w:commentRangeStart w:id="10"/>
+      <w:r>
+        <w:t>NP-trudnych</w:t>
+      </w:r>
+      <w:commentRangeEnd w:id="10"/>
+      <w:r>
+        <w:rPr>
+          <w:rStyle w:val="Odwoaniedokomentarza"/>
+        </w:rPr>
+        <w:commentReference w:id="10"/>
+      </w:r>
+      <w:r>
+        <w:t>, z wyjątkiem</w:t>
+      </w:r>
+      <w:r>
+        <w:t xml:space="preserve"> trzech sytuacji:</w:t>
+      </w:r>
+    </w:p>
+    <w:p>
+      <w:pPr>
+        <w:pStyle w:val="Akapitzlist"/>
+        <w:numPr>
+          <w:ilvl w:val="0"/>
+          <w:numId w:val="8"/>
+        </w:numPr>
+      </w:pPr>
+      <w:r>
+        <w:t>przy drzewiastej strukturze grafu zależności zadań</w:t>
+      </w:r>
+      <w:r>
+        <w:t xml:space="preserve"> </w:t>
+      </w:r>
+      <w:r>
+        <w:t xml:space="preserve">z </w:t>
+      </w:r>
+      <w:r>
+        <w:t>arbitralną</w:t>
+      </w:r>
+      <w:r>
+        <w:t xml:space="preserve"> wartością </w:t>
+      </w:r>
+      <w:commentRangeStart w:id="11"/>
+      <w:r>
+        <w:t>procesorów</w:t>
+      </w:r>
+      <w:commentRangeEnd w:id="11"/>
+      <w:r>
+        <w:rPr>
+          <w:rStyle w:val="Odwoaniedokomentarza"/>
+        </w:rPr>
+        <w:commentReference w:id="11"/>
+      </w:r>
+    </w:p>
+    <w:p>
+      <w:pPr>
+        <w:pStyle w:val="Akapitzlist"/>
+        <w:numPr>
+          <w:ilvl w:val="0"/>
+          <w:numId w:val="8"/>
+        </w:numPr>
+      </w:pPr>
+      <w:r>
+        <w:lastRenderedPageBreak/>
+        <w:t xml:space="preserve">graf procesów z jednakowym czasem wykonania zadań na dwóch </w:t>
+      </w:r>
+      <w:commentRangeStart w:id="12"/>
+      <w:r>
+        <w:t>procesorach</w:t>
+      </w:r>
+      <w:commentRangeEnd w:id="12"/>
+      <w:r>
+        <w:rPr>
+          <w:rStyle w:val="Odwoaniedokomentarza"/>
+        </w:rPr>
+        <w:commentReference w:id="12"/>
+      </w:r>
+    </w:p>
+    <w:p>
+      <w:pPr>
+        <w:pStyle w:val="Akapitzlist"/>
+        <w:numPr>
+          <w:ilvl w:val="0"/>
+          <w:numId w:val="8"/>
+        </w:numPr>
+      </w:pPr>
+      <w:r>
+        <w:t xml:space="preserve">graf typu </w:t>
+      </w:r>
+      <w:commentRangeStart w:id="13"/>
+      <w:r>
+        <w:t xml:space="preserve">interval-order </w:t>
+      </w:r>
+      <w:commentRangeEnd w:id="13"/>
+      <w:r>
+        <w:rPr>
+          <w:rStyle w:val="Odwoaniedokomentarza"/>
+        </w:rPr>
+        <w:commentReference w:id="13"/>
+      </w:r>
+      <w:r>
+        <w:t>(</w:t>
+      </w:r>
+      <w:r>
+        <w:rPr>
+          <w:i/>
+        </w:rPr>
+        <w:t>interval-ordered</w:t>
+      </w:r>
+      <w:r>
+        <w:t>)</w:t>
+      </w:r>
+      <w:r>
+        <w:t xml:space="preserve"> z jednakowym czasem wykonania zadań</w:t>
+      </w:r>
+      <w:r>
+        <w:t xml:space="preserve"> i stałą liczbą procesorów.</w:t>
+      </w:r>
+    </w:p>
+    <w:p>
+      <w:pPr>
+        <w:ind w:firstLine="0"/>
+      </w:pPr>
+      <w:r>
+        <w:t xml:space="preserve">Oznacza to, że nie jest możliwe szybkie znalezienie najlepszego rozwiązania i głównie używa się algorytmów </w:t>
+      </w:r>
+      <w:commentRangeStart w:id="14"/>
+      <w:r>
+        <w:t>heurystycznych</w:t>
+      </w:r>
+      <w:commentRangeEnd w:id="14"/>
+      <w:r>
+        <w:rPr>
+          <w:rStyle w:val="Odwoaniedokomentarza"/>
+        </w:rPr>
+        <w:commentReference w:id="14"/>
+      </w:r>
+      <w:r>
+        <w:t>, które próbują znaleźć optimum</w:t>
+      </w:r>
+      <w:r>
+        <w:t xml:space="preserve"> we względnie krótkim czasie</w:t>
+      </w:r>
+      <w:r>
+        <w:t xml:space="preserve">, nie gwarantując </w:t>
+      </w:r>
+      <w:r>
+        <w:t>jednak jego odnalezienia.</w:t>
+      </w:r>
+    </w:p>
+    <w:p>
+      <w:pPr>
+        <w:pStyle w:val="Nagwek2"/>
+      </w:pPr>
+      <w:r>
+        <w:t>Struktura prezentacji grafu procesów</w:t>
+      </w:r>
+    </w:p>
+    <w:p/>
+    <w:p>
+      <w:r>
         <w:t xml:space="preserve">Problem podziału zadań i zależności można przedstawić w postaci grafu jak na </w:t>
       </w:r>
-      <w:commentRangeStart w:id="2"/>
+      <w:commentRangeStart w:id="15"/>
       <w:r>
         <w:t>rys.</w:t>
       </w:r>
-      <w:commentRangeEnd w:id="2"/>
+      <w:commentRangeEnd w:id="15"/>
       <w:r>
         <w:rPr>
           <w:rStyle w:val="Odwoaniedokomentarza"/>
         </w:rPr>
-        <w:commentReference w:id="2"/>
+        <w:commentReference w:id="15"/>
       </w:r>
       <w:r>
         <w:t xml:space="preserve">. Przedstawia on </w:t>
       </w:r>
     </w:p>
-    <w:p/>
+    <w:p>
+      <w:pPr>
+        <w:pStyle w:val="Akapitzlist"/>
+        <w:numPr>
+          <w:ilvl w:val="0"/>
+          <w:numId w:val="4"/>
+        </w:numPr>
+      </w:pPr>
+      <w:r>
+        <w:t>Opisać podział na procesory, że procesory u mnie są takie same –czas wykonywania zadań jest taki sam na wszystkich, napisać o kosztach komunikacji</w:t>
+      </w:r>
+      <w:r>
+        <w:t xml:space="preserve"> – jak je się liczy</w:t>
+      </w:r>
+      <w:r>
+        <w:t>, co to jest</w:t>
+      </w:r>
+    </w:p>
+    <w:p>
+      <w:pPr>
+        <w:pStyle w:val="Akapitzlist"/>
+        <w:numPr>
+          <w:ilvl w:val="0"/>
+          <w:numId w:val="4"/>
+        </w:numPr>
+        <w:rPr>
+          <w:lang w:val="en-US"/>
+        </w:rPr>
+      </w:pPr>
+      <w:r>
+        <w:rPr>
+          <w:lang w:val="en-US"/>
+        </w:rPr>
+        <w:t>Różne sposoby wyboru najlepszej ścieżki – u mnie przy obliczaniu czasu szeregowania There are various ways to determine the priorities of nodes, such as HLF (Highest Level First) [Coffman 1976]; LP (Longest Path) [Coffman 1976]; LPT (Longest Processing Time) [Friesen 1987; Gonzalez, Jr. 1977]; and CP (Critical Path) [Graham et al. 1979].</w:t>
+      </w:r>
+      <w:r>
+        <w:rPr>
+          <w:lang w:val="en-US"/>
+        </w:rPr>
+        <w:t xml:space="preserve"> Opisać wybrany szczegółowo</w:t>
+      </w:r>
+    </w:p>
+    <w:p>
+      <w:pPr>
+        <w:pStyle w:val="Akapitzlist"/>
+        <w:numPr>
+          <w:ilvl w:val="0"/>
+          <w:numId w:val="4"/>
+        </w:numPr>
+      </w:pPr>
+      <w:r>
+        <w:t>Cele algorytmu/program – znalezienie najlepszego czasu wykonania</w:t>
+      </w:r>
+      <w:r>
+        <w:t>, czasy wykoania poszczególnych zadań znane na początku</w:t>
+      </w:r>
+      <w:r>
+        <w:t>, koszty zmiany procesowa i koszt wykonania na tym samym procesorze</w:t>
+      </w:r>
+      <w:r>
+        <w:t>. Szczegółowo i wspomnieć, że przesyłanie można zacząć po zakończniu zadania i tak liczymy, równoległe przesyłanie</w:t>
+      </w:r>
+    </w:p>
+    <w:p>
+      <w:pPr>
+        <w:pStyle w:val="Akapitzlist"/>
+        <w:numPr>
+          <w:ilvl w:val="0"/>
+          <w:numId w:val="4"/>
+        </w:numPr>
+      </w:pPr>
+      <w:r>
+        <w:t>Opisać graf programu równoległego</w:t>
+      </w:r>
+      <w:r>
+        <w:t>, acykliczny skeirowany, co to węzły co krawędzie</w:t>
+      </w:r>
+    </w:p>
+    <w:p>
+      <w:pPr>
+        <w:pStyle w:val="Akapitzlist"/>
+        <w:numPr>
+          <w:ilvl w:val="0"/>
+          <w:numId w:val="4"/>
+        </w:numPr>
+      </w:pPr>
+      <w:r>
+        <w:t>opis grafu procesorów</w:t>
+      </w:r>
+      <w:bookmarkStart w:id="16" w:name="_GoBack"/>
+      <w:bookmarkEnd w:id="16"/>
+    </w:p>
     <w:p/>
     <w:p>
       <w:pPr>
@@ -212,9 +759,6 @@
                 <w:fldChar w:fldCharType="begin"/>
               </w:r>
               <w:r>
-                <w:rPr>
-                  <w:lang w:val="en-US"/>
-                </w:rPr>
                 <w:instrText>BIBLIOGRAPHY</w:instrText>
               </w:r>
               <w:r>
@@ -223,7 +767,6 @@
               <w:r>
                 <w:rPr>
                   <w:noProof/>
-                  <w:lang w:val="en-US"/>
                 </w:rPr>
                 <w:t xml:space="preserve">1. </w:t>
               </w:r>
@@ -232,9 +775,17 @@
                   <w:b/>
                   <w:bCs/>
                   <w:noProof/>
+                </w:rPr>
+                <w:t xml:space="preserve">Kwok Y. i </w:t>
+              </w:r>
+              <w:r>
+                <w:rPr>
+                  <w:b/>
+                  <w:bCs/>
+                  <w:noProof/>
                   <w:lang w:val="en-US"/>
                 </w:rPr>
-                <w:t>Kwok Y. i Ahmad I.</w:t>
+                <w:t>Ahmad I.</w:t>
               </w:r>
               <w:r>
                 <w:rPr>
@@ -301,7 +852,7 @@
 
 <file path=word/comments.xml><?xml version="1.0" encoding="utf-8"?>
 <w:comments xmlns:wpc="http://schemas.microsoft.com/office/word/2010/wordprocessingCanvas" xmlns:mc="http://schemas.openxmlformats.org/markup-compatibility/2006" xmlns:o="urn:schemas-microsoft-com:office:office" xmlns:r="http://schemas.openxmlformats.org/officeDocument/2006/relationships" xmlns:m="http://schemas.openxmlformats.org/officeDocument/2006/math" xmlns:v="urn:schemas-microsoft-com:vml" xmlns:wp14="http://schemas.microsoft.com/office/word/2010/wordprocessingDrawing" xmlns:wp="http://schemas.openxmlformats.org/drawingml/2006/wordprocessingDrawing" xmlns:w10="urn:schemas-microsoft-com:office:word" xmlns:w="http://schemas.openxmlformats.org/wordprocessingml/2006/main" xmlns:w14="http://schemas.microsoft.com/office/word/2010/wordml" xmlns:wpg="http://schemas.microsoft.com/office/word/2010/wordprocessingGroup" xmlns:wpi="http://schemas.microsoft.com/office/word/2010/wordprocessingInk" xmlns:wne="http://schemas.microsoft.com/office/word/2006/wordml" xmlns:wps="http://schemas.microsoft.com/office/word/2010/wordprocessingShape" mc:Ignorable="w14 wp14">
-  <w:comment w:id="0" w:author="Paweł Kaczanowski" w:date="2013-05-09T17:38:00Z" w:initials="PK">
+  <w:comment w:id="0" w:author="Paweł Kaczanowski" w:date="2013-05-10T17:23:00Z" w:initials="PK">
     <w:p>
       <w:pPr>
         <w:pStyle w:val="Tekstkomentarza"/>
@@ -313,13 +864,409 @@
         <w:annotationRef/>
       </w:r>
       <w:r>
-        <w:t>Inne źródło</w:t>
-      </w:r>
-      <w:bookmarkStart w:id="1" w:name="_GoBack"/>
-      <w:bookmarkEnd w:id="1"/>
+        <w:t>odnośnik do bibliografi</w:t>
+      </w:r>
     </w:p>
   </w:comment>
-  <w:comment w:id="2" w:author="Paweł Kaczanowski" w:date="2013-05-09T17:32:00Z" w:initials="PK">
+  <w:comment w:id="1" w:author="Paweł Kaczanowski" w:date="2013-05-10T17:34:00Z" w:initials="PK">
+    <w:p>
+      <w:pPr>
+        <w:pStyle w:val="Tekstkomentarza"/>
+      </w:pPr>
+      <w:r>
+        <w:rPr>
+          <w:rStyle w:val="Odwoaniedokomentarza"/>
+        </w:rPr>
+        <w:annotationRef/>
+      </w:r>
+      <w:r>
+        <w:t>wypisać wszystkie najczęściej używane, może z którkim komentarzem.</w:t>
+      </w:r>
+    </w:p>
+  </w:comment>
+  <w:comment w:id="2" w:author="Paweł Kaczanowski" w:date="2013-05-10T17:41:00Z" w:initials="PK">
+    <w:p>
+      <w:pPr>
+        <w:pStyle w:val="Tekstkomentarza"/>
+      </w:pPr>
+      <w:r>
+        <w:rPr>
+          <w:rStyle w:val="Odwoaniedokomentarza"/>
+        </w:rPr>
+        <w:annotationRef/>
+      </w:r>
+      <w:r>
+        <w:t>nowe zdanie?</w:t>
+      </w:r>
+    </w:p>
+  </w:comment>
+  <w:comment w:id="3" w:author="Paweł Kaczanowski" w:date="2013-05-10T17:44:00Z" w:initials="PK">
+    <w:p>
+      <w:pPr>
+        <w:pStyle w:val="Tekstkomentarza"/>
+      </w:pPr>
+      <w:r>
+        <w:rPr>
+          <w:rStyle w:val="Odwoaniedokomentarza"/>
+        </w:rPr>
+        <w:annotationRef/>
+      </w:r>
+      <w:r>
+        <w:t>synonim</w:t>
+      </w:r>
+    </w:p>
+  </w:comment>
+  <w:comment w:id="4" w:author="Paweł Kaczanowski" w:date="2013-05-10T17:49:00Z" w:initials="PK">
+    <w:p>
+      <w:pPr>
+        <w:autoSpaceDE w:val="0"/>
+        <w:autoSpaceDN w:val="0"/>
+        <w:adjustRightInd w:val="0"/>
+        <w:spacing w:line="240" w:lineRule="auto"/>
+        <w:ind w:firstLine="0"/>
+        <w:jc w:val="left"/>
+        <w:rPr>
+          <w:rFonts w:ascii="NewCenturySchlbk-Roman" w:hAnsi="NewCenturySchlbk-Roman" w:cs="NewCenturySchlbk-Roman"/>
+          <w:sz w:val="20"/>
+          <w:szCs w:val="20"/>
+        </w:rPr>
+      </w:pPr>
+      <w:r>
+        <w:rPr>
+          <w:rStyle w:val="Odwoaniedokomentarza"/>
+        </w:rPr>
+        <w:annotationRef/>
+      </w:r>
+      <w:r>
+        <w:t>dodać odnośnik</w:t>
+      </w:r>
+      <w:r>
+        <w:rPr>
+          <w:rFonts w:ascii="NewCenturySchlbk-Roman" w:hAnsi="NewCenturySchlbk-Roman" w:cs="NewCenturySchlbk-Roman"/>
+          <w:sz w:val="20"/>
+          <w:szCs w:val="20"/>
+        </w:rPr>
+        <w:t xml:space="preserve"> </w:t>
+      </w:r>
+      <w:r>
+        <w:rPr>
+          <w:rFonts w:ascii="NewCenturySchlbk-Roman" w:hAnsi="NewCenturySchlbk-Roman" w:cs="NewCenturySchlbk-Roman"/>
+          <w:sz w:val="20"/>
+          <w:szCs w:val="20"/>
+        </w:rPr>
+        <w:t>scheduling tree-structured</w:t>
+      </w:r>
+    </w:p>
+    <w:p>
+      <w:pPr>
+        <w:autoSpaceDE w:val="0"/>
+        <w:autoSpaceDN w:val="0"/>
+        <w:adjustRightInd w:val="0"/>
+        <w:spacing w:line="240" w:lineRule="auto"/>
+        <w:ind w:firstLine="0"/>
+        <w:jc w:val="left"/>
+        <w:rPr>
+          <w:rFonts w:ascii="NewCenturySchlbk-Roman" w:hAnsi="NewCenturySchlbk-Roman" w:cs="NewCenturySchlbk-Roman"/>
+          <w:sz w:val="20"/>
+          <w:szCs w:val="20"/>
+          <w:lang w:val="en-US"/>
+        </w:rPr>
+      </w:pPr>
+      <w:r>
+        <w:rPr>
+          <w:rFonts w:ascii="NewCenturySchlbk-Roman" w:hAnsi="NewCenturySchlbk-Roman" w:cs="NewCenturySchlbk-Roman"/>
+          <w:sz w:val="20"/>
+          <w:szCs w:val="20"/>
+          <w:lang w:val="en-US"/>
+        </w:rPr>
+        <w:t>task graphs with uniform computation</w:t>
+      </w:r>
+    </w:p>
+    <w:p>
+      <w:pPr>
+        <w:autoSpaceDE w:val="0"/>
+        <w:autoSpaceDN w:val="0"/>
+        <w:adjustRightInd w:val="0"/>
+        <w:spacing w:line="240" w:lineRule="auto"/>
+        <w:ind w:firstLine="0"/>
+        <w:jc w:val="left"/>
+        <w:rPr>
+          <w:rFonts w:ascii="NewCenturySchlbk-Roman" w:hAnsi="NewCenturySchlbk-Roman" w:cs="NewCenturySchlbk-Roman"/>
+          <w:sz w:val="20"/>
+          <w:szCs w:val="20"/>
+          <w:lang w:val="en-US"/>
+        </w:rPr>
+      </w:pPr>
+      <w:r>
+        <w:rPr>
+          <w:rFonts w:ascii="NewCenturySchlbk-Roman" w:hAnsi="NewCenturySchlbk-Roman" w:cs="NewCenturySchlbk-Roman"/>
+          <w:sz w:val="20"/>
+          <w:szCs w:val="20"/>
+          <w:lang w:val="en-US"/>
+        </w:rPr>
+        <w:t>costs on an arbitrary number of processors</w:t>
+      </w:r>
+    </w:p>
+    <w:p>
+      <w:pPr>
+        <w:pStyle w:val="Tekstkomentarza"/>
+        <w:rPr>
+          <w:rFonts w:ascii="NewCenturySchlbk-Roman" w:hAnsi="NewCenturySchlbk-Roman" w:cs="NewCenturySchlbk-Roman"/>
+        </w:rPr>
+      </w:pPr>
+      <w:r>
+        <w:rPr>
+          <w:rFonts w:ascii="NewCenturySchlbk-Roman" w:hAnsi="NewCenturySchlbk-Roman" w:cs="NewCenturySchlbk-Roman"/>
+        </w:rPr>
+        <w:t>[Hu 1961];</w:t>
+      </w:r>
+      <w:r>
+        <w:rPr>
+          <w:rFonts w:ascii="NewCenturySchlbk-Roman" w:hAnsi="NewCenturySchlbk-Roman" w:cs="NewCenturySchlbk-Roman"/>
+        </w:rPr>
+        <w:t xml:space="preserve"> </w:t>
+      </w:r>
+    </w:p>
+    <w:p>
+      <w:pPr>
+        <w:pStyle w:val="Tekstkomentarza"/>
+        <w:ind w:firstLine="0"/>
+      </w:pPr>
+      <w:r>
+        <w:rPr>
+          <w:rFonts w:ascii="NewCenturySchlbk-Roman" w:hAnsi="NewCenturySchlbk-Roman" w:cs="NewCenturySchlbk-Roman"/>
+        </w:rPr>
+        <w:t xml:space="preserve">dodać przypis do problemów klasy P </w:t>
+      </w:r>
+    </w:p>
+  </w:comment>
+  <w:comment w:id="5" w:author="Paweł Kaczanowski" w:date="2013-05-10T17:49:00Z" w:initials="PK">
+    <w:p>
+      <w:pPr>
+        <w:pStyle w:val="Tekstkomentarza"/>
+      </w:pPr>
+      <w:r>
+        <w:rPr>
+          <w:rStyle w:val="Odwoaniedokomentarza"/>
+        </w:rPr>
+        <w:annotationRef/>
+      </w:r>
+      <w:r>
+        <w:t>sformułować to inaczej</w:t>
+      </w:r>
+    </w:p>
+  </w:comment>
+  <w:comment w:id="6" w:author="Paweł Kaczanowski" w:date="2013-05-10T17:58:00Z" w:initials="PK">
+    <w:p>
+      <w:pPr>
+        <w:pStyle w:val="Tekstkomentarza"/>
+      </w:pPr>
+      <w:r>
+        <w:rPr>
+          <w:rStyle w:val="Odwoaniedokomentarza"/>
+        </w:rPr>
+        <w:annotationRef/>
+      </w:r>
+      <w:r>
+        <w:t>gdy będzie brakować tekstu to można napisać o sposobie zarządzania pamięcią na procesorach, współdzielona itp.</w:t>
+      </w:r>
+    </w:p>
+  </w:comment>
+  <w:comment w:id="7" w:author="Paweł Kaczanowski" w:date="2013-05-10T17:59:00Z" w:initials="PK">
+    <w:p>
+      <w:pPr>
+        <w:pStyle w:val="Tekstkomentarza"/>
+      </w:pPr>
+      <w:r>
+        <w:rPr>
+          <w:rStyle w:val="Odwoaniedokomentarza"/>
+        </w:rPr>
+        <w:annotationRef/>
+      </w:r>
+      <w:r>
+        <w:t>skrót co to za konfiguracja maszyny pamięć-procesor + przypis</w:t>
+      </w:r>
+    </w:p>
+  </w:comment>
+  <w:comment w:id="8" w:author="Paweł Kaczanowski" w:date="2013-05-10T18:00:00Z" w:initials="PK">
+    <w:p>
+      <w:pPr>
+        <w:pStyle w:val="Tekstkomentarza"/>
+      </w:pPr>
+      <w:r>
+        <w:rPr>
+          <w:rStyle w:val="Odwoaniedokomentarza"/>
+        </w:rPr>
+        <w:annotationRef/>
+      </w:r>
+      <w:r>
+        <w:t>tak jak chwilę przedtem</w:t>
+      </w:r>
+    </w:p>
+  </w:comment>
+  <w:comment w:id="9" w:author="Paweł Kaczanowski" w:date="2013-05-10T18:06:00Z" w:initials="PK">
+    <w:p>
+      <w:pPr>
+        <w:pStyle w:val="Tekstkomentarza"/>
+      </w:pPr>
+      <w:r>
+        <w:rPr>
+          <w:rStyle w:val="Odwoaniedokomentarza"/>
+        </w:rPr>
+        <w:annotationRef/>
+      </w:r>
+      <w:r>
+        <w:t>kolejne akronimy</w:t>
+      </w:r>
+    </w:p>
+  </w:comment>
+  <w:comment w:id="10" w:author="Paweł Kaczanowski" w:date="2013-05-10T18:09:00Z" w:initials="PK">
+    <w:p>
+      <w:pPr>
+        <w:pStyle w:val="Tekstkomentarza"/>
+        <w:rPr>
+          <w:lang w:val="en-US"/>
+        </w:rPr>
+      </w:pPr>
+      <w:r>
+        <w:rPr>
+          <w:rStyle w:val="Odwoaniedokomentarza"/>
+        </w:rPr>
+        <w:annotationRef/>
+      </w:r>
+      <w:r>
+        <w:rPr>
+          <w:lang w:val="en-US"/>
+        </w:rPr>
+        <w:t>przypis</w:t>
+      </w:r>
+      <w:r>
+        <w:rPr>
+          <w:lang w:val="en-US"/>
+        </w:rPr>
+        <w:t xml:space="preserve">, </w:t>
+      </w:r>
+      <w:r>
+        <w:rPr>
+          <w:lang w:val="en-US"/>
+        </w:rPr>
+        <w:t xml:space="preserve">[Garey and </w:t>
+      </w:r>
+      <w:r>
+        <w:rPr>
+          <w:lang w:val="en-US"/>
+        </w:rPr>
+        <w:t>Johnson 1979]</w:t>
+      </w:r>
+    </w:p>
+  </w:comment>
+  <w:comment w:id="11" w:author="Paweł Kaczanowski" w:date="2013-05-10T18:12:00Z" w:initials="PK">
+    <w:p>
+      <w:pPr>
+        <w:pStyle w:val="Tekstkomentarza"/>
+        <w:rPr>
+          <w:rFonts w:ascii="NewCenturySchlbk-Roman" w:hAnsi="NewCenturySchlbk-Roman" w:cs="NewCenturySchlbk-Roman"/>
+          <w:lang w:val="en-US"/>
+        </w:rPr>
+      </w:pPr>
+      <w:r>
+        <w:rPr>
+          <w:rStyle w:val="Odwoaniedokomentarza"/>
+        </w:rPr>
+        <w:annotationRef/>
+      </w:r>
+      <w:r>
+        <w:rPr>
+          <w:rFonts w:ascii="NewCenturySchlbk-Roman" w:hAnsi="NewCenturySchlbk-Roman" w:cs="NewCenturySchlbk-Roman"/>
+          <w:lang w:val="en-US"/>
+        </w:rPr>
+        <w:t>Hu 1961</w:t>
+      </w:r>
+    </w:p>
+    <w:p>
+      <w:pPr>
+        <w:pStyle w:val="Tekstkomentarza"/>
+        <w:rPr>
+          <w:lang w:val="en-US"/>
+        </w:rPr>
+      </w:pPr>
+    </w:p>
+  </w:comment>
+  <w:comment w:id="12" w:author="Paweł Kaczanowski" w:date="2013-05-10T18:14:00Z" w:initials="PK">
+    <w:p>
+      <w:pPr>
+        <w:autoSpaceDE w:val="0"/>
+        <w:autoSpaceDN w:val="0"/>
+        <w:adjustRightInd w:val="0"/>
+        <w:spacing w:line="240" w:lineRule="auto"/>
+        <w:ind w:firstLine="0"/>
+        <w:jc w:val="left"/>
+        <w:rPr>
+          <w:rFonts w:ascii="NewCenturySchlbk-Roman" w:hAnsi="NewCenturySchlbk-Roman" w:cs="NewCenturySchlbk-Roman"/>
+          <w:sz w:val="20"/>
+          <w:szCs w:val="20"/>
+        </w:rPr>
+      </w:pPr>
+      <w:r>
+        <w:rPr>
+          <w:rStyle w:val="Odwoaniedokomentarza"/>
+        </w:rPr>
+        <w:annotationRef/>
+      </w:r>
+      <w:r>
+        <w:rPr>
+          <w:rFonts w:ascii="NewCenturySchlbk-Roman" w:hAnsi="NewCenturySchlbk-Roman" w:cs="NewCenturySchlbk-Roman"/>
+          <w:sz w:val="20"/>
+          <w:szCs w:val="20"/>
+        </w:rPr>
+        <w:t>Coffman and</w:t>
+      </w:r>
+    </w:p>
+    <w:p>
+      <w:pPr>
+        <w:pStyle w:val="Tekstkomentarza"/>
+      </w:pPr>
+      <w:r>
+        <w:rPr>
+          <w:rFonts w:ascii="NewCenturySchlbk-Roman" w:hAnsi="NewCenturySchlbk-Roman" w:cs="NewCenturySchlbk-Roman"/>
+        </w:rPr>
+        <w:t>Graham 1972</w:t>
+      </w:r>
+    </w:p>
+  </w:comment>
+  <w:comment w:id="13" w:author="Paweł Kaczanowski" w:date="2013-05-10T18:17:00Z" w:initials="PK">
+    <w:p>
+      <w:pPr>
+        <w:pStyle w:val="Tekstkomentarza"/>
+      </w:pPr>
+      <w:r>
+        <w:rPr>
+          <w:rStyle w:val="Odwoaniedokomentarza"/>
+        </w:rPr>
+        <w:annotationRef/>
+      </w:r>
+      <w:r>
+        <w:t>jak po polsku?</w:t>
+      </w:r>
+    </w:p>
+  </w:comment>
+  <w:comment w:id="14" w:author="Paweł Kaczanowski" w:date="2013-05-10T18:21:00Z" w:initials="PK">
+    <w:p>
+      <w:pPr>
+        <w:pStyle w:val="Tekstkomentarza"/>
+      </w:pPr>
+      <w:r>
+        <w:rPr>
+          <w:rStyle w:val="Odwoaniedokomentarza"/>
+        </w:rPr>
+        <w:annotationRef/>
+      </w:r>
+      <w:r>
+        <w:t>czy to jest dobrze?</w:t>
+      </w:r>
+    </w:p>
+  </w:comment>
+  <w:comment w:id="15" w:author="Paweł Kaczanowski" w:date="2013-05-09T17:32:00Z" w:initials="PK">
     <w:p>
       <w:pPr>
         <w:pStyle w:val="Tekstkomentarza"/>
@@ -393,7 +1340,7 @@
           <w:rPr>
             <w:noProof/>
           </w:rPr>
-          <w:t>3</w:t>
+          <w:t>5</w:t>
         </w:r>
         <w:r>
           <w:fldChar w:fldCharType="end"/>
@@ -554,6 +1501,544 @@
     </w:lvl>
   </w:abstractNum>
   <w:abstractNum w:abstractNumId="1">
+    <w:nsid w:val="202B4EA8"/>
+    <w:multiLevelType w:val="hybridMultilevel"/>
+    <w:tmpl w:val="B406CD8C"/>
+    <w:lvl w:ilvl="0" w:tplc="04150001">
+      <w:start w:val="1"/>
+      <w:numFmt w:val="bullet"/>
+      <w:lvlText w:val=""/>
+      <w:lvlJc w:val="left"/>
+      <w:pPr>
+        <w:ind w:left="1287" w:hanging="360"/>
+      </w:pPr>
+      <w:rPr>
+        <w:rFonts w:ascii="Symbol" w:hAnsi="Symbol" w:hint="default"/>
+      </w:rPr>
+    </w:lvl>
+    <w:lvl w:ilvl="1" w:tplc="04150003" w:tentative="1">
+      <w:start w:val="1"/>
+      <w:numFmt w:val="bullet"/>
+      <w:lvlText w:val="o"/>
+      <w:lvlJc w:val="left"/>
+      <w:pPr>
+        <w:ind w:left="2007" w:hanging="360"/>
+      </w:pPr>
+      <w:rPr>
+        <w:rFonts w:ascii="Courier New" w:hAnsi="Courier New" w:cs="Courier New" w:hint="default"/>
+      </w:rPr>
+    </w:lvl>
+    <w:lvl w:ilvl="2" w:tplc="04150005" w:tentative="1">
+      <w:start w:val="1"/>
+      <w:numFmt w:val="bullet"/>
+      <w:lvlText w:val=""/>
+      <w:lvlJc w:val="left"/>
+      <w:pPr>
+        <w:ind w:left="2727" w:hanging="360"/>
+      </w:pPr>
+      <w:rPr>
+        <w:rFonts w:ascii="Wingdings" w:hAnsi="Wingdings" w:hint="default"/>
+      </w:rPr>
+    </w:lvl>
+    <w:lvl w:ilvl="3" w:tplc="04150001" w:tentative="1">
+      <w:start w:val="1"/>
+      <w:numFmt w:val="bullet"/>
+      <w:lvlText w:val=""/>
+      <w:lvlJc w:val="left"/>
+      <w:pPr>
+        <w:ind w:left="3447" w:hanging="360"/>
+      </w:pPr>
+      <w:rPr>
+        <w:rFonts w:ascii="Symbol" w:hAnsi="Symbol" w:hint="default"/>
+      </w:rPr>
+    </w:lvl>
+    <w:lvl w:ilvl="4" w:tplc="04150003" w:tentative="1">
+      <w:start w:val="1"/>
+      <w:numFmt w:val="bullet"/>
+      <w:lvlText w:val="o"/>
+      <w:lvlJc w:val="left"/>
+      <w:pPr>
+        <w:ind w:left="4167" w:hanging="360"/>
+      </w:pPr>
+      <w:rPr>
+        <w:rFonts w:ascii="Courier New" w:hAnsi="Courier New" w:cs="Courier New" w:hint="default"/>
+      </w:rPr>
+    </w:lvl>
+    <w:lvl w:ilvl="5" w:tplc="04150005" w:tentative="1">
+      <w:start w:val="1"/>
+      <w:numFmt w:val="bullet"/>
+      <w:lvlText w:val=""/>
+      <w:lvlJc w:val="left"/>
+      <w:pPr>
+        <w:ind w:left="4887" w:hanging="360"/>
+      </w:pPr>
+      <w:rPr>
+        <w:rFonts w:ascii="Wingdings" w:hAnsi="Wingdings" w:hint="default"/>
+      </w:rPr>
+    </w:lvl>
+    <w:lvl w:ilvl="6" w:tplc="04150001" w:tentative="1">
+      <w:start w:val="1"/>
+      <w:numFmt w:val="bullet"/>
+      <w:lvlText w:val=""/>
+      <w:lvlJc w:val="left"/>
+      <w:pPr>
+        <w:ind w:left="5607" w:hanging="360"/>
+      </w:pPr>
+      <w:rPr>
+        <w:rFonts w:ascii="Symbol" w:hAnsi="Symbol" w:hint="default"/>
+      </w:rPr>
+    </w:lvl>
+    <w:lvl w:ilvl="7" w:tplc="04150003" w:tentative="1">
+      <w:start w:val="1"/>
+      <w:numFmt w:val="bullet"/>
+      <w:lvlText w:val="o"/>
+      <w:lvlJc w:val="left"/>
+      <w:pPr>
+        <w:ind w:left="6327" w:hanging="360"/>
+      </w:pPr>
+      <w:rPr>
+        <w:rFonts w:ascii="Courier New" w:hAnsi="Courier New" w:cs="Courier New" w:hint="default"/>
+      </w:rPr>
+    </w:lvl>
+    <w:lvl w:ilvl="8" w:tplc="04150005" w:tentative="1">
+      <w:start w:val="1"/>
+      <w:numFmt w:val="bullet"/>
+      <w:lvlText w:val=""/>
+      <w:lvlJc w:val="left"/>
+      <w:pPr>
+        <w:ind w:left="7047" w:hanging="360"/>
+      </w:pPr>
+      <w:rPr>
+        <w:rFonts w:ascii="Wingdings" w:hAnsi="Wingdings" w:hint="default"/>
+      </w:rPr>
+    </w:lvl>
+  </w:abstractNum>
+  <w:abstractNum w:abstractNumId="2">
+    <w:nsid w:val="3BD93616"/>
+    <w:multiLevelType w:val="hybridMultilevel"/>
+    <w:tmpl w:val="3918CDF2"/>
+    <w:lvl w:ilvl="0" w:tplc="04150001">
+      <w:start w:val="1"/>
+      <w:numFmt w:val="bullet"/>
+      <w:lvlText w:val=""/>
+      <w:lvlJc w:val="left"/>
+      <w:pPr>
+        <w:ind w:left="1287" w:hanging="360"/>
+      </w:pPr>
+      <w:rPr>
+        <w:rFonts w:ascii="Symbol" w:hAnsi="Symbol" w:hint="default"/>
+      </w:rPr>
+    </w:lvl>
+    <w:lvl w:ilvl="1" w:tplc="04150003" w:tentative="1">
+      <w:start w:val="1"/>
+      <w:numFmt w:val="bullet"/>
+      <w:lvlText w:val="o"/>
+      <w:lvlJc w:val="left"/>
+      <w:pPr>
+        <w:ind w:left="2007" w:hanging="360"/>
+      </w:pPr>
+      <w:rPr>
+        <w:rFonts w:ascii="Courier New" w:hAnsi="Courier New" w:cs="Courier New" w:hint="default"/>
+      </w:rPr>
+    </w:lvl>
+    <w:lvl w:ilvl="2" w:tplc="04150005" w:tentative="1">
+      <w:start w:val="1"/>
+      <w:numFmt w:val="bullet"/>
+      <w:lvlText w:val=""/>
+      <w:lvlJc w:val="left"/>
+      <w:pPr>
+        <w:ind w:left="2727" w:hanging="360"/>
+      </w:pPr>
+      <w:rPr>
+        <w:rFonts w:ascii="Wingdings" w:hAnsi="Wingdings" w:hint="default"/>
+      </w:rPr>
+    </w:lvl>
+    <w:lvl w:ilvl="3" w:tplc="04150001" w:tentative="1">
+      <w:start w:val="1"/>
+      <w:numFmt w:val="bullet"/>
+      <w:lvlText w:val=""/>
+      <w:lvlJc w:val="left"/>
+      <w:pPr>
+        <w:ind w:left="3447" w:hanging="360"/>
+      </w:pPr>
+      <w:rPr>
+        <w:rFonts w:ascii="Symbol" w:hAnsi="Symbol" w:hint="default"/>
+      </w:rPr>
+    </w:lvl>
+    <w:lvl w:ilvl="4" w:tplc="04150003" w:tentative="1">
+      <w:start w:val="1"/>
+      <w:numFmt w:val="bullet"/>
+      <w:lvlText w:val="o"/>
+      <w:lvlJc w:val="left"/>
+      <w:pPr>
+        <w:ind w:left="4167" w:hanging="360"/>
+      </w:pPr>
+      <w:rPr>
+        <w:rFonts w:ascii="Courier New" w:hAnsi="Courier New" w:cs="Courier New" w:hint="default"/>
+      </w:rPr>
+    </w:lvl>
+    <w:lvl w:ilvl="5" w:tplc="04150005" w:tentative="1">
+      <w:start w:val="1"/>
+      <w:numFmt w:val="bullet"/>
+      <w:lvlText w:val=""/>
+      <w:lvlJc w:val="left"/>
+      <w:pPr>
+        <w:ind w:left="4887" w:hanging="360"/>
+      </w:pPr>
+      <w:rPr>
+        <w:rFonts w:ascii="Wingdings" w:hAnsi="Wingdings" w:hint="default"/>
+      </w:rPr>
+    </w:lvl>
+    <w:lvl w:ilvl="6" w:tplc="04150001" w:tentative="1">
+      <w:start w:val="1"/>
+      <w:numFmt w:val="bullet"/>
+      <w:lvlText w:val=""/>
+      <w:lvlJc w:val="left"/>
+      <w:pPr>
+        <w:ind w:left="5607" w:hanging="360"/>
+      </w:pPr>
+      <w:rPr>
+        <w:rFonts w:ascii="Symbol" w:hAnsi="Symbol" w:hint="default"/>
+      </w:rPr>
+    </w:lvl>
+    <w:lvl w:ilvl="7" w:tplc="04150003" w:tentative="1">
+      <w:start w:val="1"/>
+      <w:numFmt w:val="bullet"/>
+      <w:lvlText w:val="o"/>
+      <w:lvlJc w:val="left"/>
+      <w:pPr>
+        <w:ind w:left="6327" w:hanging="360"/>
+      </w:pPr>
+      <w:rPr>
+        <w:rFonts w:ascii="Courier New" w:hAnsi="Courier New" w:cs="Courier New" w:hint="default"/>
+      </w:rPr>
+    </w:lvl>
+    <w:lvl w:ilvl="8" w:tplc="04150005" w:tentative="1">
+      <w:start w:val="1"/>
+      <w:numFmt w:val="bullet"/>
+      <w:lvlText w:val=""/>
+      <w:lvlJc w:val="left"/>
+      <w:pPr>
+        <w:ind w:left="7047" w:hanging="360"/>
+      </w:pPr>
+      <w:rPr>
+        <w:rFonts w:ascii="Wingdings" w:hAnsi="Wingdings" w:hint="default"/>
+      </w:rPr>
+    </w:lvl>
+  </w:abstractNum>
+  <w:abstractNum w:abstractNumId="3">
+    <w:nsid w:val="3E3A6E2C"/>
+    <w:multiLevelType w:val="hybridMultilevel"/>
+    <w:tmpl w:val="97F8B346"/>
+    <w:lvl w:ilvl="0" w:tplc="04150001">
+      <w:start w:val="1"/>
+      <w:numFmt w:val="bullet"/>
+      <w:lvlText w:val=""/>
+      <w:lvlJc w:val="left"/>
+      <w:pPr>
+        <w:ind w:left="1287" w:hanging="360"/>
+      </w:pPr>
+      <w:rPr>
+        <w:rFonts w:ascii="Symbol" w:hAnsi="Symbol" w:hint="default"/>
+      </w:rPr>
+    </w:lvl>
+    <w:lvl w:ilvl="1" w:tplc="04150003" w:tentative="1">
+      <w:start w:val="1"/>
+      <w:numFmt w:val="bullet"/>
+      <w:lvlText w:val="o"/>
+      <w:lvlJc w:val="left"/>
+      <w:pPr>
+        <w:ind w:left="2007" w:hanging="360"/>
+      </w:pPr>
+      <w:rPr>
+        <w:rFonts w:ascii="Courier New" w:hAnsi="Courier New" w:cs="Courier New" w:hint="default"/>
+      </w:rPr>
+    </w:lvl>
+    <w:lvl w:ilvl="2" w:tplc="04150005" w:tentative="1">
+      <w:start w:val="1"/>
+      <w:numFmt w:val="bullet"/>
+      <w:lvlText w:val=""/>
+      <w:lvlJc w:val="left"/>
+      <w:pPr>
+        <w:ind w:left="2727" w:hanging="360"/>
+      </w:pPr>
+      <w:rPr>
+        <w:rFonts w:ascii="Wingdings" w:hAnsi="Wingdings" w:hint="default"/>
+      </w:rPr>
+    </w:lvl>
+    <w:lvl w:ilvl="3" w:tplc="04150001" w:tentative="1">
+      <w:start w:val="1"/>
+      <w:numFmt w:val="bullet"/>
+      <w:lvlText w:val=""/>
+      <w:lvlJc w:val="left"/>
+      <w:pPr>
+        <w:ind w:left="3447" w:hanging="360"/>
+      </w:pPr>
+      <w:rPr>
+        <w:rFonts w:ascii="Symbol" w:hAnsi="Symbol" w:hint="default"/>
+      </w:rPr>
+    </w:lvl>
+    <w:lvl w:ilvl="4" w:tplc="04150003" w:tentative="1">
+      <w:start w:val="1"/>
+      <w:numFmt w:val="bullet"/>
+      <w:lvlText w:val="o"/>
+      <w:lvlJc w:val="left"/>
+      <w:pPr>
+        <w:ind w:left="4167" w:hanging="360"/>
+      </w:pPr>
+      <w:rPr>
+        <w:rFonts w:ascii="Courier New" w:hAnsi="Courier New" w:cs="Courier New" w:hint="default"/>
+      </w:rPr>
+    </w:lvl>
+    <w:lvl w:ilvl="5" w:tplc="04150005" w:tentative="1">
+      <w:start w:val="1"/>
+      <w:numFmt w:val="bullet"/>
+      <w:lvlText w:val=""/>
+      <w:lvlJc w:val="left"/>
+      <w:pPr>
+        <w:ind w:left="4887" w:hanging="360"/>
+      </w:pPr>
+      <w:rPr>
+        <w:rFonts w:ascii="Wingdings" w:hAnsi="Wingdings" w:hint="default"/>
+      </w:rPr>
+    </w:lvl>
+    <w:lvl w:ilvl="6" w:tplc="04150001" w:tentative="1">
+      <w:start w:val="1"/>
+      <w:numFmt w:val="bullet"/>
+      <w:lvlText w:val=""/>
+      <w:lvlJc w:val="left"/>
+      <w:pPr>
+        <w:ind w:left="5607" w:hanging="360"/>
+      </w:pPr>
+      <w:rPr>
+        <w:rFonts w:ascii="Symbol" w:hAnsi="Symbol" w:hint="default"/>
+      </w:rPr>
+    </w:lvl>
+    <w:lvl w:ilvl="7" w:tplc="04150003" w:tentative="1">
+      <w:start w:val="1"/>
+      <w:numFmt w:val="bullet"/>
+      <w:lvlText w:val="o"/>
+      <w:lvlJc w:val="left"/>
+      <w:pPr>
+        <w:ind w:left="6327" w:hanging="360"/>
+      </w:pPr>
+      <w:rPr>
+        <w:rFonts w:ascii="Courier New" w:hAnsi="Courier New" w:cs="Courier New" w:hint="default"/>
+      </w:rPr>
+    </w:lvl>
+    <w:lvl w:ilvl="8" w:tplc="04150005" w:tentative="1">
+      <w:start w:val="1"/>
+      <w:numFmt w:val="bullet"/>
+      <w:lvlText w:val=""/>
+      <w:lvlJc w:val="left"/>
+      <w:pPr>
+        <w:ind w:left="7047" w:hanging="360"/>
+      </w:pPr>
+      <w:rPr>
+        <w:rFonts w:ascii="Wingdings" w:hAnsi="Wingdings" w:hint="default"/>
+      </w:rPr>
+    </w:lvl>
+  </w:abstractNum>
+  <w:abstractNum w:abstractNumId="4">
+    <w:nsid w:val="52251530"/>
+    <w:multiLevelType w:val="hybridMultilevel"/>
+    <w:tmpl w:val="1D163180"/>
+    <w:lvl w:ilvl="0" w:tplc="0415000F">
+      <w:start w:val="1"/>
+      <w:numFmt w:val="decimal"/>
+      <w:lvlText w:val="%1."/>
+      <w:lvlJc w:val="left"/>
+      <w:pPr>
+        <w:ind w:left="1287" w:hanging="360"/>
+      </w:pPr>
+    </w:lvl>
+    <w:lvl w:ilvl="1" w:tplc="04150019" w:tentative="1">
+      <w:start w:val="1"/>
+      <w:numFmt w:val="lowerLetter"/>
+      <w:lvlText w:val="%2."/>
+      <w:lvlJc w:val="left"/>
+      <w:pPr>
+        <w:ind w:left="2007" w:hanging="360"/>
+      </w:pPr>
+    </w:lvl>
+    <w:lvl w:ilvl="2" w:tplc="0415001B" w:tentative="1">
+      <w:start w:val="1"/>
+      <w:numFmt w:val="lowerRoman"/>
+      <w:lvlText w:val="%3."/>
+      <w:lvlJc w:val="right"/>
+      <w:pPr>
+        <w:ind w:left="2727" w:hanging="180"/>
+      </w:pPr>
+    </w:lvl>
+    <w:lvl w:ilvl="3" w:tplc="0415000F" w:tentative="1">
+      <w:start w:val="1"/>
+      <w:numFmt w:val="decimal"/>
+      <w:lvlText w:val="%4."/>
+      <w:lvlJc w:val="left"/>
+      <w:pPr>
+        <w:ind w:left="3447" w:hanging="360"/>
+      </w:pPr>
+    </w:lvl>
+    <w:lvl w:ilvl="4" w:tplc="04150019" w:tentative="1">
+      <w:start w:val="1"/>
+      <w:numFmt w:val="lowerLetter"/>
+      <w:lvlText w:val="%5."/>
+      <w:lvlJc w:val="left"/>
+      <w:pPr>
+        <w:ind w:left="4167" w:hanging="360"/>
+      </w:pPr>
+    </w:lvl>
+    <w:lvl w:ilvl="5" w:tplc="0415001B" w:tentative="1">
+      <w:start w:val="1"/>
+      <w:numFmt w:val="lowerRoman"/>
+      <w:lvlText w:val="%6."/>
+      <w:lvlJc w:val="right"/>
+      <w:pPr>
+        <w:ind w:left="4887" w:hanging="180"/>
+      </w:pPr>
+    </w:lvl>
+    <w:lvl w:ilvl="6" w:tplc="0415000F" w:tentative="1">
+      <w:start w:val="1"/>
+      <w:numFmt w:val="decimal"/>
+      <w:lvlText w:val="%7."/>
+      <w:lvlJc w:val="left"/>
+      <w:pPr>
+        <w:ind w:left="5607" w:hanging="360"/>
+      </w:pPr>
+    </w:lvl>
+    <w:lvl w:ilvl="7" w:tplc="04150019" w:tentative="1">
+      <w:start w:val="1"/>
+      <w:numFmt w:val="lowerLetter"/>
+      <w:lvlText w:val="%8."/>
+      <w:lvlJc w:val="left"/>
+      <w:pPr>
+        <w:ind w:left="6327" w:hanging="360"/>
+      </w:pPr>
+    </w:lvl>
+    <w:lvl w:ilvl="8" w:tplc="0415001B" w:tentative="1">
+      <w:start w:val="1"/>
+      <w:numFmt w:val="lowerRoman"/>
+      <w:lvlText w:val="%9."/>
+      <w:lvlJc w:val="right"/>
+      <w:pPr>
+        <w:ind w:left="7047" w:hanging="180"/>
+      </w:pPr>
+    </w:lvl>
+  </w:abstractNum>
+  <w:abstractNum w:abstractNumId="5">
+    <w:nsid w:val="5FC546B8"/>
+    <w:multiLevelType w:val="hybridMultilevel"/>
+    <w:tmpl w:val="6386A832"/>
+    <w:lvl w:ilvl="0" w:tplc="04150001">
+      <w:start w:val="1"/>
+      <w:numFmt w:val="bullet"/>
+      <w:lvlText w:val=""/>
+      <w:lvlJc w:val="left"/>
+      <w:pPr>
+        <w:ind w:left="927" w:hanging="360"/>
+      </w:pPr>
+      <w:rPr>
+        <w:rFonts w:ascii="Symbol" w:hAnsi="Symbol" w:hint="default"/>
+      </w:rPr>
+    </w:lvl>
+    <w:lvl w:ilvl="1" w:tplc="04150003" w:tentative="1">
+      <w:start w:val="1"/>
+      <w:numFmt w:val="bullet"/>
+      <w:lvlText w:val="o"/>
+      <w:lvlJc w:val="left"/>
+      <w:pPr>
+        <w:ind w:left="1647" w:hanging="360"/>
+      </w:pPr>
+      <w:rPr>
+        <w:rFonts w:ascii="Courier New" w:hAnsi="Courier New" w:cs="Courier New" w:hint="default"/>
+      </w:rPr>
+    </w:lvl>
+    <w:lvl w:ilvl="2" w:tplc="04150005" w:tentative="1">
+      <w:start w:val="1"/>
+      <w:numFmt w:val="bullet"/>
+      <w:lvlText w:val=""/>
+      <w:lvlJc w:val="left"/>
+      <w:pPr>
+        <w:ind w:left="2367" w:hanging="360"/>
+      </w:pPr>
+      <w:rPr>
+        <w:rFonts w:ascii="Wingdings" w:hAnsi="Wingdings" w:hint="default"/>
+      </w:rPr>
+    </w:lvl>
+    <w:lvl w:ilvl="3" w:tplc="04150001" w:tentative="1">
+      <w:start w:val="1"/>
+      <w:numFmt w:val="bullet"/>
+      <w:lvlText w:val=""/>
+      <w:lvlJc w:val="left"/>
+      <w:pPr>
+        <w:ind w:left="3087" w:hanging="360"/>
+      </w:pPr>
+      <w:rPr>
+        <w:rFonts w:ascii="Symbol" w:hAnsi="Symbol" w:hint="default"/>
+      </w:rPr>
+    </w:lvl>
+    <w:lvl w:ilvl="4" w:tplc="04150003" w:tentative="1">
+      <w:start w:val="1"/>
+      <w:numFmt w:val="bullet"/>
+      <w:lvlText w:val="o"/>
+      <w:lvlJc w:val="left"/>
+      <w:pPr>
+        <w:ind w:left="3807" w:hanging="360"/>
+      </w:pPr>
+      <w:rPr>
+        <w:rFonts w:ascii="Courier New" w:hAnsi="Courier New" w:cs="Courier New" w:hint="default"/>
+      </w:rPr>
+    </w:lvl>
+    <w:lvl w:ilvl="5" w:tplc="04150005" w:tentative="1">
+      <w:start w:val="1"/>
+      <w:numFmt w:val="bullet"/>
+      <w:lvlText w:val=""/>
+      <w:lvlJc w:val="left"/>
+      <w:pPr>
+        <w:ind w:left="4527" w:hanging="360"/>
+      </w:pPr>
+      <w:rPr>
+        <w:rFonts w:ascii="Wingdings" w:hAnsi="Wingdings" w:hint="default"/>
+      </w:rPr>
+    </w:lvl>
+    <w:lvl w:ilvl="6" w:tplc="04150001" w:tentative="1">
+      <w:start w:val="1"/>
+      <w:numFmt w:val="bullet"/>
+      <w:lvlText w:val=""/>
+      <w:lvlJc w:val="left"/>
+      <w:pPr>
+        <w:ind w:left="5247" w:hanging="360"/>
+      </w:pPr>
+      <w:rPr>
+        <w:rFonts w:ascii="Symbol" w:hAnsi="Symbol" w:hint="default"/>
+      </w:rPr>
+    </w:lvl>
+    <w:lvl w:ilvl="7" w:tplc="04150003" w:tentative="1">
+      <w:start w:val="1"/>
+      <w:numFmt w:val="bullet"/>
+      <w:lvlText w:val="o"/>
+      <w:lvlJc w:val="left"/>
+      <w:pPr>
+        <w:ind w:left="5967" w:hanging="360"/>
+      </w:pPr>
+      <w:rPr>
+        <w:rFonts w:ascii="Courier New" w:hAnsi="Courier New" w:cs="Courier New" w:hint="default"/>
+      </w:rPr>
+    </w:lvl>
+    <w:lvl w:ilvl="8" w:tplc="04150005" w:tentative="1">
+      <w:start w:val="1"/>
+      <w:numFmt w:val="bullet"/>
+      <w:lvlText w:val=""/>
+      <w:lvlJc w:val="left"/>
+      <w:pPr>
+        <w:ind w:left="6687" w:hanging="360"/>
+      </w:pPr>
+      <w:rPr>
+        <w:rFonts w:ascii="Wingdings" w:hAnsi="Wingdings" w:hint="default"/>
+      </w:rPr>
+    </w:lvl>
+  </w:abstractNum>
+  <w:abstractNum w:abstractNumId="6">
     <w:nsid w:val="7A77077B"/>
     <w:multiLevelType w:val="multilevel"/>
     <w:tmpl w:val="B1EC5618"/>
@@ -645,11 +2130,142 @@
       </w:pPr>
     </w:lvl>
   </w:abstractNum>
+  <w:abstractNum w:abstractNumId="7">
+    <w:nsid w:val="7BDE52E8"/>
+    <w:multiLevelType w:val="hybridMultilevel"/>
+    <w:tmpl w:val="9AA8862E"/>
+    <w:lvl w:ilvl="0" w:tplc="04150001">
+      <w:start w:val="1"/>
+      <w:numFmt w:val="bullet"/>
+      <w:lvlText w:val=""/>
+      <w:lvlJc w:val="left"/>
+      <w:pPr>
+        <w:ind w:left="1287" w:hanging="360"/>
+      </w:pPr>
+      <w:rPr>
+        <w:rFonts w:ascii="Symbol" w:hAnsi="Symbol" w:hint="default"/>
+      </w:rPr>
+    </w:lvl>
+    <w:lvl w:ilvl="1" w:tplc="04150003" w:tentative="1">
+      <w:start w:val="1"/>
+      <w:numFmt w:val="bullet"/>
+      <w:lvlText w:val="o"/>
+      <w:lvlJc w:val="left"/>
+      <w:pPr>
+        <w:ind w:left="2007" w:hanging="360"/>
+      </w:pPr>
+      <w:rPr>
+        <w:rFonts w:ascii="Courier New" w:hAnsi="Courier New" w:cs="Courier New" w:hint="default"/>
+      </w:rPr>
+    </w:lvl>
+    <w:lvl w:ilvl="2" w:tplc="04150005" w:tentative="1">
+      <w:start w:val="1"/>
+      <w:numFmt w:val="bullet"/>
+      <w:lvlText w:val=""/>
+      <w:lvlJc w:val="left"/>
+      <w:pPr>
+        <w:ind w:left="2727" w:hanging="360"/>
+      </w:pPr>
+      <w:rPr>
+        <w:rFonts w:ascii="Wingdings" w:hAnsi="Wingdings" w:hint="default"/>
+      </w:rPr>
+    </w:lvl>
+    <w:lvl w:ilvl="3" w:tplc="04150001" w:tentative="1">
+      <w:start w:val="1"/>
+      <w:numFmt w:val="bullet"/>
+      <w:lvlText w:val=""/>
+      <w:lvlJc w:val="left"/>
+      <w:pPr>
+        <w:ind w:left="3447" w:hanging="360"/>
+      </w:pPr>
+      <w:rPr>
+        <w:rFonts w:ascii="Symbol" w:hAnsi="Symbol" w:hint="default"/>
+      </w:rPr>
+    </w:lvl>
+    <w:lvl w:ilvl="4" w:tplc="04150003" w:tentative="1">
+      <w:start w:val="1"/>
+      <w:numFmt w:val="bullet"/>
+      <w:lvlText w:val="o"/>
+      <w:lvlJc w:val="left"/>
+      <w:pPr>
+        <w:ind w:left="4167" w:hanging="360"/>
+      </w:pPr>
+      <w:rPr>
+        <w:rFonts w:ascii="Courier New" w:hAnsi="Courier New" w:cs="Courier New" w:hint="default"/>
+      </w:rPr>
+    </w:lvl>
+    <w:lvl w:ilvl="5" w:tplc="04150005" w:tentative="1">
+      <w:start w:val="1"/>
+      <w:numFmt w:val="bullet"/>
+      <w:lvlText w:val=""/>
+      <w:lvlJc w:val="left"/>
+      <w:pPr>
+        <w:ind w:left="4887" w:hanging="360"/>
+      </w:pPr>
+      <w:rPr>
+        <w:rFonts w:ascii="Wingdings" w:hAnsi="Wingdings" w:hint="default"/>
+      </w:rPr>
+    </w:lvl>
+    <w:lvl w:ilvl="6" w:tplc="04150001" w:tentative="1">
+      <w:start w:val="1"/>
+      <w:numFmt w:val="bullet"/>
+      <w:lvlText w:val=""/>
+      <w:lvlJc w:val="left"/>
+      <w:pPr>
+        <w:ind w:left="5607" w:hanging="360"/>
+      </w:pPr>
+      <w:rPr>
+        <w:rFonts w:ascii="Symbol" w:hAnsi="Symbol" w:hint="default"/>
+      </w:rPr>
+    </w:lvl>
+    <w:lvl w:ilvl="7" w:tplc="04150003" w:tentative="1">
+      <w:start w:val="1"/>
+      <w:numFmt w:val="bullet"/>
+      <w:lvlText w:val="o"/>
+      <w:lvlJc w:val="left"/>
+      <w:pPr>
+        <w:ind w:left="6327" w:hanging="360"/>
+      </w:pPr>
+      <w:rPr>
+        <w:rFonts w:ascii="Courier New" w:hAnsi="Courier New" w:cs="Courier New" w:hint="default"/>
+      </w:rPr>
+    </w:lvl>
+    <w:lvl w:ilvl="8" w:tplc="04150005" w:tentative="1">
+      <w:start w:val="1"/>
+      <w:numFmt w:val="bullet"/>
+      <w:lvlText w:val=""/>
+      <w:lvlJc w:val="left"/>
+      <w:pPr>
+        <w:ind w:left="7047" w:hanging="360"/>
+      </w:pPr>
+      <w:rPr>
+        <w:rFonts w:ascii="Wingdings" w:hAnsi="Wingdings" w:hint="default"/>
+      </w:rPr>
+    </w:lvl>
+  </w:abstractNum>
   <w:num w:numId="1">
-    <w:abstractNumId w:val="1"/>
+    <w:abstractNumId w:val="6"/>
   </w:num>
   <w:num w:numId="2">
     <w:abstractNumId w:val="0"/>
+  </w:num>
+  <w:num w:numId="3">
+    <w:abstractNumId w:val="4"/>
+  </w:num>
+  <w:num w:numId="4">
+    <w:abstractNumId w:val="3"/>
+  </w:num>
+  <w:num w:numId="5">
+    <w:abstractNumId w:val="2"/>
+  </w:num>
+  <w:num w:numId="6">
+    <w:abstractNumId w:val="5"/>
+  </w:num>
+  <w:num w:numId="7">
+    <w:abstractNumId w:val="7"/>
+  </w:num>
+  <w:num w:numId="8">
+    <w:abstractNumId w:val="1"/>
   </w:num>
 </w:numbering>
 </file>
@@ -1449,6 +3065,32 @@
       <w:szCs w:val="20"/>
     </w:rPr>
   </w:style>
+  <w:style w:type="paragraph" w:styleId="Akapitzlist">
+    <w:name w:val="List Paragraph"/>
+    <w:basedOn w:val="Normalny"/>
+    <w:uiPriority w:val="34"/>
+    <w:qFormat/>
+    <w:rsid w:val="00EE318F"/>
+    <w:pPr>
+      <w:ind w:left="720"/>
+      <w:contextualSpacing/>
+    </w:pPr>
+  </w:style>
+  <w:style w:type="paragraph" w:styleId="Bezodstpw">
+    <w:name w:val="No Spacing"/>
+    <w:uiPriority w:val="1"/>
+    <w:qFormat/>
+    <w:rsid w:val="00232C8A"/>
+    <w:pPr>
+      <w:spacing w:after="0" w:line="240" w:lineRule="auto"/>
+      <w:ind w:firstLine="567"/>
+      <w:jc w:val="both"/>
+    </w:pPr>
+    <w:rPr>
+      <w:rFonts w:ascii="Times New Roman" w:hAnsi="Times New Roman"/>
+      <w:sz w:val="24"/>
+    </w:rPr>
+  </w:style>
 </w:styles>
 </file>
 
@@ -2245,6 +3887,32 @@
       <w:bCs/>
       <w:sz w:val="20"/>
       <w:szCs w:val="20"/>
+    </w:rPr>
+  </w:style>
+  <w:style w:type="paragraph" w:styleId="Akapitzlist">
+    <w:name w:val="List Paragraph"/>
+    <w:basedOn w:val="Normalny"/>
+    <w:uiPriority w:val="34"/>
+    <w:qFormat/>
+    <w:rsid w:val="00EE318F"/>
+    <w:pPr>
+      <w:ind w:left="720"/>
+      <w:contextualSpacing/>
+    </w:pPr>
+  </w:style>
+  <w:style w:type="paragraph" w:styleId="Bezodstpw">
+    <w:name w:val="No Spacing"/>
+    <w:uiPriority w:val="1"/>
+    <w:qFormat/>
+    <w:rsid w:val="00232C8A"/>
+    <w:pPr>
+      <w:spacing w:after="0" w:line="240" w:lineRule="auto"/>
+      <w:ind w:firstLine="567"/>
+      <w:jc w:val="both"/>
+    </w:pPr>
+    <w:rPr>
+      <w:rFonts w:ascii="Times New Roman" w:hAnsi="Times New Roman"/>
+      <w:sz w:val="24"/>
     </w:rPr>
   </w:style>
 </w:styles>
@@ -2569,7 +4237,7 @@
 </file>
 
 <file path=customXml/itemProps1.xml><?xml version="1.0" encoding="utf-8"?>
-<ds:datastoreItem xmlns:ds="http://schemas.openxmlformats.org/officeDocument/2006/customXml" ds:itemID="{A49518E4-CBAD-4EDE-A4B4-05E72A1011FC}">
+<ds:datastoreItem xmlns:ds="http://schemas.openxmlformats.org/officeDocument/2006/customXml" ds:itemID="{D7F5C1D7-9A0F-4F9A-9556-856E268822CF}">
   <ds:schemaRefs>
     <ds:schemaRef ds:uri="http://schemas.openxmlformats.org/officeDocument/2006/bibliography"/>
   </ds:schemaRefs>

</xml_diff>

<commit_message>
wstep - pierwszy pomysl- zalazek
</commit_message>
<xml_diff>
--- a/tekst/praca dyplomowa.docx
+++ b/tekst/praca dyplomowa.docx
@@ -21,6 +21,16 @@
         <w:lastRenderedPageBreak/>
         <w:t>Wstęp</w:t>
       </w:r>
+    </w:p>
+    <w:p>
+      <w:r>
+        <w:t>Jednym z najważniejszych aspektów w dobie wszechobecnego kryzysu jest optymalizacja procesów produkcyjnych. Odpowiedni harmonogram prac</w:t>
+      </w:r>
+      <w:r>
+        <w:t xml:space="preserve"> to często być albo nie być dla wielu przedsiębiorstw. Tworząc taki harmonogram należy zwrócić uwagę na możliwość optymalnego wykorzystanie zasobów, tak aby specjalistyczne maszyny i urządzenia nie stały bezczynnie, a wykorzystywały swój potencjał w jak największym czasie. Tego typu problemy pozwalają rozwiązać algorytmy szeregowania zadań.</w:t>
+      </w:r>
+      <w:bookmarkStart w:id="0" w:name="_GoBack"/>
+      <w:bookmarkEnd w:id="0"/>
     </w:p>
     <w:p>
       <w:pPr>
@@ -77,16 +87,16 @@
       <w:r>
         <w:t xml:space="preserve"> prac inwestycji </w:t>
       </w:r>
-      <w:commentRangeStart w:id="0"/>
+      <w:commentRangeStart w:id="1"/>
       <w:r>
         <w:t>budowlanej</w:t>
       </w:r>
-      <w:commentRangeEnd w:id="0"/>
+      <w:commentRangeEnd w:id="1"/>
       <w:r>
         <w:rPr>
           <w:rStyle w:val="Odwoaniedokomentarza"/>
         </w:rPr>
-        <w:commentReference w:id="0"/>
+        <w:commentReference w:id="1"/>
       </w:r>
       <w:r>
         <w:t xml:space="preserve">. Zasobami są ludzie, sprzęt budowlany, a szeregowaniu podlegają prace budowlane takie jak np. </w:t>
@@ -171,16 +181,16 @@
       <w:r>
         <w:t xml:space="preserve">. Najczęściej stosowanymi algorytmami przy tym szeregowaniu są: </w:t>
       </w:r>
-      <w:commentRangeStart w:id="1"/>
+      <w:commentRangeStart w:id="2"/>
       <w:r>
         <w:t>FIFO</w:t>
       </w:r>
-      <w:commentRangeEnd w:id="1"/>
+      <w:commentRangeEnd w:id="2"/>
       <w:r>
         <w:rPr>
           <w:rStyle w:val="Odwoaniedokomentarza"/>
         </w:rPr>
-        <w:commentReference w:id="1"/>
+        <w:commentReference w:id="2"/>
       </w:r>
       <w:r>
         <w:t>.</w:t>
@@ -205,16 +215,16 @@
       <w:r>
         <w:t xml:space="preserve">nego podziału można dokonać ze względu na liczbę zasobów potrzebnych do wykonania czynności. Ich liczba może być ograniczona lub nieskończona. Drugi przypadek jest rzadko spotykany w rzeczywistej sytuacji, </w:t>
       </w:r>
-      <w:commentRangeStart w:id="2"/>
+      <w:commentRangeStart w:id="3"/>
       <w:r>
         <w:t xml:space="preserve">jednak </w:t>
       </w:r>
-      <w:commentRangeEnd w:id="2"/>
+      <w:commentRangeEnd w:id="3"/>
       <w:r>
         <w:rPr>
           <w:rStyle w:val="Odwoaniedokomentarza"/>
         </w:rPr>
-        <w:commentReference w:id="2"/>
+        <w:commentReference w:id="3"/>
       </w:r>
       <w:r>
         <w:t>najistotniejsze w tym przypadku byłoby znalezienie najkrótszego czasu szeregowania biorąc pod uwagę wyłącznie zależności pomiędzy czynnościami</w:t>
@@ -235,16 +245,16 @@
         <w:lastRenderedPageBreak/>
         <w:t xml:space="preserve">zadań mogłoby być wykonanych równocześnie, jednak ze względu na brak wolnych </w:t>
       </w:r>
-      <w:commentRangeStart w:id="3"/>
+      <w:commentRangeStart w:id="4"/>
       <w:r>
         <w:t xml:space="preserve">zasobów </w:t>
       </w:r>
-      <w:commentRangeEnd w:id="3"/>
+      <w:commentRangeEnd w:id="4"/>
       <w:r>
         <w:rPr>
           <w:rStyle w:val="Odwoaniedokomentarza"/>
         </w:rPr>
-        <w:commentReference w:id="3"/>
+        <w:commentReference w:id="4"/>
       </w:r>
       <w:r>
         <w:t>nie j</w:t>
@@ -263,7 +273,7 @@
       <w:r>
         <w:t xml:space="preserve">Stworzono algorytmy, które można wykorzystać w sytuacji, dla której czasy wykonania wszystkich procesów są stałe. Nie jest to często spotykane w rzeczywistych problemach, jednak wartym podkreślenia faktem jest możliwość rozwiązania takiego problemu przy dodatkowych warunkach jak problemu </w:t>
       </w:r>
-      <w:commentRangeStart w:id="4"/>
+      <w:commentRangeStart w:id="5"/>
       <w:r>
         <w:t>klasy P</w:t>
       </w:r>
@@ -276,26 +286,26 @@
       <w:r>
         <w:t>.</w:t>
       </w:r>
-      <w:commentRangeEnd w:id="4"/>
+      <w:commentRangeEnd w:id="5"/>
       <w:r>
         <w:rPr>
           <w:rStyle w:val="Odwoaniedokomentarza"/>
         </w:rPr>
-        <w:commentReference w:id="4"/>
+        <w:commentReference w:id="5"/>
       </w:r>
       <w:r>
         <w:t xml:space="preserve"> </w:t>
       </w:r>
-      <w:commentRangeStart w:id="5"/>
+      <w:commentRangeStart w:id="6"/>
       <w:r>
         <w:t>W poniższej pracy</w:t>
       </w:r>
-      <w:commentRangeEnd w:id="5"/>
+      <w:commentRangeEnd w:id="6"/>
       <w:r>
         <w:rPr>
           <w:rStyle w:val="Odwoaniedokomentarza"/>
         </w:rPr>
-        <w:commentReference w:id="5"/>
+        <w:commentReference w:id="6"/>
       </w:r>
       <w:r>
         <w:t xml:space="preserve"> czas wykonywania poszczególnych zadań nie jest obłożony tym ograniczeniem, istotne jest, że nie może być </w:t>
@@ -338,16 +348,16 @@
       <w:r>
         <w:t xml:space="preserve"> Z praktycznego punktu widzenia jeśli informacja może zostać zachowana w danym zasobie bez kosztu jej składowania nie ma potrzeby wykonywania dodatkowych </w:t>
       </w:r>
-      <w:commentRangeStart w:id="6"/>
+      <w:commentRangeStart w:id="7"/>
       <w:r>
         <w:t>czynności</w:t>
       </w:r>
-      <w:commentRangeEnd w:id="6"/>
+      <w:commentRangeEnd w:id="7"/>
       <w:r>
         <w:rPr>
           <w:rStyle w:val="Odwoaniedokomentarza"/>
         </w:rPr>
-        <w:commentReference w:id="6"/>
+        <w:commentReference w:id="7"/>
       </w:r>
       <w:r>
         <w:t>.</w:t>
@@ -360,16 +370,16 @@
       <w:r>
         <w:t xml:space="preserve">e względu na uwzględnianie kosztu przy szeregowaniu (np. w systemach z </w:t>
       </w:r>
-      <w:commentRangeStart w:id="7"/>
+      <w:commentRangeStart w:id="8"/>
       <w:r>
         <w:t xml:space="preserve">pamięcią </w:t>
       </w:r>
-      <w:commentRangeEnd w:id="7"/>
+      <w:commentRangeEnd w:id="8"/>
       <w:r>
         <w:rPr>
           <w:rStyle w:val="Odwoaniedokomentarza"/>
         </w:rPr>
-        <w:commentReference w:id="7"/>
+        <w:commentReference w:id="8"/>
       </w:r>
       <w:r>
         <w:t>…)</w:t>
@@ -383,16 +393,16 @@
       <w:r>
         <w:t xml:space="preserve">ignorowanie (np. w systemach z pamięcią </w:t>
       </w:r>
-      <w:commentRangeStart w:id="8"/>
+      <w:commentRangeStart w:id="9"/>
       <w:r>
         <w:t>współdzieloną</w:t>
       </w:r>
-      <w:commentRangeEnd w:id="8"/>
+      <w:commentRangeEnd w:id="9"/>
       <w:r>
         <w:rPr>
           <w:rStyle w:val="Odwoaniedokomentarza"/>
         </w:rPr>
-        <w:commentReference w:id="8"/>
+        <w:commentReference w:id="9"/>
       </w:r>
       <w:r>
         <w:t>)</w:t>
@@ -403,16 +413,16 @@
       <w:r>
         <w:t xml:space="preserve"> Także istotne jest czy przesyłanie może odbywać się równolegle czy musi być ono </w:t>
       </w:r>
-      <w:commentRangeStart w:id="9"/>
+      <w:commentRangeStart w:id="10"/>
       <w:r>
         <w:t>kolejkowane</w:t>
       </w:r>
-      <w:commentRangeEnd w:id="9"/>
+      <w:commentRangeEnd w:id="10"/>
       <w:r>
         <w:rPr>
           <w:rStyle w:val="Odwoaniedokomentarza"/>
         </w:rPr>
-        <w:commentReference w:id="9"/>
+        <w:commentReference w:id="10"/>
       </w:r>
       <w:r>
         <w:t>.</w:t>
@@ -442,16 +452,16 @@
       <w:r>
         <w:t xml:space="preserve">Udowodniono, że problem szeregowania jest problemem klasy </w:t>
       </w:r>
-      <w:commentRangeStart w:id="10"/>
+      <w:commentRangeStart w:id="11"/>
       <w:r>
         <w:t>NP-trudnych</w:t>
       </w:r>
-      <w:commentRangeEnd w:id="10"/>
+      <w:commentRangeEnd w:id="11"/>
       <w:r>
         <w:rPr>
           <w:rStyle w:val="Odwoaniedokomentarza"/>
         </w:rPr>
-        <w:commentReference w:id="10"/>
+        <w:commentReference w:id="11"/>
       </w:r>
       <w:r>
         <w:t>, z wyjątkiem</w:t>
@@ -483,16 +493,16 @@
       <w:r>
         <w:t xml:space="preserve"> wartością </w:t>
       </w:r>
-      <w:commentRangeStart w:id="11"/>
+      <w:commentRangeStart w:id="12"/>
       <w:r>
         <w:t>procesorów</w:t>
       </w:r>
-      <w:commentRangeEnd w:id="11"/>
+      <w:commentRangeEnd w:id="12"/>
       <w:r>
         <w:rPr>
           <w:rStyle w:val="Odwoaniedokomentarza"/>
         </w:rPr>
-        <w:commentReference w:id="11"/>
+        <w:commentReference w:id="12"/>
       </w:r>
     </w:p>
     <w:p>
@@ -507,16 +517,16 @@
         <w:lastRenderedPageBreak/>
         <w:t xml:space="preserve">graf procesów z jednakowym czasem wykonania zadań na dwóch </w:t>
       </w:r>
-      <w:commentRangeStart w:id="12"/>
+      <w:commentRangeStart w:id="13"/>
       <w:r>
         <w:t>procesorach</w:t>
       </w:r>
-      <w:commentRangeEnd w:id="12"/>
+      <w:commentRangeEnd w:id="13"/>
       <w:r>
         <w:rPr>
           <w:rStyle w:val="Odwoaniedokomentarza"/>
         </w:rPr>
-        <w:commentReference w:id="12"/>
+        <w:commentReference w:id="13"/>
       </w:r>
     </w:p>
     <w:p>
@@ -530,16 +540,16 @@
       <w:r>
         <w:t xml:space="preserve">graf typu </w:t>
       </w:r>
-      <w:commentRangeStart w:id="13"/>
+      <w:commentRangeStart w:id="14"/>
       <w:r>
         <w:t xml:space="preserve">interval-order </w:t>
       </w:r>
-      <w:commentRangeEnd w:id="13"/>
+      <w:commentRangeEnd w:id="14"/>
       <w:r>
         <w:rPr>
           <w:rStyle w:val="Odwoaniedokomentarza"/>
         </w:rPr>
-        <w:commentReference w:id="13"/>
+        <w:commentReference w:id="14"/>
       </w:r>
       <w:r>
         <w:t>(</w:t>
@@ -567,16 +577,16 @@
       <w:r>
         <w:t xml:space="preserve">Oznacza to, że nie jest możliwe szybkie znalezienie najlepszego rozwiązania i głównie używa się algorytmów </w:t>
       </w:r>
-      <w:commentRangeStart w:id="14"/>
+      <w:commentRangeStart w:id="15"/>
       <w:r>
         <w:t>heurystycznych</w:t>
       </w:r>
-      <w:commentRangeEnd w:id="14"/>
+      <w:commentRangeEnd w:id="15"/>
       <w:r>
         <w:rPr>
           <w:rStyle w:val="Odwoaniedokomentarza"/>
         </w:rPr>
-        <w:commentReference w:id="14"/>
+        <w:commentReference w:id="15"/>
       </w:r>
       <w:r>
         <w:t>, które próbują znaleźć optimum</w:t>
@@ -880,16 +890,16 @@
       <w:r>
         <w:t xml:space="preserve">iuje się na grafie </w:t>
       </w:r>
-      <w:commentRangeStart w:id="15"/>
+      <w:commentRangeStart w:id="16"/>
       <w:r>
         <w:t>procesów</w:t>
       </w:r>
-      <w:commentRangeEnd w:id="15"/>
+      <w:commentRangeEnd w:id="16"/>
       <w:r>
         <w:rPr>
           <w:rStyle w:val="Odwoaniedokomentarza"/>
         </w:rPr>
-        <w:commentReference w:id="15"/>
+        <w:commentReference w:id="16"/>
       </w:r>
       <w:r>
         <w:t xml:space="preserve"> opisanego w rozdziale </w:t>
@@ -991,8 +1001,6 @@
       <w:r>
         <w:t>identyczny</w:t>
       </w:r>
-      <w:bookmarkStart w:id="16" w:name="_GoBack"/>
-      <w:bookmarkEnd w:id="16"/>
       <w:r>
         <w:t>.</w:t>
       </w:r>
@@ -1069,25 +1077,51 @@
       <w:r>
         <w:t xml:space="preserve">Rys. </w:t>
       </w:r>
-      <w:fldSimple w:instr=" STYLEREF 1 \s ">
-        <w:r>
-          <w:rPr>
-            <w:noProof/>
-          </w:rPr>
-          <w:t>2</w:t>
-        </w:r>
-      </w:fldSimple>
+      <w:r>
+        <w:fldChar w:fldCharType="begin"/>
+      </w:r>
+      <w:r>
+        <w:instrText xml:space="preserve"> STYLEREF 1 \s </w:instrText>
+      </w:r>
+      <w:r>
+        <w:fldChar w:fldCharType="separate"/>
+      </w:r>
+      <w:r>
+        <w:rPr>
+          <w:noProof/>
+        </w:rPr>
+        <w:t>2</w:t>
+      </w:r>
+      <w:r>
+        <w:rPr>
+          <w:noProof/>
+        </w:rPr>
+        <w:fldChar w:fldCharType="end"/>
+      </w:r>
       <w:r>
         <w:t>.</w:t>
       </w:r>
-      <w:fldSimple w:instr=" SEQ Rys. \* ARABIC \s 1 ">
-        <w:r>
-          <w:rPr>
-            <w:noProof/>
-          </w:rPr>
-          <w:t>1</w:t>
-        </w:r>
-      </w:fldSimple>
+      <w:r>
+        <w:fldChar w:fldCharType="begin"/>
+      </w:r>
+      <w:r>
+        <w:instrText xml:space="preserve"> SEQ Rys. \* ARABIC \s 1 </w:instrText>
+      </w:r>
+      <w:r>
+        <w:fldChar w:fldCharType="separate"/>
+      </w:r>
+      <w:r>
+        <w:rPr>
+          <w:noProof/>
+        </w:rPr>
+        <w:t>1</w:t>
+      </w:r>
+      <w:r>
+        <w:rPr>
+          <w:noProof/>
+        </w:rPr>
+        <w:fldChar w:fldCharType="end"/>
+      </w:r>
       <w:bookmarkEnd w:id="17"/>
       <w:r>
         <w:rPr>
@@ -1338,7 +1372,7 @@
 
 <file path=word/comments.xml><?xml version="1.0" encoding="utf-8"?>
 <w:comments xmlns:wpc="http://schemas.microsoft.com/office/word/2010/wordprocessingCanvas" xmlns:mc="http://schemas.openxmlformats.org/markup-compatibility/2006" xmlns:o="urn:schemas-microsoft-com:office:office" xmlns:r="http://schemas.openxmlformats.org/officeDocument/2006/relationships" xmlns:m="http://schemas.openxmlformats.org/officeDocument/2006/math" xmlns:v="urn:schemas-microsoft-com:vml" xmlns:wp14="http://schemas.microsoft.com/office/word/2010/wordprocessingDrawing" xmlns:wp="http://schemas.openxmlformats.org/drawingml/2006/wordprocessingDrawing" xmlns:w10="urn:schemas-microsoft-com:office:word" xmlns:w="http://schemas.openxmlformats.org/wordprocessingml/2006/main" xmlns:w14="http://schemas.microsoft.com/office/word/2010/wordml" xmlns:wpg="http://schemas.microsoft.com/office/word/2010/wordprocessingGroup" xmlns:wpi="http://schemas.microsoft.com/office/word/2010/wordprocessingInk" xmlns:wne="http://schemas.microsoft.com/office/word/2006/wordml" xmlns:wps="http://schemas.microsoft.com/office/word/2010/wordprocessingShape" mc:Ignorable="w14 wp14">
-  <w:comment w:id="0" w:author="Paweł Kaczanowski" w:date="2013-05-10T17:23:00Z" w:initials="PK">
+  <w:comment w:id="1" w:author="Paweł Kaczanowski" w:date="2013-05-10T17:23:00Z" w:initials="PK">
     <w:p>
       <w:pPr>
         <w:pStyle w:val="Tekstkomentarza"/>
@@ -1354,7 +1388,7 @@
       </w:r>
     </w:p>
   </w:comment>
-  <w:comment w:id="1" w:author="Paweł Kaczanowski" w:date="2013-05-10T17:34:00Z" w:initials="PK">
+  <w:comment w:id="2" w:author="Paweł Kaczanowski" w:date="2013-05-10T17:34:00Z" w:initials="PK">
     <w:p>
       <w:pPr>
         <w:pStyle w:val="Tekstkomentarza"/>
@@ -1370,7 +1404,7 @@
       </w:r>
     </w:p>
   </w:comment>
-  <w:comment w:id="2" w:author="Paweł Kaczanowski" w:date="2013-05-10T17:41:00Z" w:initials="PK">
+  <w:comment w:id="3" w:author="Paweł Kaczanowski" w:date="2013-05-10T17:41:00Z" w:initials="PK">
     <w:p>
       <w:pPr>
         <w:pStyle w:val="Tekstkomentarza"/>
@@ -1386,7 +1420,7 @@
       </w:r>
     </w:p>
   </w:comment>
-  <w:comment w:id="3" w:author="Paweł Kaczanowski" w:date="2013-05-10T17:44:00Z" w:initials="PK">
+  <w:comment w:id="4" w:author="Paweł Kaczanowski" w:date="2013-05-10T17:44:00Z" w:initials="PK">
     <w:p>
       <w:pPr>
         <w:pStyle w:val="Tekstkomentarza"/>
@@ -1402,7 +1436,7 @@
       </w:r>
     </w:p>
   </w:comment>
-  <w:comment w:id="4" w:author="Paweł Kaczanowski" w:date="2013-05-10T17:49:00Z" w:initials="PK">
+  <w:comment w:id="5" w:author="Paweł Kaczanowski" w:date="2013-05-10T17:49:00Z" w:initials="PK">
     <w:p>
       <w:pPr>
         <w:autoSpaceDE w:val="0"/>
@@ -1520,7 +1554,7 @@
       </w:r>
     </w:p>
   </w:comment>
-  <w:comment w:id="5" w:author="Paweł Kaczanowski" w:date="2013-05-10T17:49:00Z" w:initials="PK">
+  <w:comment w:id="6" w:author="Paweł Kaczanowski" w:date="2013-05-10T17:49:00Z" w:initials="PK">
     <w:p>
       <w:pPr>
         <w:pStyle w:val="Tekstkomentarza"/>
@@ -1536,7 +1570,7 @@
       </w:r>
     </w:p>
   </w:comment>
-  <w:comment w:id="6" w:author="Paweł Kaczanowski" w:date="2013-05-10T17:58:00Z" w:initials="PK">
+  <w:comment w:id="7" w:author="Paweł Kaczanowski" w:date="2013-05-10T17:58:00Z" w:initials="PK">
     <w:p>
       <w:pPr>
         <w:pStyle w:val="Tekstkomentarza"/>
@@ -1552,7 +1586,7 @@
       </w:r>
     </w:p>
   </w:comment>
-  <w:comment w:id="7" w:author="Paweł Kaczanowski" w:date="2013-05-10T17:59:00Z" w:initials="PK">
+  <w:comment w:id="8" w:author="Paweł Kaczanowski" w:date="2013-05-10T17:59:00Z" w:initials="PK">
     <w:p>
       <w:pPr>
         <w:pStyle w:val="Tekstkomentarza"/>
@@ -1568,7 +1602,7 @@
       </w:r>
     </w:p>
   </w:comment>
-  <w:comment w:id="8" w:author="Paweł Kaczanowski" w:date="2013-05-10T18:00:00Z" w:initials="PK">
+  <w:comment w:id="9" w:author="Paweł Kaczanowski" w:date="2013-05-10T18:00:00Z" w:initials="PK">
     <w:p>
       <w:pPr>
         <w:pStyle w:val="Tekstkomentarza"/>
@@ -1584,7 +1618,7 @@
       </w:r>
     </w:p>
   </w:comment>
-  <w:comment w:id="9" w:author="Paweł Kaczanowski" w:date="2013-05-10T18:06:00Z" w:initials="PK">
+  <w:comment w:id="10" w:author="Paweł Kaczanowski" w:date="2013-05-10T18:06:00Z" w:initials="PK">
     <w:p>
       <w:pPr>
         <w:pStyle w:val="Tekstkomentarza"/>
@@ -1600,7 +1634,7 @@
       </w:r>
     </w:p>
   </w:comment>
-  <w:comment w:id="10" w:author="Paweł Kaczanowski" w:date="2013-05-10T18:09:00Z" w:initials="PK">
+  <w:comment w:id="11" w:author="Paweł Kaczanowski" w:date="2013-05-10T18:09:00Z" w:initials="PK">
     <w:p>
       <w:pPr>
         <w:pStyle w:val="Tekstkomentarza"/>
@@ -1640,7 +1674,7 @@
       </w:r>
     </w:p>
   </w:comment>
-  <w:comment w:id="11" w:author="Paweł Kaczanowski" w:date="2013-05-10T18:12:00Z" w:initials="PK">
+  <w:comment w:id="12" w:author="Paweł Kaczanowski" w:date="2013-05-10T18:12:00Z" w:initials="PK">
     <w:p>
       <w:pPr>
         <w:pStyle w:val="Tekstkomentarza"/>
@@ -1672,7 +1706,7 @@
       </w:pPr>
     </w:p>
   </w:comment>
-  <w:comment w:id="12" w:author="Paweł Kaczanowski" w:date="2013-05-10T18:14:00Z" w:initials="PK">
+  <w:comment w:id="13" w:author="Paweł Kaczanowski" w:date="2013-05-10T18:14:00Z" w:initials="PK">
     <w:p>
       <w:pPr>
         <w:autoSpaceDE w:val="0"/>
@@ -1714,7 +1748,7 @@
       </w:r>
     </w:p>
   </w:comment>
-  <w:comment w:id="13" w:author="Paweł Kaczanowski" w:date="2013-05-10T18:17:00Z" w:initials="PK">
+  <w:comment w:id="14" w:author="Paweł Kaczanowski" w:date="2013-05-10T18:17:00Z" w:initials="PK">
     <w:p>
       <w:pPr>
         <w:pStyle w:val="Tekstkomentarza"/>
@@ -1730,7 +1764,7 @@
       </w:r>
     </w:p>
   </w:comment>
-  <w:comment w:id="14" w:author="Paweł Kaczanowski" w:date="2013-05-10T18:21:00Z" w:initials="PK">
+  <w:comment w:id="15" w:author="Paweł Kaczanowski" w:date="2013-05-10T18:21:00Z" w:initials="PK">
     <w:p>
       <w:pPr>
         <w:pStyle w:val="Tekstkomentarza"/>
@@ -1746,7 +1780,7 @@
       </w:r>
     </w:p>
   </w:comment>
-  <w:comment w:id="15" w:author="Paweł Kaczanowski" w:date="2013-05-10T19:33:00Z" w:initials="PK">
+  <w:comment w:id="16" w:author="Paweł Kaczanowski" w:date="2013-05-10T19:33:00Z" w:initials="PK">
     <w:p>
       <w:pPr>
         <w:pStyle w:val="Tekstkomentarza"/>
@@ -1820,7 +1854,7 @@
           <w:rPr>
             <w:noProof/>
           </w:rPr>
-          <w:t>5</w:t>
+          <w:t>2</w:t>
         </w:r>
         <w:r>
           <w:fldChar w:fldCharType="end"/>
@@ -3165,6 +3199,7 @@
   <w:style w:type="character" w:default="1" w:styleId="Domylnaczcionkaakapitu">
     <w:name w:val="Default Paragraph Font"/>
     <w:uiPriority w:val="1"/>
+    <w:semiHidden/>
     <w:unhideWhenUsed/>
   </w:style>
   <w:style w:type="table" w:default="1" w:styleId="Standardowy">
@@ -4023,6 +4058,7 @@
   <w:style w:type="character" w:default="1" w:styleId="Domylnaczcionkaakapitu">
     <w:name w:val="Default Paragraph Font"/>
     <w:uiPriority w:val="1"/>
+    <w:semiHidden/>
     <w:unhideWhenUsed/>
   </w:style>
   <w:style w:type="table" w:default="1" w:styleId="Standardowy">
@@ -4464,525 +4500,6 @@
     </w:rPr>
   </w:style>
 </w:styles>
-</file>
-
-<file path=word/glossary/document.xml><?xml version="1.0" encoding="utf-8"?>
-<w:glossaryDocument xmlns:wpc="http://schemas.microsoft.com/office/word/2010/wordprocessingCanvas" xmlns:mc="http://schemas.openxmlformats.org/markup-compatibility/2006" xmlns:o="urn:schemas-microsoft-com:office:office" xmlns:r="http://schemas.openxmlformats.org/officeDocument/2006/relationships" xmlns:m="http://schemas.openxmlformats.org/officeDocument/2006/math" xmlns:v="urn:schemas-microsoft-com:vml" xmlns:wp14="http://schemas.microsoft.com/office/word/2010/wordprocessingDrawing" xmlns:wp="http://schemas.openxmlformats.org/drawingml/2006/wordprocessingDrawing" xmlns:w10="urn:schemas-microsoft-com:office:word" xmlns:w="http://schemas.openxmlformats.org/wordprocessingml/2006/main" xmlns:w14="http://schemas.microsoft.com/office/word/2010/wordml" xmlns:wpg="http://schemas.microsoft.com/office/word/2010/wordprocessingGroup" xmlns:wpi="http://schemas.microsoft.com/office/word/2010/wordprocessingInk" xmlns:wne="http://schemas.microsoft.com/office/word/2006/wordml" xmlns:wps="http://schemas.microsoft.com/office/word/2010/wordprocessingShape" mc:Ignorable="w14 wp14"/>
-</file>
-
-<file path=word/glossary/fontTable.xml><?xml version="1.0" encoding="utf-8"?>
-<w:fonts xmlns:mc="http://schemas.openxmlformats.org/markup-compatibility/2006" xmlns:r="http://schemas.openxmlformats.org/officeDocument/2006/relationships" xmlns:w="http://schemas.openxmlformats.org/wordprocessingml/2006/main" xmlns:w14="http://schemas.microsoft.com/office/word/2010/wordml" mc:Ignorable="w14">
-  <w:font w:name="Times New Roman">
-    <w:panose1 w:val="02020603050405020304"/>
-    <w:charset w:val="EE"/>
-    <w:family w:val="roman"/>
-    <w:pitch w:val="variable"/>
-    <w:sig w:usb0="E0002AEF" w:usb1="C0007841" w:usb2="00000009" w:usb3="00000000" w:csb0="000001FF" w:csb1="00000000"/>
-  </w:font>
-  <w:font w:name="Symbol">
-    <w:panose1 w:val="05050102010706020507"/>
-    <w:charset w:val="02"/>
-    <w:family w:val="roman"/>
-    <w:pitch w:val="variable"/>
-    <w:sig w:usb0="00000000" w:usb1="10000000" w:usb2="00000000" w:usb3="00000000" w:csb0="80000000" w:csb1="00000000"/>
-  </w:font>
-  <w:font w:name="Courier New">
-    <w:panose1 w:val="02070309020205020404"/>
-    <w:charset w:val="EE"/>
-    <w:family w:val="modern"/>
-    <w:pitch w:val="fixed"/>
-    <w:sig w:usb0="E0002AFF" w:usb1="C0007843" w:usb2="00000009" w:usb3="00000000" w:csb0="000001FF" w:csb1="00000000"/>
-  </w:font>
-  <w:font w:name="Wingdings">
-    <w:panose1 w:val="05000000000000000000"/>
-    <w:charset w:val="02"/>
-    <w:family w:val="auto"/>
-    <w:pitch w:val="variable"/>
-    <w:sig w:usb0="00000000" w:usb1="10000000" w:usb2="00000000" w:usb3="00000000" w:csb0="80000000" w:csb1="00000000"/>
-  </w:font>
-  <w:font w:name="Calibri">
-    <w:panose1 w:val="020F0502020204030204"/>
-    <w:charset w:val="EE"/>
-    <w:family w:val="swiss"/>
-    <w:pitch w:val="variable"/>
-    <w:sig w:usb0="E10002FF" w:usb1="4000ACFF" w:usb2="00000009" w:usb3="00000000" w:csb0="0000019F" w:csb1="00000000"/>
-  </w:font>
-  <w:font w:name="Cambria">
-    <w:panose1 w:val="02040503050406030204"/>
-    <w:charset w:val="EE"/>
-    <w:family w:val="roman"/>
-    <w:pitch w:val="variable"/>
-    <w:sig w:usb0="E00002FF" w:usb1="400004FF" w:usb2="00000000" w:usb3="00000000" w:csb0="0000019F" w:csb1="00000000"/>
-  </w:font>
-  <w:font w:name="Tahoma">
-    <w:panose1 w:val="020B0604030504040204"/>
-    <w:charset w:val="EE"/>
-    <w:family w:val="swiss"/>
-    <w:pitch w:val="variable"/>
-    <w:sig w:usb0="E1002EFF" w:usb1="C000605B" w:usb2="00000029" w:usb3="00000000" w:csb0="000101FF" w:csb1="00000000"/>
-  </w:font>
-  <w:font w:name="NewCenturySchlbk-Roman">
-    <w:altName w:val="Times New Roman"/>
-    <w:panose1 w:val="00000000000000000000"/>
-    <w:charset w:val="00"/>
-    <w:family w:val="roman"/>
-    <w:notTrueType/>
-    <w:pitch w:val="default"/>
-    <w:sig w:usb0="00000003" w:usb1="00000000" w:usb2="00000000" w:usb3="00000000" w:csb0="00000001" w:csb1="00000000"/>
-  </w:font>
-  <w:font w:name="Cambria Math">
-    <w:panose1 w:val="02040503050406030204"/>
-    <w:charset w:val="EE"/>
-    <w:family w:val="roman"/>
-    <w:pitch w:val="variable"/>
-    <w:sig w:usb0="E00002FF" w:usb1="420024FF" w:usb2="00000000" w:usb3="00000000" w:csb0="0000019F" w:csb1="00000000"/>
-  </w:font>
-</w:fonts>
-</file>
-
-<file path=word/glossary/settings.xml><?xml version="1.0" encoding="utf-8"?>
-<w:settings xmlns:mc="http://schemas.openxmlformats.org/markup-compatibility/2006" xmlns:o="urn:schemas-microsoft-com:office:office" xmlns:r="http://schemas.openxmlformats.org/officeDocument/2006/relationships" xmlns:m="http://schemas.openxmlformats.org/officeDocument/2006/math" xmlns:v="urn:schemas-microsoft-com:vml" xmlns:w10="urn:schemas-microsoft-com:office:word" xmlns:w="http://schemas.openxmlformats.org/wordprocessingml/2006/main" xmlns:w14="http://schemas.microsoft.com/office/word/2010/wordml" xmlns:sl="http://schemas.openxmlformats.org/schemaLibrary/2006/main" mc:Ignorable="w14">
-  <w:view w:val="normal"/>
-  <w:defaultTabStop w:val="708"/>
-  <w:hyphenationZone w:val="425"/>
-  <w:characterSpacingControl w:val="doNotCompress"/>
-  <w:compat>
-    <w:useFELayout/>
-    <w:compatSetting w:name="compatibilityMode" w:uri="http://schemas.microsoft.com/office/word" w:val="14"/>
-    <w:compatSetting w:name="overrideTableStyleFontSizeAndJustification" w:uri="http://schemas.microsoft.com/office/word" w:val="1"/>
-    <w:compatSetting w:name="enableOpenTypeFeatures" w:uri="http://schemas.microsoft.com/office/word" w:val="1"/>
-    <w:compatSetting w:name="doNotFlipMirrorIndents" w:uri="http://schemas.microsoft.com/office/word" w:val="1"/>
-  </w:compat>
-  <w:rsids>
-    <w:rsidRoot w:val="007A35B2"/>
-    <w:rsid w:val="0068078B"/>
-    <w:rsid w:val="007A35B2"/>
-  </w:rsids>
-  <m:mathPr>
-    <m:mathFont m:val="Cambria Math"/>
-    <m:brkBin m:val="before"/>
-    <m:brkBinSub m:val="--"/>
-    <m:smallFrac m:val="0"/>
-    <m:dispDef/>
-    <m:lMargin m:val="0"/>
-    <m:rMargin m:val="0"/>
-    <m:defJc m:val="centerGroup"/>
-    <m:wrapIndent m:val="1440"/>
-    <m:intLim m:val="subSup"/>
-    <m:naryLim m:val="undOvr"/>
-  </m:mathPr>
-  <w:themeFontLang w:val="pl-PL"/>
-  <w:clrSchemeMapping w:bg1="light1" w:t1="dark1" w:bg2="light2" w:t2="dark2" w:accent1="accent1" w:accent2="accent2" w:accent3="accent3" w:accent4="accent4" w:accent5="accent5" w:accent6="accent6" w:hyperlink="hyperlink" w:followedHyperlink="followedHyperlink"/>
-  <w:decimalSymbol w:val=","/>
-  <w:listSeparator w:val=";"/>
-</w:settings>
-</file>
-
-<file path=word/glossary/styles.xml><?xml version="1.0" encoding="utf-8"?>
-<w:styles xmlns:mc="http://schemas.openxmlformats.org/markup-compatibility/2006" xmlns:r="http://schemas.openxmlformats.org/officeDocument/2006/relationships" xmlns:w="http://schemas.openxmlformats.org/wordprocessingml/2006/main" xmlns:w14="http://schemas.microsoft.com/office/word/2010/wordml" mc:Ignorable="w14">
-  <w:docDefaults>
-    <w:rPrDefault>
-      <w:rPr>
-        <w:rFonts w:asciiTheme="minorHAnsi" w:eastAsiaTheme="minorEastAsia" w:hAnsiTheme="minorHAnsi" w:cstheme="minorBidi"/>
-        <w:sz w:val="22"/>
-        <w:szCs w:val="22"/>
-        <w:lang w:val="pl-PL" w:eastAsia="pl-PL" w:bidi="ar-SA"/>
-      </w:rPr>
-    </w:rPrDefault>
-    <w:pPrDefault>
-      <w:pPr>
-        <w:spacing w:after="200" w:line="276" w:lineRule="auto"/>
-      </w:pPr>
-    </w:pPrDefault>
-  </w:docDefaults>
-  <w:latentStyles w:defLockedState="0" w:defUIPriority="99" w:defSemiHidden="1" w:defUnhideWhenUsed="1" w:defQFormat="0" w:count="267">
-    <w:lsdException w:name="Normal" w:semiHidden="0" w:uiPriority="0" w:unhideWhenUsed="0" w:qFormat="1"/>
-    <w:lsdException w:name="heading 1" w:semiHidden="0" w:uiPriority="9" w:unhideWhenUsed="0" w:qFormat="1"/>
-    <w:lsdException w:name="heading 2" w:uiPriority="9" w:qFormat="1"/>
-    <w:lsdException w:name="heading 3" w:uiPriority="9" w:qFormat="1"/>
-    <w:lsdException w:name="heading 4" w:uiPriority="9" w:qFormat="1"/>
-    <w:lsdException w:name="heading 5" w:uiPriority="9" w:qFormat="1"/>
-    <w:lsdException w:name="heading 6" w:uiPriority="9" w:qFormat="1"/>
-    <w:lsdException w:name="heading 7" w:uiPriority="9" w:qFormat="1"/>
-    <w:lsdException w:name="heading 8" w:uiPriority="9" w:qFormat="1"/>
-    <w:lsdException w:name="heading 9" w:uiPriority="9" w:qFormat="1"/>
-    <w:lsdException w:name="toc 1" w:uiPriority="39"/>
-    <w:lsdException w:name="toc 2" w:uiPriority="39"/>
-    <w:lsdException w:name="toc 3" w:uiPriority="39"/>
-    <w:lsdException w:name="toc 4" w:uiPriority="39"/>
-    <w:lsdException w:name="toc 5" w:uiPriority="39"/>
-    <w:lsdException w:name="toc 6" w:uiPriority="39"/>
-    <w:lsdException w:name="toc 7" w:uiPriority="39"/>
-    <w:lsdException w:name="toc 8" w:uiPriority="39"/>
-    <w:lsdException w:name="toc 9" w:uiPriority="39"/>
-    <w:lsdException w:name="caption" w:uiPriority="35" w:qFormat="1"/>
-    <w:lsdException w:name="Title" w:semiHidden="0" w:uiPriority="10" w:unhideWhenUsed="0" w:qFormat="1"/>
-    <w:lsdException w:name="Default Paragraph Font" w:uiPriority="1"/>
-    <w:lsdException w:name="Subtitle" w:semiHidden="0" w:uiPriority="11" w:unhideWhenUsed="0" w:qFormat="1"/>
-    <w:lsdException w:name="Strong" w:semiHidden="0" w:uiPriority="22" w:unhideWhenUsed="0" w:qFormat="1"/>
-    <w:lsdException w:name="Emphasis" w:semiHidden="0" w:uiPriority="20" w:unhideWhenUsed="0" w:qFormat="1"/>
-    <w:lsdException w:name="Table Grid" w:semiHidden="0" w:uiPriority="59" w:unhideWhenUsed="0"/>
-    <w:lsdException w:name="Placeholder Text" w:unhideWhenUsed="0"/>
-    <w:lsdException w:name="No Spacing" w:semiHidden="0" w:uiPriority="1" w:unhideWhenUsed="0" w:qFormat="1"/>
-    <w:lsdException w:name="Light Shading" w:semiHidden="0" w:uiPriority="60" w:unhideWhenUsed="0"/>
-    <w:lsdException w:name="Light List" w:semiHidden="0" w:uiPriority="61" w:unhideWhenUsed="0"/>
-    <w:lsdException w:name="Light Grid" w:semiHidden="0" w:uiPriority="62" w:unhideWhenUsed="0"/>
-    <w:lsdException w:name="Medium Shading 1" w:semiHidden="0" w:uiPriority="63" w:unhideWhenUsed="0"/>
-    <w:lsdException w:name="Medium Shading 2" w:semiHidden="0" w:uiPriority="64" w:unhideWhenUsed="0"/>
-    <w:lsdException w:name="Medium List 1" w:semiHidden="0" w:uiPriority="65" w:unhideWhenUsed="0"/>
-    <w:lsdException w:name="Medium List 2" w:semiHidden="0" w:uiPriority="66" w:unhideWhenUsed="0"/>
-    <w:lsdException w:name="Medium Grid 1" w:semiHidden="0" w:uiPriority="67" w:unhideWhenUsed="0"/>
-    <w:lsdException w:name="Medium Grid 2" w:semiHidden="0" w:uiPriority="68" w:unhideWhenUsed="0"/>
-    <w:lsdException w:name="Medium Grid 3" w:semiHidden="0" w:uiPriority="69" w:unhideWhenUsed="0"/>
-    <w:lsdException w:name="Dark List" w:semiHidden="0" w:uiPriority="70" w:unhideWhenUsed="0"/>
-    <w:lsdException w:name="Colorful Shading" w:semiHidden="0" w:uiPriority="71" w:unhideWhenUsed="0"/>
-    <w:lsdException w:name="Colorful List" w:semiHidden="0" w:uiPriority="72" w:unhideWhenUsed="0"/>
-    <w:lsdException w:name="Colorful Grid" w:semiHidden="0" w:uiPriority="73" w:unhideWhenUsed="0"/>
-    <w:lsdException w:name="Light Shading Accent 1" w:semiHidden="0" w:uiPriority="60" w:unhideWhenUsed="0"/>
-    <w:lsdException w:name="Light List Accent 1" w:semiHidden="0" w:uiPriority="61" w:unhideWhenUsed="0"/>
-    <w:lsdException w:name="Light Grid Accent 1" w:semiHidden="0" w:uiPriority="62" w:unhideWhenUsed="0"/>
-    <w:lsdException w:name="Medium Shading 1 Accent 1" w:semiHidden="0" w:uiPriority="63" w:unhideWhenUsed="0"/>
-    <w:lsdException w:name="Medium Shading 2 Accent 1" w:semiHidden="0" w:uiPriority="64" w:unhideWhenUsed="0"/>
-    <w:lsdException w:name="Medium List 1 Accent 1" w:semiHidden="0" w:uiPriority="65" w:unhideWhenUsed="0"/>
-    <w:lsdException w:name="Revision" w:unhideWhenUsed="0"/>
-    <w:lsdException w:name="List Paragraph" w:semiHidden="0" w:uiPriority="34" w:unhideWhenUsed="0" w:qFormat="1"/>
-    <w:lsdException w:name="Quote" w:semiHidden="0" w:uiPriority="29" w:unhideWhenUsed="0" w:qFormat="1"/>
-    <w:lsdException w:name="Intense Quote" w:semiHidden="0" w:uiPriority="30" w:unhideWhenUsed="0" w:qFormat="1"/>
-    <w:lsdException w:name="Medium List 2 Accent 1" w:semiHidden="0" w:uiPriority="66" w:unhideWhenUsed="0"/>
-    <w:lsdException w:name="Medium Grid 1 Accent 1" w:semiHidden="0" w:uiPriority="67" w:unhideWhenUsed="0"/>
-    <w:lsdException w:name="Medium Grid 2 Accent 1" w:semiHidden="0" w:uiPriority="68" w:unhideWhenUsed="0"/>
-    <w:lsdException w:name="Medium Grid 3 Accent 1" w:semiHidden="0" w:uiPriority="69" w:unhideWhenUsed="0"/>
-    <w:lsdException w:name="Dark List Accent 1" w:semiHidden="0" w:uiPriority="70" w:unhideWhenUsed="0"/>
-    <w:lsdException w:name="Colorful Shading Accent 1" w:semiHidden="0" w:uiPriority="71" w:unhideWhenUsed="0"/>
-    <w:lsdException w:name="Colorful List Accent 1" w:semiHidden="0" w:uiPriority="72" w:unhideWhenUsed="0"/>
-    <w:lsdException w:name="Colorful Grid Accent 1" w:semiHidden="0" w:uiPriority="73" w:unhideWhenUsed="0"/>
-    <w:lsdException w:name="Light Shading Accent 2" w:semiHidden="0" w:uiPriority="60" w:unhideWhenUsed="0"/>
-    <w:lsdException w:name="Light List Accent 2" w:semiHidden="0" w:uiPriority="61" w:unhideWhenUsed="0"/>
-    <w:lsdException w:name="Light Grid Accent 2" w:semiHidden="0" w:uiPriority="62" w:unhideWhenUsed="0"/>
-    <w:lsdException w:name="Medium Shading 1 Accent 2" w:semiHidden="0" w:uiPriority="63" w:unhideWhenUsed="0"/>
-    <w:lsdException w:name="Medium Shading 2 Accent 2" w:semiHidden="0" w:uiPriority="64" w:unhideWhenUsed="0"/>
-    <w:lsdException w:name="Medium List 1 Accent 2" w:semiHidden="0" w:uiPriority="65" w:unhideWhenUsed="0"/>
-    <w:lsdException w:name="Medium List 2 Accent 2" w:semiHidden="0" w:uiPriority="66" w:unhideWhenUsed="0"/>
-    <w:lsdException w:name="Medium Grid 1 Accent 2" w:semiHidden="0" w:uiPriority="67" w:unhideWhenUsed="0"/>
-    <w:lsdException w:name="Medium Grid 2 Accent 2" w:semiHidden="0" w:uiPriority="68" w:unhideWhenUsed="0"/>
-    <w:lsdException w:name="Medium Grid 3 Accent 2" w:semiHidden="0" w:uiPriority="69" w:unhideWhenUsed="0"/>
-    <w:lsdException w:name="Dark List Accent 2" w:semiHidden="0" w:uiPriority="70" w:unhideWhenUsed="0"/>
-    <w:lsdException w:name="Colorful Shading Accent 2" w:semiHidden="0" w:uiPriority="71" w:unhideWhenUsed="0"/>
-    <w:lsdException w:name="Colorful List Accent 2" w:semiHidden="0" w:uiPriority="72" w:unhideWhenUsed="0"/>
-    <w:lsdException w:name="Colorful Grid Accent 2" w:semiHidden="0" w:uiPriority="73" w:unhideWhenUsed="0"/>
-    <w:lsdException w:name="Light Shading Accent 3" w:semiHidden="0" w:uiPriority="60" w:unhideWhenUsed="0"/>
-    <w:lsdException w:name="Light List Accent 3" w:semiHidden="0" w:uiPriority="61" w:unhideWhenUsed="0"/>
-    <w:lsdException w:name="Light Grid Accent 3" w:semiHidden="0" w:uiPriority="62" w:unhideWhenUsed="0"/>
-    <w:lsdException w:name="Medium Shading 1 Accent 3" w:semiHidden="0" w:uiPriority="63" w:unhideWhenUsed="0"/>
-    <w:lsdException w:name="Medium Shading 2 Accent 3" w:semiHidden="0" w:uiPriority="64" w:unhideWhenUsed="0"/>
-    <w:lsdException w:name="Medium List 1 Accent 3" w:semiHidden="0" w:uiPriority="65" w:unhideWhenUsed="0"/>
-    <w:lsdException w:name="Medium List 2 Accent 3" w:semiHidden="0" w:uiPriority="66" w:unhideWhenUsed="0"/>
-    <w:lsdException w:name="Medium Grid 1 Accent 3" w:semiHidden="0" w:uiPriority="67" w:unhideWhenUsed="0"/>
-    <w:lsdException w:name="Medium Grid 2 Accent 3" w:semiHidden="0" w:uiPriority="68" w:unhideWhenUsed="0"/>
-    <w:lsdException w:name="Medium Grid 3 Accent 3" w:semiHidden="0" w:uiPriority="69" w:unhideWhenUsed="0"/>
-    <w:lsdException w:name="Dark List Accent 3" w:semiHidden="0" w:uiPriority="70" w:unhideWhenUsed="0"/>
-    <w:lsdException w:name="Colorful Shading Accent 3" w:semiHidden="0" w:uiPriority="71" w:unhideWhenUsed="0"/>
-    <w:lsdException w:name="Colorful List Accent 3" w:semiHidden="0" w:uiPriority="72" w:unhideWhenUsed="0"/>
-    <w:lsdException w:name="Colorful Grid Accent 3" w:semiHidden="0" w:uiPriority="73" w:unhideWhenUsed="0"/>
-    <w:lsdException w:name="Light Shading Accent 4" w:semiHidden="0" w:uiPriority="60" w:unhideWhenUsed="0"/>
-    <w:lsdException w:name="Light List Accent 4" w:semiHidden="0" w:uiPriority="61" w:unhideWhenUsed="0"/>
-    <w:lsdException w:name="Light Grid Accent 4" w:semiHidden="0" w:uiPriority="62" w:unhideWhenUsed="0"/>
-    <w:lsdException w:name="Medium Shading 1 Accent 4" w:semiHidden="0" w:uiPriority="63" w:unhideWhenUsed="0"/>
-    <w:lsdException w:name="Medium Shading 2 Accent 4" w:semiHidden="0" w:uiPriority="64" w:unhideWhenUsed="0"/>
-    <w:lsdException w:name="Medium List 1 Accent 4" w:semiHidden="0" w:uiPriority="65" w:unhideWhenUsed="0"/>
-    <w:lsdException w:name="Medium List 2 Accent 4" w:semiHidden="0" w:uiPriority="66" w:unhideWhenUsed="0"/>
-    <w:lsdException w:name="Medium Grid 1 Accent 4" w:semiHidden="0" w:uiPriority="67" w:unhideWhenUsed="0"/>
-    <w:lsdException w:name="Medium Grid 2 Accent 4" w:semiHidden="0" w:uiPriority="68" w:unhideWhenUsed="0"/>
-    <w:lsdException w:name="Medium Grid 3 Accent 4" w:semiHidden="0" w:uiPriority="69" w:unhideWhenUsed="0"/>
-    <w:lsdException w:name="Dark List Accent 4" w:semiHidden="0" w:uiPriority="70" w:unhideWhenUsed="0"/>
-    <w:lsdException w:name="Colorful Shading Accent 4" w:semiHidden="0" w:uiPriority="71" w:unhideWhenUsed="0"/>
-    <w:lsdException w:name="Colorful List Accent 4" w:semiHidden="0" w:uiPriority="72" w:unhideWhenUsed="0"/>
-    <w:lsdException w:name="Colorful Grid Accent 4" w:semiHidden="0" w:uiPriority="73" w:unhideWhenUsed="0"/>
-    <w:lsdException w:name="Light Shading Accent 5" w:semiHidden="0" w:uiPriority="60" w:unhideWhenUsed="0"/>
-    <w:lsdException w:name="Light List Accent 5" w:semiHidden="0" w:uiPriority="61" w:unhideWhenUsed="0"/>
-    <w:lsdException w:name="Light Grid Accent 5" w:semiHidden="0" w:uiPriority="62" w:unhideWhenUsed="0"/>
-    <w:lsdException w:name="Medium Shading 1 Accent 5" w:semiHidden="0" w:uiPriority="63" w:unhideWhenUsed="0"/>
-    <w:lsdException w:name="Medium Shading 2 Accent 5" w:semiHidden="0" w:uiPriority="64" w:unhideWhenUsed="0"/>
-    <w:lsdException w:name="Medium List 1 Accent 5" w:semiHidden="0" w:uiPriority="65" w:unhideWhenUsed="0"/>
-    <w:lsdException w:name="Medium List 2 Accent 5" w:semiHidden="0" w:uiPriority="66" w:unhideWhenUsed="0"/>
-    <w:lsdException w:name="Medium Grid 1 Accent 5" w:semiHidden="0" w:uiPriority="67" w:unhideWhenUsed="0"/>
-    <w:lsdException w:name="Medium Grid 2 Accent 5" w:semiHidden="0" w:uiPriority="68" w:unhideWhenUsed="0"/>
-    <w:lsdException w:name="Medium Grid 3 Accent 5" w:semiHidden="0" w:uiPriority="69" w:unhideWhenUsed="0"/>
-    <w:lsdException w:name="Dark List Accent 5" w:semiHidden="0" w:uiPriority="70" w:unhideWhenUsed="0"/>
-    <w:lsdException w:name="Colorful Shading Accent 5" w:semiHidden="0" w:uiPriority="71" w:unhideWhenUsed="0"/>
-    <w:lsdException w:name="Colorful List Accent 5" w:semiHidden="0" w:uiPriority="72" w:unhideWhenUsed="0"/>
-    <w:lsdException w:name="Colorful Grid Accent 5" w:semiHidden="0" w:uiPriority="73" w:unhideWhenUsed="0"/>
-    <w:lsdException w:name="Light Shading Accent 6" w:semiHidden="0" w:uiPriority="60" w:unhideWhenUsed="0"/>
-    <w:lsdException w:name="Light List Accent 6" w:semiHidden="0" w:uiPriority="61" w:unhideWhenUsed="0"/>
-    <w:lsdException w:name="Light Grid Accent 6" w:semiHidden="0" w:uiPriority="62" w:unhideWhenUsed="0"/>
-    <w:lsdException w:name="Medium Shading 1 Accent 6" w:semiHidden="0" w:uiPriority="63" w:unhideWhenUsed="0"/>
-    <w:lsdException w:name="Medium Shading 2 Accent 6" w:semiHidden="0" w:uiPriority="64" w:unhideWhenUsed="0"/>
-    <w:lsdException w:name="Medium List 1 Accent 6" w:semiHidden="0" w:uiPriority="65" w:unhideWhenUsed="0"/>
-    <w:lsdException w:name="Medium List 2 Accent 6" w:semiHidden="0" w:uiPriority="66" w:unhideWhenUsed="0"/>
-    <w:lsdException w:name="Medium Grid 1 Accent 6" w:semiHidden="0" w:uiPriority="67" w:unhideWhenUsed="0"/>
-    <w:lsdException w:name="Medium Grid 2 Accent 6" w:semiHidden="0" w:uiPriority="68" w:unhideWhenUsed="0"/>
-    <w:lsdException w:name="Medium Grid 3 Accent 6" w:semiHidden="0" w:uiPriority="69" w:unhideWhenUsed="0"/>
-    <w:lsdException w:name="Dark List Accent 6" w:semiHidden="0" w:uiPriority="70" w:unhideWhenUsed="0"/>
-    <w:lsdException w:name="Colorful Shading Accent 6" w:semiHidden="0" w:uiPriority="71" w:unhideWhenUsed="0"/>
-    <w:lsdException w:name="Colorful List Accent 6" w:semiHidden="0" w:uiPriority="72" w:unhideWhenUsed="0"/>
-    <w:lsdException w:name="Colorful Grid Accent 6" w:semiHidden="0" w:uiPriority="73" w:unhideWhenUsed="0"/>
-    <w:lsdException w:name="Subtle Emphasis" w:semiHidden="0" w:uiPriority="19" w:unhideWhenUsed="0" w:qFormat="1"/>
-    <w:lsdException w:name="Intense Emphasis" w:semiHidden="0" w:uiPriority="21" w:unhideWhenUsed="0" w:qFormat="1"/>
-    <w:lsdException w:name="Subtle Reference" w:semiHidden="0" w:uiPriority="31" w:unhideWhenUsed="0" w:qFormat="1"/>
-    <w:lsdException w:name="Intense Reference" w:semiHidden="0" w:uiPriority="32" w:unhideWhenUsed="0" w:qFormat="1"/>
-    <w:lsdException w:name="Book Title" w:semiHidden="0" w:uiPriority="33" w:unhideWhenUsed="0" w:qFormat="1"/>
-    <w:lsdException w:name="Bibliography" w:uiPriority="37"/>
-    <w:lsdException w:name="TOC Heading" w:uiPriority="39" w:qFormat="1"/>
-  </w:latentStyles>
-  <w:style w:type="paragraph" w:default="1" w:styleId="Normalny">
-    <w:name w:val="Normal"/>
-    <w:qFormat/>
-  </w:style>
-  <w:style w:type="character" w:default="1" w:styleId="Domylnaczcionkaakapitu">
-    <w:name w:val="Default Paragraph Font"/>
-    <w:uiPriority w:val="1"/>
-    <w:semiHidden/>
-    <w:unhideWhenUsed/>
-  </w:style>
-  <w:style w:type="table" w:default="1" w:styleId="Standardowy">
-    <w:name w:val="Normal Table"/>
-    <w:uiPriority w:val="99"/>
-    <w:semiHidden/>
-    <w:unhideWhenUsed/>
-    <w:tblPr>
-      <w:tblInd w:w="0" w:type="dxa"/>
-      <w:tblCellMar>
-        <w:top w:w="0" w:type="dxa"/>
-        <w:left w:w="108" w:type="dxa"/>
-        <w:bottom w:w="0" w:type="dxa"/>
-        <w:right w:w="108" w:type="dxa"/>
-      </w:tblCellMar>
-    </w:tblPr>
-  </w:style>
-  <w:style w:type="numbering" w:default="1" w:styleId="Bezlisty">
-    <w:name w:val="No List"/>
-    <w:uiPriority w:val="99"/>
-    <w:semiHidden/>
-    <w:unhideWhenUsed/>
-  </w:style>
-  <w:style w:type="character" w:styleId="Tekstzastpczy">
-    <w:name w:val="Placeholder Text"/>
-    <w:basedOn w:val="Domylnaczcionkaakapitu"/>
-    <w:uiPriority w:val="99"/>
-    <w:semiHidden/>
-    <w:rsid w:val="007A35B2"/>
-    <w:rPr>
-      <w:color w:val="808080"/>
-    </w:rPr>
-  </w:style>
-</w:styles>
-</file>
-
-<file path=word/glossary/stylesWithEffects.xml><?xml version="1.0" encoding="utf-8"?>
-<w:styles xmlns:wpc="http://schemas.microsoft.com/office/word/2010/wordprocessingCanvas" xmlns:mc="http://schemas.openxmlformats.org/markup-compatibility/2006" xmlns:o="urn:schemas-microsoft-com:office:office" xmlns:r="http://schemas.openxmlformats.org/officeDocument/2006/relationships" xmlns:m="http://schemas.openxmlformats.org/officeDocument/2006/math" xmlns:v="urn:schemas-microsoft-com:vml" xmlns:wp14="http://schemas.microsoft.com/office/word/2010/wordprocessingDrawing" xmlns:wp="http://schemas.openxmlformats.org/drawingml/2006/wordprocessingDrawing" xmlns:w10="urn:schemas-microsoft-com:office:word" xmlns:w="http://schemas.openxmlformats.org/wordprocessingml/2006/main" xmlns:w14="http://schemas.microsoft.com/office/word/2010/wordml" xmlns:wpg="http://schemas.microsoft.com/office/word/2010/wordprocessingGroup" xmlns:wpi="http://schemas.microsoft.com/office/word/2010/wordprocessingInk" xmlns:wne="http://schemas.microsoft.com/office/word/2006/wordml" xmlns:wps="http://schemas.microsoft.com/office/word/2010/wordprocessingShape" mc:Ignorable="w14 wp14">
-  <w:docDefaults>
-    <w:rPrDefault>
-      <w:rPr>
-        <w:rFonts w:asciiTheme="minorHAnsi" w:eastAsiaTheme="minorEastAsia" w:hAnsiTheme="minorHAnsi" w:cstheme="minorBidi"/>
-        <w:sz w:val="22"/>
-        <w:szCs w:val="22"/>
-        <w:lang w:val="pl-PL" w:eastAsia="pl-PL" w:bidi="ar-SA"/>
-      </w:rPr>
-    </w:rPrDefault>
-    <w:pPrDefault>
-      <w:pPr>
-        <w:spacing w:after="200" w:line="276" w:lineRule="auto"/>
-      </w:pPr>
-    </w:pPrDefault>
-  </w:docDefaults>
-  <w:latentStyles w:defLockedState="0" w:defUIPriority="99" w:defSemiHidden="1" w:defUnhideWhenUsed="1" w:defQFormat="0" w:count="267">
-    <w:lsdException w:name="Normal" w:semiHidden="0" w:uiPriority="0" w:unhideWhenUsed="0" w:qFormat="1"/>
-    <w:lsdException w:name="heading 1" w:semiHidden="0" w:uiPriority="9" w:unhideWhenUsed="0" w:qFormat="1"/>
-    <w:lsdException w:name="heading 2" w:uiPriority="9" w:qFormat="1"/>
-    <w:lsdException w:name="heading 3" w:uiPriority="9" w:qFormat="1"/>
-    <w:lsdException w:name="heading 4" w:uiPriority="9" w:qFormat="1"/>
-    <w:lsdException w:name="heading 5" w:uiPriority="9" w:qFormat="1"/>
-    <w:lsdException w:name="heading 6" w:uiPriority="9" w:qFormat="1"/>
-    <w:lsdException w:name="heading 7" w:uiPriority="9" w:qFormat="1"/>
-    <w:lsdException w:name="heading 8" w:uiPriority="9" w:qFormat="1"/>
-    <w:lsdException w:name="heading 9" w:uiPriority="9" w:qFormat="1"/>
-    <w:lsdException w:name="toc 1" w:uiPriority="39"/>
-    <w:lsdException w:name="toc 2" w:uiPriority="39"/>
-    <w:lsdException w:name="toc 3" w:uiPriority="39"/>
-    <w:lsdException w:name="toc 4" w:uiPriority="39"/>
-    <w:lsdException w:name="toc 5" w:uiPriority="39"/>
-    <w:lsdException w:name="toc 6" w:uiPriority="39"/>
-    <w:lsdException w:name="toc 7" w:uiPriority="39"/>
-    <w:lsdException w:name="toc 8" w:uiPriority="39"/>
-    <w:lsdException w:name="toc 9" w:uiPriority="39"/>
-    <w:lsdException w:name="caption" w:uiPriority="35" w:qFormat="1"/>
-    <w:lsdException w:name="Title" w:semiHidden="0" w:uiPriority="10" w:unhideWhenUsed="0" w:qFormat="1"/>
-    <w:lsdException w:name="Default Paragraph Font" w:uiPriority="1"/>
-    <w:lsdException w:name="Subtitle" w:semiHidden="0" w:uiPriority="11" w:unhideWhenUsed="0" w:qFormat="1"/>
-    <w:lsdException w:name="Strong" w:semiHidden="0" w:uiPriority="22" w:unhideWhenUsed="0" w:qFormat="1"/>
-    <w:lsdException w:name="Emphasis" w:semiHidden="0" w:uiPriority="20" w:unhideWhenUsed="0" w:qFormat="1"/>
-    <w:lsdException w:name="Table Grid" w:semiHidden="0" w:uiPriority="59" w:unhideWhenUsed="0"/>
-    <w:lsdException w:name="Placeholder Text" w:unhideWhenUsed="0"/>
-    <w:lsdException w:name="No Spacing" w:semiHidden="0" w:uiPriority="1" w:unhideWhenUsed="0" w:qFormat="1"/>
-    <w:lsdException w:name="Light Shading" w:semiHidden="0" w:uiPriority="60" w:unhideWhenUsed="0"/>
-    <w:lsdException w:name="Light List" w:semiHidden="0" w:uiPriority="61" w:unhideWhenUsed="0"/>
-    <w:lsdException w:name="Light Grid" w:semiHidden="0" w:uiPriority="62" w:unhideWhenUsed="0"/>
-    <w:lsdException w:name="Medium Shading 1" w:semiHidden="0" w:uiPriority="63" w:unhideWhenUsed="0"/>
-    <w:lsdException w:name="Medium Shading 2" w:semiHidden="0" w:uiPriority="64" w:unhideWhenUsed="0"/>
-    <w:lsdException w:name="Medium List 1" w:semiHidden="0" w:uiPriority="65" w:unhideWhenUsed="0"/>
-    <w:lsdException w:name="Medium List 2" w:semiHidden="0" w:uiPriority="66" w:unhideWhenUsed="0"/>
-    <w:lsdException w:name="Medium Grid 1" w:semiHidden="0" w:uiPriority="67" w:unhideWhenUsed="0"/>
-    <w:lsdException w:name="Medium Grid 2" w:semiHidden="0" w:uiPriority="68" w:unhideWhenUsed="0"/>
-    <w:lsdException w:name="Medium Grid 3" w:semiHidden="0" w:uiPriority="69" w:unhideWhenUsed="0"/>
-    <w:lsdException w:name="Dark List" w:semiHidden="0" w:uiPriority="70" w:unhideWhenUsed="0"/>
-    <w:lsdException w:name="Colorful Shading" w:semiHidden="0" w:uiPriority="71" w:unhideWhenUsed="0"/>
-    <w:lsdException w:name="Colorful List" w:semiHidden="0" w:uiPriority="72" w:unhideWhenUsed="0"/>
-    <w:lsdException w:name="Colorful Grid" w:semiHidden="0" w:uiPriority="73" w:unhideWhenUsed="0"/>
-    <w:lsdException w:name="Light Shading Accent 1" w:semiHidden="0" w:uiPriority="60" w:unhideWhenUsed="0"/>
-    <w:lsdException w:name="Light List Accent 1" w:semiHidden="0" w:uiPriority="61" w:unhideWhenUsed="0"/>
-    <w:lsdException w:name="Light Grid Accent 1" w:semiHidden="0" w:uiPriority="62" w:unhideWhenUsed="0"/>
-    <w:lsdException w:name="Medium Shading 1 Accent 1" w:semiHidden="0" w:uiPriority="63" w:unhideWhenUsed="0"/>
-    <w:lsdException w:name="Medium Shading 2 Accent 1" w:semiHidden="0" w:uiPriority="64" w:unhideWhenUsed="0"/>
-    <w:lsdException w:name="Medium List 1 Accent 1" w:semiHidden="0" w:uiPriority="65" w:unhideWhenUsed="0"/>
-    <w:lsdException w:name="Revision" w:unhideWhenUsed="0"/>
-    <w:lsdException w:name="List Paragraph" w:semiHidden="0" w:uiPriority="34" w:unhideWhenUsed="0" w:qFormat="1"/>
-    <w:lsdException w:name="Quote" w:semiHidden="0" w:uiPriority="29" w:unhideWhenUsed="0" w:qFormat="1"/>
-    <w:lsdException w:name="Intense Quote" w:semiHidden="0" w:uiPriority="30" w:unhideWhenUsed="0" w:qFormat="1"/>
-    <w:lsdException w:name="Medium List 2 Accent 1" w:semiHidden="0" w:uiPriority="66" w:unhideWhenUsed="0"/>
-    <w:lsdException w:name="Medium Grid 1 Accent 1" w:semiHidden="0" w:uiPriority="67" w:unhideWhenUsed="0"/>
-    <w:lsdException w:name="Medium Grid 2 Accent 1" w:semiHidden="0" w:uiPriority="68" w:unhideWhenUsed="0"/>
-    <w:lsdException w:name="Medium Grid 3 Accent 1" w:semiHidden="0" w:uiPriority="69" w:unhideWhenUsed="0"/>
-    <w:lsdException w:name="Dark List Accent 1" w:semiHidden="0" w:uiPriority="70" w:unhideWhenUsed="0"/>
-    <w:lsdException w:name="Colorful Shading Accent 1" w:semiHidden="0" w:uiPriority="71" w:unhideWhenUsed="0"/>
-    <w:lsdException w:name="Colorful List Accent 1" w:semiHidden="0" w:uiPriority="72" w:unhideWhenUsed="0"/>
-    <w:lsdException w:name="Colorful Grid Accent 1" w:semiHidden="0" w:uiPriority="73" w:unhideWhenUsed="0"/>
-    <w:lsdException w:name="Light Shading Accent 2" w:semiHidden="0" w:uiPriority="60" w:unhideWhenUsed="0"/>
-    <w:lsdException w:name="Light List Accent 2" w:semiHidden="0" w:uiPriority="61" w:unhideWhenUsed="0"/>
-    <w:lsdException w:name="Light Grid Accent 2" w:semiHidden="0" w:uiPriority="62" w:unhideWhenUsed="0"/>
-    <w:lsdException w:name="Medium Shading 1 Accent 2" w:semiHidden="0" w:uiPriority="63" w:unhideWhenUsed="0"/>
-    <w:lsdException w:name="Medium Shading 2 Accent 2" w:semiHidden="0" w:uiPriority="64" w:unhideWhenUsed="0"/>
-    <w:lsdException w:name="Medium List 1 Accent 2" w:semiHidden="0" w:uiPriority="65" w:unhideWhenUsed="0"/>
-    <w:lsdException w:name="Medium List 2 Accent 2" w:semiHidden="0" w:uiPriority="66" w:unhideWhenUsed="0"/>
-    <w:lsdException w:name="Medium Grid 1 Accent 2" w:semiHidden="0" w:uiPriority="67" w:unhideWhenUsed="0"/>
-    <w:lsdException w:name="Medium Grid 2 Accent 2" w:semiHidden="0" w:uiPriority="68" w:unhideWhenUsed="0"/>
-    <w:lsdException w:name="Medium Grid 3 Accent 2" w:semiHidden="0" w:uiPriority="69" w:unhideWhenUsed="0"/>
-    <w:lsdException w:name="Dark List Accent 2" w:semiHidden="0" w:uiPriority="70" w:unhideWhenUsed="0"/>
-    <w:lsdException w:name="Colorful Shading Accent 2" w:semiHidden="0" w:uiPriority="71" w:unhideWhenUsed="0"/>
-    <w:lsdException w:name="Colorful List Accent 2" w:semiHidden="0" w:uiPriority="72" w:unhideWhenUsed="0"/>
-    <w:lsdException w:name="Colorful Grid Accent 2" w:semiHidden="0" w:uiPriority="73" w:unhideWhenUsed="0"/>
-    <w:lsdException w:name="Light Shading Accent 3" w:semiHidden="0" w:uiPriority="60" w:unhideWhenUsed="0"/>
-    <w:lsdException w:name="Light List Accent 3" w:semiHidden="0" w:uiPriority="61" w:unhideWhenUsed="0"/>
-    <w:lsdException w:name="Light Grid Accent 3" w:semiHidden="0" w:uiPriority="62" w:unhideWhenUsed="0"/>
-    <w:lsdException w:name="Medium Shading 1 Accent 3" w:semiHidden="0" w:uiPriority="63" w:unhideWhenUsed="0"/>
-    <w:lsdException w:name="Medium Shading 2 Accent 3" w:semiHidden="0" w:uiPriority="64" w:unhideWhenUsed="0"/>
-    <w:lsdException w:name="Medium List 1 Accent 3" w:semiHidden="0" w:uiPriority="65" w:unhideWhenUsed="0"/>
-    <w:lsdException w:name="Medium List 2 Accent 3" w:semiHidden="0" w:uiPriority="66" w:unhideWhenUsed="0"/>
-    <w:lsdException w:name="Medium Grid 1 Accent 3" w:semiHidden="0" w:uiPriority="67" w:unhideWhenUsed="0"/>
-    <w:lsdException w:name="Medium Grid 2 Accent 3" w:semiHidden="0" w:uiPriority="68" w:unhideWhenUsed="0"/>
-    <w:lsdException w:name="Medium Grid 3 Accent 3" w:semiHidden="0" w:uiPriority="69" w:unhideWhenUsed="0"/>
-    <w:lsdException w:name="Dark List Accent 3" w:semiHidden="0" w:uiPriority="70" w:unhideWhenUsed="0"/>
-    <w:lsdException w:name="Colorful Shading Accent 3" w:semiHidden="0" w:uiPriority="71" w:unhideWhenUsed="0"/>
-    <w:lsdException w:name="Colorful List Accent 3" w:semiHidden="0" w:uiPriority="72" w:unhideWhenUsed="0"/>
-    <w:lsdException w:name="Colorful Grid Accent 3" w:semiHidden="0" w:uiPriority="73" w:unhideWhenUsed="0"/>
-    <w:lsdException w:name="Light Shading Accent 4" w:semiHidden="0" w:uiPriority="60" w:unhideWhenUsed="0"/>
-    <w:lsdException w:name="Light List Accent 4" w:semiHidden="0" w:uiPriority="61" w:unhideWhenUsed="0"/>
-    <w:lsdException w:name="Light Grid Accent 4" w:semiHidden="0" w:uiPriority="62" w:unhideWhenUsed="0"/>
-    <w:lsdException w:name="Medium Shading 1 Accent 4" w:semiHidden="0" w:uiPriority="63" w:unhideWhenUsed="0"/>
-    <w:lsdException w:name="Medium Shading 2 Accent 4" w:semiHidden="0" w:uiPriority="64" w:unhideWhenUsed="0"/>
-    <w:lsdException w:name="Medium List 1 Accent 4" w:semiHidden="0" w:uiPriority="65" w:unhideWhenUsed="0"/>
-    <w:lsdException w:name="Medium List 2 Accent 4" w:semiHidden="0" w:uiPriority="66" w:unhideWhenUsed="0"/>
-    <w:lsdException w:name="Medium Grid 1 Accent 4" w:semiHidden="0" w:uiPriority="67" w:unhideWhenUsed="0"/>
-    <w:lsdException w:name="Medium Grid 2 Accent 4" w:semiHidden="0" w:uiPriority="68" w:unhideWhenUsed="0"/>
-    <w:lsdException w:name="Medium Grid 3 Accent 4" w:semiHidden="0" w:uiPriority="69" w:unhideWhenUsed="0"/>
-    <w:lsdException w:name="Dark List Accent 4" w:semiHidden="0" w:uiPriority="70" w:unhideWhenUsed="0"/>
-    <w:lsdException w:name="Colorful Shading Accent 4" w:semiHidden="0" w:uiPriority="71" w:unhideWhenUsed="0"/>
-    <w:lsdException w:name="Colorful List Accent 4" w:semiHidden="0" w:uiPriority="72" w:unhideWhenUsed="0"/>
-    <w:lsdException w:name="Colorful Grid Accent 4" w:semiHidden="0" w:uiPriority="73" w:unhideWhenUsed="0"/>
-    <w:lsdException w:name="Light Shading Accent 5" w:semiHidden="0" w:uiPriority="60" w:unhideWhenUsed="0"/>
-    <w:lsdException w:name="Light List Accent 5" w:semiHidden="0" w:uiPriority="61" w:unhideWhenUsed="0"/>
-    <w:lsdException w:name="Light Grid Accent 5" w:semiHidden="0" w:uiPriority="62" w:unhideWhenUsed="0"/>
-    <w:lsdException w:name="Medium Shading 1 Accent 5" w:semiHidden="0" w:uiPriority="63" w:unhideWhenUsed="0"/>
-    <w:lsdException w:name="Medium Shading 2 Accent 5" w:semiHidden="0" w:uiPriority="64" w:unhideWhenUsed="0"/>
-    <w:lsdException w:name="Medium List 1 Accent 5" w:semiHidden="0" w:uiPriority="65" w:unhideWhenUsed="0"/>
-    <w:lsdException w:name="Medium List 2 Accent 5" w:semiHidden="0" w:uiPriority="66" w:unhideWhenUsed="0"/>
-    <w:lsdException w:name="Medium Grid 1 Accent 5" w:semiHidden="0" w:uiPriority="67" w:unhideWhenUsed="0"/>
-    <w:lsdException w:name="Medium Grid 2 Accent 5" w:semiHidden="0" w:uiPriority="68" w:unhideWhenUsed="0"/>
-    <w:lsdException w:name="Medium Grid 3 Accent 5" w:semiHidden="0" w:uiPriority="69" w:unhideWhenUsed="0"/>
-    <w:lsdException w:name="Dark List Accent 5" w:semiHidden="0" w:uiPriority="70" w:unhideWhenUsed="0"/>
-    <w:lsdException w:name="Colorful Shading Accent 5" w:semiHidden="0" w:uiPriority="71" w:unhideWhenUsed="0"/>
-    <w:lsdException w:name="Colorful List Accent 5" w:semiHidden="0" w:uiPriority="72" w:unhideWhenUsed="0"/>
-    <w:lsdException w:name="Colorful Grid Accent 5" w:semiHidden="0" w:uiPriority="73" w:unhideWhenUsed="0"/>
-    <w:lsdException w:name="Light Shading Accent 6" w:semiHidden="0" w:uiPriority="60" w:unhideWhenUsed="0"/>
-    <w:lsdException w:name="Light List Accent 6" w:semiHidden="0" w:uiPriority="61" w:unhideWhenUsed="0"/>
-    <w:lsdException w:name="Light Grid Accent 6" w:semiHidden="0" w:uiPriority="62" w:unhideWhenUsed="0"/>
-    <w:lsdException w:name="Medium Shading 1 Accent 6" w:semiHidden="0" w:uiPriority="63" w:unhideWhenUsed="0"/>
-    <w:lsdException w:name="Medium Shading 2 Accent 6" w:semiHidden="0" w:uiPriority="64" w:unhideWhenUsed="0"/>
-    <w:lsdException w:name="Medium List 1 Accent 6" w:semiHidden="0" w:uiPriority="65" w:unhideWhenUsed="0"/>
-    <w:lsdException w:name="Medium List 2 Accent 6" w:semiHidden="0" w:uiPriority="66" w:unhideWhenUsed="0"/>
-    <w:lsdException w:name="Medium Grid 1 Accent 6" w:semiHidden="0" w:uiPriority="67" w:unhideWhenUsed="0"/>
-    <w:lsdException w:name="Medium Grid 2 Accent 6" w:semiHidden="0" w:uiPriority="68" w:unhideWhenUsed="0"/>
-    <w:lsdException w:name="Medium Grid 3 Accent 6" w:semiHidden="0" w:uiPriority="69" w:unhideWhenUsed="0"/>
-    <w:lsdException w:name="Dark List Accent 6" w:semiHidden="0" w:uiPriority="70" w:unhideWhenUsed="0"/>
-    <w:lsdException w:name="Colorful Shading Accent 6" w:semiHidden="0" w:uiPriority="71" w:unhideWhenUsed="0"/>
-    <w:lsdException w:name="Colorful List Accent 6" w:semiHidden="0" w:uiPriority="72" w:unhideWhenUsed="0"/>
-    <w:lsdException w:name="Colorful Grid Accent 6" w:semiHidden="0" w:uiPriority="73" w:unhideWhenUsed="0"/>
-    <w:lsdException w:name="Subtle Emphasis" w:semiHidden="0" w:uiPriority="19" w:unhideWhenUsed="0" w:qFormat="1"/>
-    <w:lsdException w:name="Intense Emphasis" w:semiHidden="0" w:uiPriority="21" w:unhideWhenUsed="0" w:qFormat="1"/>
-    <w:lsdException w:name="Subtle Reference" w:semiHidden="0" w:uiPriority="31" w:unhideWhenUsed="0" w:qFormat="1"/>
-    <w:lsdException w:name="Intense Reference" w:semiHidden="0" w:uiPriority="32" w:unhideWhenUsed="0" w:qFormat="1"/>
-    <w:lsdException w:name="Book Title" w:semiHidden="0" w:uiPriority="33" w:unhideWhenUsed="0" w:qFormat="1"/>
-    <w:lsdException w:name="Bibliography" w:uiPriority="37"/>
-    <w:lsdException w:name="TOC Heading" w:uiPriority="39" w:qFormat="1"/>
-  </w:latentStyles>
-  <w:style w:type="paragraph" w:default="1" w:styleId="Normalny">
-    <w:name w:val="Normal"/>
-    <w:qFormat/>
-  </w:style>
-  <w:style w:type="character" w:default="1" w:styleId="Domylnaczcionkaakapitu">
-    <w:name w:val="Default Paragraph Font"/>
-    <w:uiPriority w:val="1"/>
-    <w:semiHidden/>
-    <w:unhideWhenUsed/>
-  </w:style>
-  <w:style w:type="table" w:default="1" w:styleId="Standardowy">
-    <w:name w:val="Normal Table"/>
-    <w:uiPriority w:val="99"/>
-    <w:semiHidden/>
-    <w:unhideWhenUsed/>
-    <w:tblPr>
-      <w:tblInd w:w="0" w:type="dxa"/>
-      <w:tblCellMar>
-        <w:top w:w="0" w:type="dxa"/>
-        <w:left w:w="108" w:type="dxa"/>
-        <w:bottom w:w="0" w:type="dxa"/>
-        <w:right w:w="108" w:type="dxa"/>
-      </w:tblCellMar>
-    </w:tblPr>
-  </w:style>
-  <w:style w:type="numbering" w:default="1" w:styleId="Bezlisty">
-    <w:name w:val="No List"/>
-    <w:uiPriority w:val="99"/>
-    <w:semiHidden/>
-    <w:unhideWhenUsed/>
-  </w:style>
-  <w:style w:type="character" w:styleId="Tekstzastpczy">
-    <w:name w:val="Placeholder Text"/>
-    <w:basedOn w:val="Domylnaczcionkaakapitu"/>
-    <w:uiPriority w:val="99"/>
-    <w:semiHidden/>
-    <w:rsid w:val="007A35B2"/>
-    <w:rPr>
-      <w:color w:val="808080"/>
-    </w:rPr>
-  </w:style>
-</w:styles>
-</file>
-
-<file path=word/glossary/webSettings.xml><?xml version="1.0" encoding="utf-8"?>
-<w:webSettings xmlns:mc="http://schemas.openxmlformats.org/markup-compatibility/2006" xmlns:r="http://schemas.openxmlformats.org/officeDocument/2006/relationships" xmlns:w="http://schemas.openxmlformats.org/wordprocessingml/2006/main" xmlns:w14="http://schemas.microsoft.com/office/word/2010/wordml" mc:Ignorable="w14">
-  <w:optimizeForBrowser/>
-  <w:allowPNG/>
-</w:webSettings>
 </file>
 
 <file path=word/theme/theme1.xml><?xml version="1.0" encoding="utf-8"?>
@@ -5304,7 +4821,7 @@
 </file>
 
 <file path=customXml/itemProps1.xml><?xml version="1.0" encoding="utf-8"?>
-<ds:datastoreItem xmlns:ds="http://schemas.openxmlformats.org/officeDocument/2006/customXml" ds:itemID="{24A02A5E-139F-484F-810D-52743EBA2953}">
+<ds:datastoreItem xmlns:ds="http://schemas.openxmlformats.org/officeDocument/2006/customXml" ds:itemID="{0CC01570-3584-40A3-BE3F-AC95CDCAA868}">
   <ds:schemaRefs>
     <ds:schemaRef ds:uri="http://schemas.openxmlformats.org/officeDocument/2006/bibliography"/>
   </ds:schemaRefs>

</xml_diff>

<commit_message>
zestawienie dla 2 procesorw
</commit_message>
<xml_diff>
--- a/tekst/praca dyplomowa.docx
+++ b/tekst/praca dyplomowa.docx
@@ -136,7 +136,6 @@
           <w:id w:val="970478170"/>
           <w:citation/>
         </w:sdtPr>
-        <w:sdtEndPr/>
         <w:sdtContent>
           <w:r>
             <w:fldChar w:fldCharType="begin"/>
@@ -9052,27 +9051,14 @@
       <w:r>
         <w:t xml:space="preserve">Tabela </w:t>
       </w:r>
-      <w:r>
-        <w:fldChar w:fldCharType="begin"/>
-      </w:r>
-      <w:r>
-        <w:instrText xml:space="preserve"> SEQ Tabela \* ARABIC </w:instrText>
-      </w:r>
-      <w:r>
-        <w:fldChar w:fldCharType="separate"/>
-      </w:r>
-      <w:r>
-        <w:rPr>
-          <w:noProof/>
-        </w:rPr>
-        <w:t>2</w:t>
-      </w:r>
-      <w:r>
-        <w:rPr>
-          <w:noProof/>
-        </w:rPr>
-        <w:fldChar w:fldCharType="end"/>
-      </w:r>
+      <w:fldSimple w:instr=" SEQ Tabela \* ARABIC ">
+        <w:r>
+          <w:rPr>
+            <w:noProof/>
+          </w:rPr>
+          <w:t>2</w:t>
+        </w:r>
+      </w:fldSimple>
       <w:bookmarkEnd w:id="23"/>
       <w:r>
         <w:t xml:space="preserve"> Dane statystyczne testów dla grafu intree15</w:t>
@@ -14366,27 +14352,14 @@
       <w:r>
         <w:t xml:space="preserve">Wykres </w:t>
       </w:r>
-      <w:r>
-        <w:fldChar w:fldCharType="begin"/>
-      </w:r>
-      <w:r>
-        <w:instrText xml:space="preserve"> SEQ Wykres \* ARABIC </w:instrText>
-      </w:r>
-      <w:r>
-        <w:fldChar w:fldCharType="separate"/>
-      </w:r>
-      <w:r>
-        <w:rPr>
-          <w:noProof/>
-        </w:rPr>
-        <w:t>1</w:t>
-      </w:r>
-      <w:r>
-        <w:rPr>
-          <w:noProof/>
-        </w:rPr>
-        <w:fldChar w:fldCharType="end"/>
-      </w:r>
+      <w:fldSimple w:instr=" SEQ Wykres \* ARABIC ">
+        <w:r>
+          <w:rPr>
+            <w:noProof/>
+          </w:rPr>
+          <w:t>1</w:t>
+        </w:r>
+      </w:fldSimple>
       <w:bookmarkEnd w:id="24"/>
       <w:r>
         <w:t xml:space="preserve"> </w:t>
@@ -14647,27 +14620,14 @@
       <w:r>
         <w:t xml:space="preserve">Tabela </w:t>
       </w:r>
-      <w:r>
-        <w:fldChar w:fldCharType="begin"/>
-      </w:r>
-      <w:r>
-        <w:instrText xml:space="preserve"> SEQ Tabela \* ARABIC </w:instrText>
-      </w:r>
-      <w:r>
-        <w:fldChar w:fldCharType="separate"/>
-      </w:r>
-      <w:r>
-        <w:rPr>
-          <w:noProof/>
-        </w:rPr>
-        <w:t>3</w:t>
-      </w:r>
-      <w:r>
-        <w:rPr>
-          <w:noProof/>
-        </w:rPr>
-        <w:fldChar w:fldCharType="end"/>
-      </w:r>
+      <w:fldSimple w:instr=" SEQ Tabela \* ARABIC ">
+        <w:r>
+          <w:rPr>
+            <w:noProof/>
+          </w:rPr>
+          <w:t>3</w:t>
+        </w:r>
+      </w:fldSimple>
       <w:bookmarkEnd w:id="26"/>
       <w:r>
         <w:t xml:space="preserve"> Dane statystyczne testów na grafie tree15 z 2 procesorami</w:t>
@@ -25296,27 +25256,14 @@
       <w:r>
         <w:t xml:space="preserve">Wykres </w:t>
       </w:r>
-      <w:r>
-        <w:fldChar w:fldCharType="begin"/>
-      </w:r>
-      <w:r>
-        <w:instrText xml:space="preserve"> SEQ Wykres \* ARABIC </w:instrText>
-      </w:r>
-      <w:r>
-        <w:fldChar w:fldCharType="separate"/>
-      </w:r>
-      <w:r>
-        <w:rPr>
-          <w:noProof/>
-        </w:rPr>
-        <w:t>3</w:t>
-      </w:r>
-      <w:r>
-        <w:rPr>
-          <w:noProof/>
-        </w:rPr>
-        <w:fldChar w:fldCharType="end"/>
-      </w:r>
+      <w:fldSimple w:instr=" SEQ Wykres \* ARABIC ">
+        <w:r>
+          <w:rPr>
+            <w:noProof/>
+          </w:rPr>
+          <w:t>3</w:t>
+        </w:r>
+      </w:fldSimple>
       <w:bookmarkEnd w:id="31"/>
       <w:r>
         <w:t xml:space="preserve">: Przebieg algorytmu </w:t>
@@ -25393,27 +25340,14 @@
       <w:r>
         <w:t xml:space="preserve">Wykres </w:t>
       </w:r>
-      <w:r>
-        <w:fldChar w:fldCharType="begin"/>
-      </w:r>
-      <w:r>
-        <w:instrText xml:space="preserve"> SEQ Wykres \* ARABIC </w:instrText>
-      </w:r>
-      <w:r>
-        <w:fldChar w:fldCharType="separate"/>
-      </w:r>
-      <w:r>
-        <w:rPr>
-          <w:noProof/>
-        </w:rPr>
-        <w:t>4</w:t>
-      </w:r>
-      <w:r>
-        <w:rPr>
-          <w:noProof/>
-        </w:rPr>
-        <w:fldChar w:fldCharType="end"/>
-      </w:r>
+      <w:fldSimple w:instr=" SEQ Wykres \* ARABIC ">
+        <w:r>
+          <w:rPr>
+            <w:noProof/>
+          </w:rPr>
+          <w:t>4</w:t>
+        </w:r>
+      </w:fldSimple>
       <w:bookmarkEnd w:id="32"/>
       <w:r>
         <w:t>: Przebieg algorytmu t=8.0, optimum osiągnięto w 3 iteracji.</w:t>
@@ -25563,27 +25497,14 @@
       <w:r>
         <w:t xml:space="preserve">Wykres </w:t>
       </w:r>
-      <w:r>
-        <w:fldChar w:fldCharType="begin"/>
-      </w:r>
-      <w:r>
-        <w:instrText xml:space="preserve"> SEQ Wykres \* ARABIC </w:instrText>
-      </w:r>
-      <w:r>
-        <w:fldChar w:fldCharType="separate"/>
-      </w:r>
-      <w:r>
-        <w:rPr>
-          <w:noProof/>
-        </w:rPr>
-        <w:t>5</w:t>
-      </w:r>
-      <w:r>
-        <w:rPr>
-          <w:noProof/>
-        </w:rPr>
-        <w:fldChar w:fldCharType="end"/>
-      </w:r>
+      <w:fldSimple w:instr=" SEQ Wykres \* ARABIC ">
+        <w:r>
+          <w:rPr>
+            <w:noProof/>
+          </w:rPr>
+          <w:t>5</w:t>
+        </w:r>
+      </w:fldSimple>
       <w:bookmarkEnd w:id="34"/>
       <w:r>
         <w:t xml:space="preserve">: </w:t>
@@ -25636,27 +25557,14 @@
       <w:r>
         <w:t xml:space="preserve">Wykres </w:t>
       </w:r>
-      <w:r>
-        <w:fldChar w:fldCharType="begin"/>
-      </w:r>
-      <w:r>
-        <w:instrText xml:space="preserve"> SEQ Wykres \* ARABIC </w:instrText>
-      </w:r>
-      <w:r>
-        <w:fldChar w:fldCharType="separate"/>
-      </w:r>
-      <w:r>
-        <w:rPr>
-          <w:noProof/>
-        </w:rPr>
-        <w:t>6</w:t>
-      </w:r>
-      <w:r>
-        <w:rPr>
-          <w:noProof/>
-        </w:rPr>
-        <w:fldChar w:fldCharType="end"/>
-      </w:r>
+      <w:fldSimple w:instr=" SEQ Wykres \* ARABIC ">
+        <w:r>
+          <w:rPr>
+            <w:noProof/>
+          </w:rPr>
+          <w:t>6</w:t>
+        </w:r>
+      </w:fldSimple>
       <w:bookmarkEnd w:id="35"/>
       <w:r>
         <w:t xml:space="preserve">: Przebieg algorytmu </w:t>
@@ -25933,27 +25841,14 @@
       <w:r>
         <w:t xml:space="preserve">Tabela </w:t>
       </w:r>
-      <w:r>
-        <w:fldChar w:fldCharType="begin"/>
-      </w:r>
-      <w:r>
-        <w:instrText xml:space="preserve"> SEQ Tabela \* ARABIC </w:instrText>
-      </w:r>
-      <w:r>
-        <w:fldChar w:fldCharType="separate"/>
-      </w:r>
-      <w:r>
-        <w:rPr>
-          <w:noProof/>
-        </w:rPr>
-        <w:t>5</w:t>
-      </w:r>
-      <w:r>
-        <w:rPr>
-          <w:noProof/>
-        </w:rPr>
-        <w:fldChar w:fldCharType="end"/>
-      </w:r>
+      <w:fldSimple w:instr=" SEQ Tabela \* ARABIC ">
+        <w:r>
+          <w:rPr>
+            <w:noProof/>
+          </w:rPr>
+          <w:t>5</w:t>
+        </w:r>
+      </w:fldSimple>
       <w:bookmarkEnd w:id="37"/>
       <w:r>
         <w:t xml:space="preserve"> Dane statystyczne testów na grafie g40 z 2 procesorami</w:t>
@@ -31345,10 +31240,7 @@
     </w:p>
     <w:p>
       <w:r>
-        <w:t>Gauss18</w:t>
-      </w:r>
-      <w:r>
-        <w:t xml:space="preserve"> przedstawiony na </w:t>
+        <w:t xml:space="preserve">Gauss18 przedstawiony na </w:t>
       </w:r>
       <w:r>
         <w:fldChar w:fldCharType="begin"/>
@@ -31381,19 +31273,7 @@
         <w:fldChar w:fldCharType="end"/>
       </w:r>
       <w:r>
-        <w:t xml:space="preserve"> jest najbardziej złożonym grafem spośród testowanych. Koszty zmiany procesora i czasy wykonania poszczególny</w:t>
-      </w:r>
-      <w:r>
-        <w:t xml:space="preserve">ch zadań są bardzo zróżnicowane, </w:t>
-      </w:r>
-      <w:r>
-        <w:t xml:space="preserve">bardziej optymalne </w:t>
-      </w:r>
-      <w:r>
-        <w:t xml:space="preserve">w takiej sytuacji </w:t>
-      </w:r>
-      <w:r>
-        <w:t>jest wykonanie dwóch zadań na jednym procesorze niż przesłanie na drugi i wykonanie równoległe.</w:t>
+        <w:t xml:space="preserve"> jest najbardziej złożonym grafem spośród testowanych. Koszty zmiany procesora i czasy wykonania poszczególnych zadań są bardzo zróżnicowane, bardziej optymalne w takiej sytuacji jest wykonanie dwóch zadań na jednym procesorze niż przesłanie na drugi i wykonanie równoległe.</w:t>
       </w:r>
     </w:p>
     <w:p/>
@@ -31562,13 +31442,8 @@
         <w:t xml:space="preserve">. </w:t>
       </w:r>
       <w:r>
-        <w:t>Jest to bardzo dobry wynik, jednak w efekcie przy takiej liczbie iteracji należało sprawdzić 7200 przypadków, co jest 2,75% wszystkich możliwych kombinacji dla tego grafu. W przypadku 100 iteracji konieczne jest sprawdzenie 1800 konfiguracj</w:t>
-      </w:r>
-      <w:r>
-        <w:t>i, co stanowi 0,69% kombinacji.</w:t>
-      </w:r>
-      <w:bookmarkStart w:id="43" w:name="_GoBack"/>
-      <w:bookmarkEnd w:id="43"/>
+        <w:t>Jest to bardzo dobry wynik, jednak w efekcie przy takiej liczbie iteracji należało sprawdzić 7200 przypadków, co jest 2,75% wszystkich możliwych kombinacji dla tego grafu. W przypadku 100 iteracji konieczne jest sprawdzenie 1800 konfiguracji, co stanowi 0,69% kombinacji.</w:t>
+      </w:r>
     </w:p>
     <w:p/>
     <w:p>
@@ -31576,7 +31451,7 @@
         <w:pStyle w:val="Legenda"/>
         <w:keepNext/>
       </w:pPr>
-      <w:bookmarkStart w:id="44" w:name="_Ref356498320"/>
+      <w:bookmarkStart w:id="43" w:name="_Ref356498320"/>
       <w:r>
         <w:t xml:space="preserve">Tabela </w:t>
       </w:r>
@@ -31588,7 +31463,7 @@
           <w:t>6</w:t>
         </w:r>
       </w:fldSimple>
-      <w:bookmarkEnd w:id="44"/>
+      <w:bookmarkEnd w:id="43"/>
       <w:r>
         <w:t xml:space="preserve"> Dane </w:t>
       </w:r>
@@ -37292,10 +37167,7 @@
         <w:t>τ</w:t>
       </w:r>
       <w:r>
-        <w:t>=0.</w:t>
-      </w:r>
-      <w:r>
-        <w:t xml:space="preserve">5. W porównaniu do pozostałych algorytmów wyraźnie zauważalna jest różnica pomiędzy linią pokazującą najlepszą konfigurację w iteracji oraz wybraną. Dzieje się tak ze względu na złożoność grafu, w którym często zmiana w szeregowaniu przypisania pojedynczego zadania do procesu skutkuje znaczną zmianą czasu szeregowania. W grafach tree15, intree15, g18 i g40 taka zmiana wielokrotnie nie wpływała na czas wykonania lub powodowała, że konfiguracja szeregowania miała czas różniący się o nieznaczną wielkość. Konfiguracje można było pogrupować i wybranie konfiguracji 3 lub 4 oznaczało wybranie jednej z wielu optymalnych konfiguracji. W przypadku tego grafu wybranie konfiguracji 3 i wyższej oznacza wybranie gorszego rozwiązania. Spowodowało to także, że poczynając od iteracji 28 do iteracji 47, gdy nastąpił częsty wybór słabszych konfiguracji znacznie pogorszył się najlepszy czas wykonania algorytmu w danych iteracjach. Podobna sytuacja </w:t>
+        <w:t xml:space="preserve">=0.5. W porównaniu do pozostałych algorytmów wyraźnie zauważalna jest różnica pomiędzy linią pokazującą najlepszą konfigurację w iteracji oraz wybraną. Dzieje się tak ze względu na złożoność grafu, w którym często zmiana w szeregowaniu przypisania pojedynczego zadania do procesu skutkuje znaczną zmianą czasu szeregowania. W grafach tree15, intree15, g18 i g40 taka zmiana wielokrotnie nie wpływała na czas wykonania lub powodowała, że konfiguracja szeregowania miała czas różniący się o nieznaczną wielkość. Konfiguracje można było pogrupować i wybranie konfiguracji 3 lub 4 oznaczało wybranie jednej z wielu optymalnych konfiguracji. W przypadku tego grafu wybranie konfiguracji 3 i wyższej oznacza wybranie gorszego rozwiązania. Spowodowało to także, że poczynając od iteracji 28 do iteracji 47, gdy nastąpił częsty wybór słabszych konfiguracji znacznie pogorszył się najlepszy czas wykonania algorytmu w danych iteracjach. Podobna sytuacja </w:t>
       </w:r>
       <w:r>
         <w:lastRenderedPageBreak/>
@@ -37332,34 +37204,1291 @@
       <w:pPr>
         <w:pStyle w:val="Legenda"/>
       </w:pPr>
-      <w:bookmarkStart w:id="45" w:name="_Ref355550710"/>
+      <w:bookmarkStart w:id="44" w:name="_Ref355550710"/>
       <w:r>
         <w:t xml:space="preserve">Wykres </w:t>
       </w:r>
+      <w:fldSimple w:instr=" SEQ Wykres \* ARABIC ">
+        <w:r>
+          <w:rPr>
+            <w:noProof/>
+          </w:rPr>
+          <w:t>9</w:t>
+        </w:r>
+      </w:fldSimple>
+      <w:bookmarkEnd w:id="44"/>
+      <w:r>
+        <w:t>: Przebieg algorytmu na grafie gauss18 τ=0.5 - 100 iteracji, najlepszy wynik osiągnięto w 74 iteracji</w:t>
+      </w:r>
+    </w:p>
+    <w:p>
+      <w:pPr>
+        <w:pStyle w:val="Nagwek2"/>
+      </w:pPr>
+      <w:r>
+        <w:t>Porównanie</w:t>
+      </w:r>
+      <w:r>
+        <w:t xml:space="preserve"> </w:t>
+      </w:r>
+      <w:r>
+        <w:t xml:space="preserve">algorytmu GEO z algorytmami opartymi na automatach komórkowych </w:t>
+      </w:r>
+      <w:r>
+        <w:t>dla dwóch procesorów</w:t>
+      </w:r>
+      <w:r>
+        <w:t xml:space="preserve"> </w:t>
+      </w:r>
+    </w:p>
+    <w:p>
+      <w:r>
+        <w:t xml:space="preserve">W rozprawie doktorskiej dr </w:t>
+      </w:r>
+      <w:commentRangeStart w:id="45"/>
+      <w:r>
+        <w:t>Anny Piwońskiej</w:t>
+      </w:r>
+      <w:commentRangeEnd w:id="45"/>
+      <w:r>
+        <w:rPr>
+          <w:rStyle w:val="Odwoaniedokomentarza"/>
+        </w:rPr>
+        <w:commentReference w:id="45"/>
+      </w:r>
+      <w:r>
+        <w:t xml:space="preserve"> analizowano działanie algorytmów komórkowych przy szeregowaniu zadań. W </w:t>
+      </w:r>
       <w:r>
         <w:fldChar w:fldCharType="begin"/>
       </w:r>
       <w:r>
-        <w:instrText xml:space="preserve"> SEQ Wykres \* ARABIC </w:instrText>
+        <w:instrText xml:space="preserve"> REF _Ref355594655 \h </w:instrText>
       </w:r>
       <w:r>
         <w:fldChar w:fldCharType="separate"/>
+      </w:r>
+      <w:r>
+        <w:t>Tabel</w:t>
+      </w:r>
+      <w:r>
+        <w:t>i</w:t>
+      </w:r>
+      <w:bookmarkStart w:id="46" w:name="_GoBack"/>
+      <w:bookmarkEnd w:id="46"/>
+      <w:r>
+        <w:t xml:space="preserve"> </w:t>
       </w:r>
       <w:r>
         <w:rPr>
           <w:noProof/>
         </w:rPr>
-        <w:t>9</w:t>
+        <w:t>7</w:t>
       </w:r>
       <w:r>
         <w:fldChar w:fldCharType="end"/>
       </w:r>
-      <w:bookmarkEnd w:id="45"/>
-      <w:r>
-        <w:t>: Przebieg algorytmu na grafie gauss18 τ=0.5 - 100 iteracji, najlepszy wynik osiągnięto w 74 iteracji</w:t>
+      <w:r>
+        <w:t xml:space="preserve"> dokonano porównaniu otrzymanych wyników średnich czasów szeregowania algorytmów komórkowych z wynikami otrzymanymi w poniższej pracy. Wyniki są bardzo zbliżone. Odstępstwem są czasy szeregowania otrzymane dla grafu gauss18</w:t>
+      </w:r>
+      <w:r>
+        <w:t>, gdzie algorytm GEO przy odpowiednich ustawieniach potrafił znaleźć bardzo często najlepsze rozwiązanie</w:t>
+      </w:r>
+      <w:r>
+        <w:t xml:space="preserve"> w przeciwieństwie do algorytmu opartego na automatach działającym w trybie równoległym</w:t>
+      </w:r>
+      <w:r>
+        <w:t>.</w:t>
       </w:r>
     </w:p>
     <w:p/>
+    <w:p>
+      <w:pPr>
+        <w:pStyle w:val="Legenda"/>
+        <w:keepNext/>
+      </w:pPr>
+      <w:r>
+        <w:t xml:space="preserve">Tabela </w:t>
+      </w:r>
+      <w:fldSimple w:instr=" SEQ Tabela \* ARABIC ">
+        <w:r>
+          <w:rPr>
+            <w:noProof/>
+          </w:rPr>
+          <w:t>7</w:t>
+        </w:r>
+      </w:fldSimple>
+      <w:r>
+        <w:t xml:space="preserve"> </w:t>
+      </w:r>
+      <w:r>
+        <w:t>Średnie czasy szeregowania najlepszych reguł uzyskane dla grafów testowych w fazie normalnego działania</w:t>
+      </w:r>
+    </w:p>
+    <w:tbl>
+      <w:tblPr>
+        <w:tblW w:w="0" w:type="auto"/>
+        <w:jc w:val="center"/>
+        <w:tblCellMar>
+          <w:left w:w="70" w:type="dxa"/>
+          <w:right w:w="70" w:type="dxa"/>
+        </w:tblCellMar>
+        <w:tblLook w:val="04A0" w:firstRow="1" w:lastRow="0" w:firstColumn="1" w:lastColumn="0" w:noHBand="0" w:noVBand="1"/>
+      </w:tblPr>
+      <w:tblGrid>
+        <w:gridCol w:w="1060"/>
+        <w:gridCol w:w="1966"/>
+        <w:gridCol w:w="2044"/>
+        <w:gridCol w:w="2344"/>
+        <w:gridCol w:w="1087"/>
+      </w:tblGrid>
+      <w:tr>
+        <w:trPr>
+          <w:trHeight w:val="113"/>
+          <w:jc w:val="center"/>
+        </w:trPr>
+        <w:tc>
+          <w:tcPr>
+            <w:tcW w:w="0" w:type="auto"/>
+            <w:vMerge w:val="restart"/>
+            <w:tcBorders>
+              <w:top w:val="single" w:sz="4" w:space="0" w:color="auto"/>
+              <w:left w:val="single" w:sz="4" w:space="0" w:color="auto"/>
+              <w:bottom w:val="single" w:sz="4" w:space="0" w:color="auto"/>
+              <w:right w:val="single" w:sz="4" w:space="0" w:color="auto"/>
+            </w:tcBorders>
+            <w:shd w:val="clear" w:color="auto" w:fill="auto"/>
+            <w:vAlign w:val="bottom"/>
+            <w:hideMark/>
+          </w:tcPr>
+          <w:p>
+            <w:pPr>
+              <w:pStyle w:val="Bezodstpw"/>
+              <w:jc w:val="center"/>
+              <w:rPr>
+                <w:sz w:val="16"/>
+                <w:szCs w:val="16"/>
+                <w:lang w:eastAsia="pl-PL"/>
+              </w:rPr>
+            </w:pPr>
+            <w:r>
+              <w:rPr>
+                <w:sz w:val="16"/>
+                <w:szCs w:val="16"/>
+                <w:lang w:eastAsia="pl-PL"/>
+              </w:rPr>
+              <w:t>graf programu</w:t>
+            </w:r>
+          </w:p>
+        </w:tc>
+        <w:tc>
+          <w:tcPr>
+            <w:tcW w:w="0" w:type="auto"/>
+            <w:gridSpan w:val="2"/>
+            <w:tcBorders>
+              <w:top w:val="single" w:sz="4" w:space="0" w:color="auto"/>
+              <w:left w:val="nil"/>
+              <w:bottom w:val="single" w:sz="4" w:space="0" w:color="auto"/>
+              <w:right w:val="single" w:sz="4" w:space="0" w:color="auto"/>
+            </w:tcBorders>
+            <w:shd w:val="clear" w:color="auto" w:fill="auto"/>
+            <w:vAlign w:val="bottom"/>
+            <w:hideMark/>
+          </w:tcPr>
+          <w:p>
+            <w:pPr>
+              <w:pStyle w:val="Bezodstpw"/>
+              <w:jc w:val="center"/>
+              <w:rPr>
+                <w:sz w:val="16"/>
+                <w:szCs w:val="16"/>
+                <w:lang w:eastAsia="pl-PL"/>
+              </w:rPr>
+            </w:pPr>
+            <w:r>
+              <w:rPr>
+                <w:sz w:val="16"/>
+                <w:szCs w:val="16"/>
+                <w:lang w:eastAsia="pl-PL"/>
+              </w:rPr>
+              <w:t>algorytm szeregowania oparty na automatach komórkowych</w:t>
+            </w:r>
+          </w:p>
+        </w:tc>
+        <w:tc>
+          <w:tcPr>
+            <w:tcW w:w="0" w:type="auto"/>
+            <w:vMerge w:val="restart"/>
+            <w:tcBorders>
+              <w:top w:val="single" w:sz="4" w:space="0" w:color="auto"/>
+              <w:left w:val="single" w:sz="4" w:space="0" w:color="auto"/>
+              <w:bottom w:val="single" w:sz="4" w:space="0" w:color="auto"/>
+              <w:right w:val="single" w:sz="4" w:space="0" w:color="auto"/>
+            </w:tcBorders>
+            <w:shd w:val="clear" w:color="auto" w:fill="auto"/>
+            <w:vAlign w:val="bottom"/>
+            <w:hideMark/>
+          </w:tcPr>
+          <w:p>
+            <w:pPr>
+              <w:pStyle w:val="Bezodstpw"/>
+              <w:jc w:val="center"/>
+              <w:rPr>
+                <w:sz w:val="16"/>
+                <w:szCs w:val="16"/>
+                <w:lang w:eastAsia="pl-PL"/>
+              </w:rPr>
+            </w:pPr>
+            <w:r>
+              <w:rPr>
+                <w:sz w:val="16"/>
+                <w:szCs w:val="16"/>
+                <w:lang w:eastAsia="pl-PL"/>
+              </w:rPr>
+              <w:t>standardowy algorytm genetyczny</w:t>
+            </w:r>
+          </w:p>
+        </w:tc>
+        <w:tc>
+          <w:tcPr>
+            <w:tcW w:w="0" w:type="auto"/>
+            <w:vMerge w:val="restart"/>
+            <w:tcBorders>
+              <w:top w:val="single" w:sz="4" w:space="0" w:color="auto"/>
+              <w:left w:val="single" w:sz="4" w:space="0" w:color="auto"/>
+              <w:bottom w:val="single" w:sz="4" w:space="0" w:color="auto"/>
+              <w:right w:val="single" w:sz="4" w:space="0" w:color="auto"/>
+            </w:tcBorders>
+            <w:shd w:val="clear" w:color="auto" w:fill="auto"/>
+            <w:vAlign w:val="bottom"/>
+            <w:hideMark/>
+          </w:tcPr>
+          <w:p>
+            <w:pPr>
+              <w:pStyle w:val="Bezodstpw"/>
+              <w:jc w:val="center"/>
+              <w:rPr>
+                <w:sz w:val="16"/>
+                <w:szCs w:val="16"/>
+                <w:lang w:eastAsia="pl-PL"/>
+              </w:rPr>
+            </w:pPr>
+            <w:r>
+              <w:rPr>
+                <w:sz w:val="16"/>
+                <w:szCs w:val="16"/>
+                <w:lang w:eastAsia="pl-PL"/>
+              </w:rPr>
+              <w:t>algorytm GEO</w:t>
+            </w:r>
+          </w:p>
+        </w:tc>
+      </w:tr>
+      <w:tr>
+        <w:trPr>
+          <w:trHeight w:val="113"/>
+          <w:jc w:val="center"/>
+        </w:trPr>
+        <w:tc>
+          <w:tcPr>
+            <w:tcW w:w="0" w:type="auto"/>
+            <w:vMerge/>
+            <w:tcBorders>
+              <w:top w:val="single" w:sz="4" w:space="0" w:color="auto"/>
+              <w:left w:val="single" w:sz="4" w:space="0" w:color="auto"/>
+              <w:bottom w:val="single" w:sz="4" w:space="0" w:color="auto"/>
+              <w:right w:val="single" w:sz="4" w:space="0" w:color="auto"/>
+            </w:tcBorders>
+            <w:vAlign w:val="center"/>
+            <w:hideMark/>
+          </w:tcPr>
+          <w:p>
+            <w:pPr>
+              <w:pStyle w:val="Bezodstpw"/>
+              <w:rPr>
+                <w:sz w:val="16"/>
+                <w:szCs w:val="16"/>
+                <w:lang w:eastAsia="pl-PL"/>
+              </w:rPr>
+            </w:pPr>
+          </w:p>
+        </w:tc>
+        <w:tc>
+          <w:tcPr>
+            <w:tcW w:w="0" w:type="auto"/>
+            <w:tcBorders>
+              <w:top w:val="nil"/>
+              <w:left w:val="nil"/>
+              <w:bottom w:val="single" w:sz="4" w:space="0" w:color="auto"/>
+              <w:right w:val="single" w:sz="4" w:space="0" w:color="auto"/>
+            </w:tcBorders>
+            <w:shd w:val="clear" w:color="auto" w:fill="auto"/>
+            <w:vAlign w:val="bottom"/>
+            <w:hideMark/>
+          </w:tcPr>
+          <w:p>
+            <w:pPr>
+              <w:pStyle w:val="Bezodstpw"/>
+              <w:jc w:val="center"/>
+              <w:rPr>
+                <w:sz w:val="16"/>
+                <w:szCs w:val="16"/>
+                <w:lang w:eastAsia="pl-PL"/>
+              </w:rPr>
+            </w:pPr>
+            <w:r>
+              <w:rPr>
+                <w:sz w:val="16"/>
+                <w:szCs w:val="16"/>
+                <w:lang w:eastAsia="pl-PL"/>
+              </w:rPr>
+              <w:t>tryb szeregowy</w:t>
+            </w:r>
+          </w:p>
+        </w:tc>
+        <w:tc>
+          <w:tcPr>
+            <w:tcW w:w="0" w:type="auto"/>
+            <w:tcBorders>
+              <w:top w:val="nil"/>
+              <w:left w:val="nil"/>
+              <w:bottom w:val="single" w:sz="4" w:space="0" w:color="auto"/>
+              <w:right w:val="single" w:sz="4" w:space="0" w:color="auto"/>
+            </w:tcBorders>
+            <w:shd w:val="clear" w:color="auto" w:fill="auto"/>
+            <w:vAlign w:val="bottom"/>
+            <w:hideMark/>
+          </w:tcPr>
+          <w:p>
+            <w:pPr>
+              <w:pStyle w:val="Bezodstpw"/>
+              <w:jc w:val="center"/>
+              <w:rPr>
+                <w:sz w:val="16"/>
+                <w:szCs w:val="16"/>
+                <w:lang w:eastAsia="pl-PL"/>
+              </w:rPr>
+            </w:pPr>
+            <w:r>
+              <w:rPr>
+                <w:sz w:val="16"/>
+                <w:szCs w:val="16"/>
+                <w:lang w:eastAsia="pl-PL"/>
+              </w:rPr>
+              <w:t>tryb równoległy</w:t>
+            </w:r>
+          </w:p>
+        </w:tc>
+        <w:tc>
+          <w:tcPr>
+            <w:tcW w:w="0" w:type="auto"/>
+            <w:vMerge/>
+            <w:tcBorders>
+              <w:top w:val="single" w:sz="4" w:space="0" w:color="auto"/>
+              <w:left w:val="single" w:sz="4" w:space="0" w:color="auto"/>
+              <w:bottom w:val="single" w:sz="4" w:space="0" w:color="auto"/>
+              <w:right w:val="single" w:sz="4" w:space="0" w:color="auto"/>
+            </w:tcBorders>
+            <w:vAlign w:val="center"/>
+            <w:hideMark/>
+          </w:tcPr>
+          <w:p>
+            <w:pPr>
+              <w:pStyle w:val="Bezodstpw"/>
+              <w:rPr>
+                <w:sz w:val="16"/>
+                <w:szCs w:val="16"/>
+                <w:lang w:eastAsia="pl-PL"/>
+              </w:rPr>
+            </w:pPr>
+          </w:p>
+        </w:tc>
+        <w:tc>
+          <w:tcPr>
+            <w:tcW w:w="0" w:type="auto"/>
+            <w:vMerge/>
+            <w:tcBorders>
+              <w:top w:val="single" w:sz="4" w:space="0" w:color="auto"/>
+              <w:left w:val="single" w:sz="4" w:space="0" w:color="auto"/>
+              <w:bottom w:val="single" w:sz="4" w:space="0" w:color="auto"/>
+              <w:right w:val="single" w:sz="4" w:space="0" w:color="auto"/>
+            </w:tcBorders>
+            <w:vAlign w:val="center"/>
+            <w:hideMark/>
+          </w:tcPr>
+          <w:p>
+            <w:pPr>
+              <w:pStyle w:val="Bezodstpw"/>
+              <w:rPr>
+                <w:sz w:val="16"/>
+                <w:szCs w:val="16"/>
+                <w:lang w:eastAsia="pl-PL"/>
+              </w:rPr>
+            </w:pPr>
+          </w:p>
+        </w:tc>
+      </w:tr>
+      <w:tr>
+        <w:trPr>
+          <w:trHeight w:val="113"/>
+          <w:jc w:val="center"/>
+        </w:trPr>
+        <w:tc>
+          <w:tcPr>
+            <w:tcW w:w="0" w:type="auto"/>
+            <w:tcBorders>
+              <w:top w:val="nil"/>
+              <w:left w:val="single" w:sz="4" w:space="0" w:color="auto"/>
+              <w:bottom w:val="single" w:sz="4" w:space="0" w:color="auto"/>
+              <w:right w:val="single" w:sz="4" w:space="0" w:color="auto"/>
+            </w:tcBorders>
+            <w:shd w:val="clear" w:color="auto" w:fill="auto"/>
+            <w:noWrap/>
+            <w:vAlign w:val="bottom"/>
+            <w:hideMark/>
+          </w:tcPr>
+          <w:p>
+            <w:pPr>
+              <w:pStyle w:val="Bezodstpw"/>
+              <w:rPr>
+                <w:sz w:val="16"/>
+                <w:szCs w:val="16"/>
+                <w:lang w:eastAsia="pl-PL"/>
+              </w:rPr>
+            </w:pPr>
+            <w:r>
+              <w:rPr>
+                <w:sz w:val="16"/>
+                <w:szCs w:val="16"/>
+                <w:lang w:eastAsia="pl-PL"/>
+              </w:rPr>
+              <w:t>tree15</w:t>
+            </w:r>
+          </w:p>
+        </w:tc>
+        <w:tc>
+          <w:tcPr>
+            <w:tcW w:w="0" w:type="auto"/>
+            <w:tcBorders>
+              <w:top w:val="nil"/>
+              <w:left w:val="nil"/>
+              <w:bottom w:val="single" w:sz="4" w:space="0" w:color="auto"/>
+              <w:right w:val="single" w:sz="4" w:space="0" w:color="auto"/>
+            </w:tcBorders>
+            <w:shd w:val="clear" w:color="auto" w:fill="auto"/>
+            <w:noWrap/>
+            <w:vAlign w:val="bottom"/>
+            <w:hideMark/>
+          </w:tcPr>
+          <w:p>
+            <w:pPr>
+              <w:pStyle w:val="Bezodstpw"/>
+              <w:rPr>
+                <w:sz w:val="16"/>
+                <w:szCs w:val="16"/>
+                <w:lang w:eastAsia="pl-PL"/>
+              </w:rPr>
+            </w:pPr>
+            <w:r>
+              <w:rPr>
+                <w:sz w:val="16"/>
+                <w:szCs w:val="16"/>
+                <w:lang w:eastAsia="pl-PL"/>
+              </w:rPr>
+              <w:t>9</w:t>
+            </w:r>
+          </w:p>
+        </w:tc>
+        <w:tc>
+          <w:tcPr>
+            <w:tcW w:w="0" w:type="auto"/>
+            <w:tcBorders>
+              <w:top w:val="nil"/>
+              <w:left w:val="nil"/>
+              <w:bottom w:val="single" w:sz="4" w:space="0" w:color="auto"/>
+              <w:right w:val="single" w:sz="4" w:space="0" w:color="auto"/>
+            </w:tcBorders>
+            <w:shd w:val="clear" w:color="auto" w:fill="auto"/>
+            <w:noWrap/>
+            <w:vAlign w:val="bottom"/>
+            <w:hideMark/>
+          </w:tcPr>
+          <w:p>
+            <w:pPr>
+              <w:pStyle w:val="Bezodstpw"/>
+              <w:rPr>
+                <w:sz w:val="16"/>
+                <w:szCs w:val="16"/>
+                <w:lang w:eastAsia="pl-PL"/>
+              </w:rPr>
+            </w:pPr>
+            <w:r>
+              <w:rPr>
+                <w:sz w:val="16"/>
+                <w:szCs w:val="16"/>
+                <w:lang w:eastAsia="pl-PL"/>
+              </w:rPr>
+              <w:t>9</w:t>
+            </w:r>
+          </w:p>
+        </w:tc>
+        <w:tc>
+          <w:tcPr>
+            <w:tcW w:w="0" w:type="auto"/>
+            <w:tcBorders>
+              <w:top w:val="nil"/>
+              <w:left w:val="nil"/>
+              <w:bottom w:val="single" w:sz="4" w:space="0" w:color="auto"/>
+              <w:right w:val="single" w:sz="4" w:space="0" w:color="auto"/>
+            </w:tcBorders>
+            <w:shd w:val="clear" w:color="auto" w:fill="auto"/>
+            <w:noWrap/>
+            <w:vAlign w:val="bottom"/>
+            <w:hideMark/>
+          </w:tcPr>
+          <w:p>
+            <w:pPr>
+              <w:pStyle w:val="Bezodstpw"/>
+              <w:rPr>
+                <w:sz w:val="16"/>
+                <w:szCs w:val="16"/>
+                <w:lang w:eastAsia="pl-PL"/>
+              </w:rPr>
+            </w:pPr>
+            <w:r>
+              <w:rPr>
+                <w:sz w:val="16"/>
+                <w:szCs w:val="16"/>
+                <w:lang w:eastAsia="pl-PL"/>
+              </w:rPr>
+              <w:t>9</w:t>
+            </w:r>
+          </w:p>
+        </w:tc>
+        <w:tc>
+          <w:tcPr>
+            <w:tcW w:w="0" w:type="auto"/>
+            <w:tcBorders>
+              <w:top w:val="nil"/>
+              <w:left w:val="nil"/>
+              <w:bottom w:val="single" w:sz="4" w:space="0" w:color="auto"/>
+              <w:right w:val="single" w:sz="4" w:space="0" w:color="auto"/>
+            </w:tcBorders>
+            <w:shd w:val="clear" w:color="auto" w:fill="auto"/>
+            <w:noWrap/>
+            <w:vAlign w:val="bottom"/>
+            <w:hideMark/>
+          </w:tcPr>
+          <w:p>
+            <w:pPr>
+              <w:pStyle w:val="Bezodstpw"/>
+              <w:rPr>
+                <w:sz w:val="16"/>
+                <w:szCs w:val="16"/>
+                <w:lang w:eastAsia="pl-PL"/>
+              </w:rPr>
+            </w:pPr>
+            <w:r>
+              <w:rPr>
+                <w:sz w:val="16"/>
+                <w:szCs w:val="16"/>
+                <w:lang w:eastAsia="pl-PL"/>
+              </w:rPr>
+              <w:t>9</w:t>
+            </w:r>
+          </w:p>
+        </w:tc>
+      </w:tr>
+      <w:tr>
+        <w:trPr>
+          <w:trHeight w:val="113"/>
+          <w:jc w:val="center"/>
+        </w:trPr>
+        <w:tc>
+          <w:tcPr>
+            <w:tcW w:w="0" w:type="auto"/>
+            <w:tcBorders>
+              <w:top w:val="nil"/>
+              <w:left w:val="single" w:sz="4" w:space="0" w:color="auto"/>
+              <w:bottom w:val="single" w:sz="4" w:space="0" w:color="auto"/>
+              <w:right w:val="single" w:sz="4" w:space="0" w:color="auto"/>
+            </w:tcBorders>
+            <w:shd w:val="clear" w:color="auto" w:fill="auto"/>
+            <w:noWrap/>
+            <w:vAlign w:val="bottom"/>
+            <w:hideMark/>
+          </w:tcPr>
+          <w:p>
+            <w:pPr>
+              <w:pStyle w:val="Bezodstpw"/>
+              <w:rPr>
+                <w:sz w:val="16"/>
+                <w:szCs w:val="16"/>
+                <w:lang w:eastAsia="pl-PL"/>
+              </w:rPr>
+            </w:pPr>
+            <w:r>
+              <w:rPr>
+                <w:sz w:val="16"/>
+                <w:szCs w:val="16"/>
+                <w:lang w:eastAsia="pl-PL"/>
+              </w:rPr>
+              <w:t>intree15</w:t>
+            </w:r>
+          </w:p>
+        </w:tc>
+        <w:tc>
+          <w:tcPr>
+            <w:tcW w:w="0" w:type="auto"/>
+            <w:tcBorders>
+              <w:top w:val="nil"/>
+              <w:left w:val="nil"/>
+              <w:bottom w:val="single" w:sz="4" w:space="0" w:color="auto"/>
+              <w:right w:val="single" w:sz="4" w:space="0" w:color="auto"/>
+            </w:tcBorders>
+            <w:shd w:val="clear" w:color="auto" w:fill="auto"/>
+            <w:noWrap/>
+            <w:vAlign w:val="bottom"/>
+            <w:hideMark/>
+          </w:tcPr>
+          <w:p>
+            <w:pPr>
+              <w:pStyle w:val="Bezodstpw"/>
+              <w:rPr>
+                <w:sz w:val="16"/>
+                <w:szCs w:val="16"/>
+                <w:lang w:eastAsia="pl-PL"/>
+              </w:rPr>
+            </w:pPr>
+            <w:r>
+              <w:rPr>
+                <w:sz w:val="16"/>
+                <w:szCs w:val="16"/>
+                <w:lang w:eastAsia="pl-PL"/>
+              </w:rPr>
+              <w:t>9</w:t>
+            </w:r>
+          </w:p>
+        </w:tc>
+        <w:tc>
+          <w:tcPr>
+            <w:tcW w:w="0" w:type="auto"/>
+            <w:tcBorders>
+              <w:top w:val="nil"/>
+              <w:left w:val="nil"/>
+              <w:bottom w:val="single" w:sz="4" w:space="0" w:color="auto"/>
+              <w:right w:val="single" w:sz="4" w:space="0" w:color="auto"/>
+            </w:tcBorders>
+            <w:shd w:val="clear" w:color="auto" w:fill="auto"/>
+            <w:noWrap/>
+            <w:vAlign w:val="bottom"/>
+            <w:hideMark/>
+          </w:tcPr>
+          <w:p>
+            <w:pPr>
+              <w:pStyle w:val="Bezodstpw"/>
+              <w:rPr>
+                <w:sz w:val="16"/>
+                <w:szCs w:val="16"/>
+                <w:lang w:eastAsia="pl-PL"/>
+              </w:rPr>
+            </w:pPr>
+            <w:r>
+              <w:rPr>
+                <w:sz w:val="16"/>
+                <w:szCs w:val="16"/>
+                <w:lang w:eastAsia="pl-PL"/>
+              </w:rPr>
+              <w:t>9</w:t>
+            </w:r>
+          </w:p>
+        </w:tc>
+        <w:tc>
+          <w:tcPr>
+            <w:tcW w:w="0" w:type="auto"/>
+            <w:tcBorders>
+              <w:top w:val="nil"/>
+              <w:left w:val="nil"/>
+              <w:bottom w:val="single" w:sz="4" w:space="0" w:color="auto"/>
+              <w:right w:val="single" w:sz="4" w:space="0" w:color="auto"/>
+            </w:tcBorders>
+            <w:shd w:val="clear" w:color="auto" w:fill="auto"/>
+            <w:noWrap/>
+            <w:vAlign w:val="bottom"/>
+            <w:hideMark/>
+          </w:tcPr>
+          <w:p>
+            <w:pPr>
+              <w:pStyle w:val="Bezodstpw"/>
+              <w:rPr>
+                <w:sz w:val="16"/>
+                <w:szCs w:val="16"/>
+                <w:lang w:eastAsia="pl-PL"/>
+              </w:rPr>
+            </w:pPr>
+            <w:r>
+              <w:rPr>
+                <w:sz w:val="16"/>
+                <w:szCs w:val="16"/>
+                <w:lang w:eastAsia="pl-PL"/>
+              </w:rPr>
+              <w:t>9</w:t>
+            </w:r>
+          </w:p>
+        </w:tc>
+        <w:tc>
+          <w:tcPr>
+            <w:tcW w:w="0" w:type="auto"/>
+            <w:tcBorders>
+              <w:top w:val="nil"/>
+              <w:left w:val="nil"/>
+              <w:bottom w:val="single" w:sz="4" w:space="0" w:color="auto"/>
+              <w:right w:val="single" w:sz="4" w:space="0" w:color="auto"/>
+            </w:tcBorders>
+            <w:shd w:val="clear" w:color="auto" w:fill="auto"/>
+            <w:noWrap/>
+            <w:vAlign w:val="bottom"/>
+            <w:hideMark/>
+          </w:tcPr>
+          <w:p>
+            <w:pPr>
+              <w:pStyle w:val="Bezodstpw"/>
+              <w:rPr>
+                <w:sz w:val="16"/>
+                <w:szCs w:val="16"/>
+                <w:lang w:eastAsia="pl-PL"/>
+              </w:rPr>
+            </w:pPr>
+            <w:r>
+              <w:rPr>
+                <w:sz w:val="16"/>
+                <w:szCs w:val="16"/>
+                <w:lang w:eastAsia="pl-PL"/>
+              </w:rPr>
+              <w:t>9</w:t>
+            </w:r>
+          </w:p>
+        </w:tc>
+      </w:tr>
+      <w:tr>
+        <w:trPr>
+          <w:trHeight w:val="113"/>
+          <w:jc w:val="center"/>
+        </w:trPr>
+        <w:tc>
+          <w:tcPr>
+            <w:tcW w:w="0" w:type="auto"/>
+            <w:tcBorders>
+              <w:top w:val="nil"/>
+              <w:left w:val="single" w:sz="4" w:space="0" w:color="auto"/>
+              <w:bottom w:val="single" w:sz="4" w:space="0" w:color="auto"/>
+              <w:right w:val="single" w:sz="4" w:space="0" w:color="auto"/>
+            </w:tcBorders>
+            <w:shd w:val="clear" w:color="auto" w:fill="auto"/>
+            <w:noWrap/>
+            <w:vAlign w:val="bottom"/>
+          </w:tcPr>
+          <w:p>
+            <w:pPr>
+              <w:pStyle w:val="Bezodstpw"/>
+              <w:rPr>
+                <w:sz w:val="16"/>
+                <w:szCs w:val="16"/>
+                <w:lang w:eastAsia="pl-PL"/>
+              </w:rPr>
+            </w:pPr>
+            <w:r>
+              <w:rPr>
+                <w:sz w:val="16"/>
+                <w:szCs w:val="16"/>
+                <w:lang w:eastAsia="pl-PL"/>
+              </w:rPr>
+              <w:t>gauss18</w:t>
+            </w:r>
+          </w:p>
+        </w:tc>
+        <w:tc>
+          <w:tcPr>
+            <w:tcW w:w="0" w:type="auto"/>
+            <w:tcBorders>
+              <w:top w:val="nil"/>
+              <w:left w:val="nil"/>
+              <w:bottom w:val="single" w:sz="4" w:space="0" w:color="auto"/>
+              <w:right w:val="single" w:sz="4" w:space="0" w:color="auto"/>
+            </w:tcBorders>
+            <w:shd w:val="clear" w:color="auto" w:fill="auto"/>
+            <w:noWrap/>
+            <w:vAlign w:val="bottom"/>
+          </w:tcPr>
+          <w:p>
+            <w:pPr>
+              <w:pStyle w:val="Bezodstpw"/>
+              <w:rPr>
+                <w:sz w:val="16"/>
+                <w:szCs w:val="16"/>
+                <w:lang w:eastAsia="pl-PL"/>
+              </w:rPr>
+            </w:pPr>
+            <w:r>
+              <w:rPr>
+                <w:sz w:val="16"/>
+                <w:szCs w:val="16"/>
+                <w:lang w:eastAsia="pl-PL"/>
+              </w:rPr>
+              <w:t>44</w:t>
+            </w:r>
+          </w:p>
+        </w:tc>
+        <w:tc>
+          <w:tcPr>
+            <w:tcW w:w="0" w:type="auto"/>
+            <w:tcBorders>
+              <w:top w:val="nil"/>
+              <w:left w:val="nil"/>
+              <w:bottom w:val="single" w:sz="4" w:space="0" w:color="auto"/>
+              <w:right w:val="single" w:sz="4" w:space="0" w:color="auto"/>
+            </w:tcBorders>
+            <w:shd w:val="clear" w:color="auto" w:fill="auto"/>
+            <w:noWrap/>
+            <w:vAlign w:val="bottom"/>
+          </w:tcPr>
+          <w:p>
+            <w:pPr>
+              <w:pStyle w:val="Bezodstpw"/>
+              <w:rPr>
+                <w:sz w:val="16"/>
+                <w:szCs w:val="16"/>
+                <w:lang w:eastAsia="pl-PL"/>
+              </w:rPr>
+            </w:pPr>
+            <w:r>
+              <w:rPr>
+                <w:sz w:val="16"/>
+                <w:szCs w:val="16"/>
+                <w:lang w:eastAsia="pl-PL"/>
+              </w:rPr>
+              <w:t>46</w:t>
+            </w:r>
+          </w:p>
+        </w:tc>
+        <w:tc>
+          <w:tcPr>
+            <w:tcW w:w="0" w:type="auto"/>
+            <w:tcBorders>
+              <w:top w:val="nil"/>
+              <w:left w:val="nil"/>
+              <w:bottom w:val="single" w:sz="4" w:space="0" w:color="auto"/>
+              <w:right w:val="single" w:sz="4" w:space="0" w:color="auto"/>
+            </w:tcBorders>
+            <w:shd w:val="clear" w:color="auto" w:fill="auto"/>
+            <w:noWrap/>
+            <w:vAlign w:val="bottom"/>
+          </w:tcPr>
+          <w:p>
+            <w:pPr>
+              <w:pStyle w:val="Bezodstpw"/>
+              <w:rPr>
+                <w:sz w:val="16"/>
+                <w:szCs w:val="16"/>
+                <w:lang w:eastAsia="pl-PL"/>
+              </w:rPr>
+            </w:pPr>
+            <w:r>
+              <w:rPr>
+                <w:sz w:val="16"/>
+                <w:szCs w:val="16"/>
+                <w:lang w:eastAsia="pl-PL"/>
+              </w:rPr>
+              <w:t>44</w:t>
+            </w:r>
+          </w:p>
+        </w:tc>
+        <w:tc>
+          <w:tcPr>
+            <w:tcW w:w="0" w:type="auto"/>
+            <w:tcBorders>
+              <w:top w:val="nil"/>
+              <w:left w:val="nil"/>
+              <w:bottom w:val="single" w:sz="4" w:space="0" w:color="auto"/>
+              <w:right w:val="single" w:sz="4" w:space="0" w:color="auto"/>
+            </w:tcBorders>
+            <w:shd w:val="clear" w:color="auto" w:fill="auto"/>
+            <w:noWrap/>
+            <w:vAlign w:val="bottom"/>
+          </w:tcPr>
+          <w:p>
+            <w:pPr>
+              <w:pStyle w:val="Bezodstpw"/>
+              <w:rPr>
+                <w:sz w:val="16"/>
+                <w:szCs w:val="16"/>
+                <w:lang w:eastAsia="pl-PL"/>
+              </w:rPr>
+            </w:pPr>
+            <w:r>
+              <w:rPr>
+                <w:sz w:val="16"/>
+                <w:szCs w:val="16"/>
+                <w:lang w:eastAsia="pl-PL"/>
+              </w:rPr>
+              <w:t>44,128</w:t>
+            </w:r>
+          </w:p>
+        </w:tc>
+      </w:tr>
+      <w:tr>
+        <w:trPr>
+          <w:trHeight w:val="113"/>
+          <w:jc w:val="center"/>
+        </w:trPr>
+        <w:tc>
+          <w:tcPr>
+            <w:tcW w:w="0" w:type="auto"/>
+            <w:tcBorders>
+              <w:top w:val="nil"/>
+              <w:left w:val="single" w:sz="4" w:space="0" w:color="auto"/>
+              <w:bottom w:val="single" w:sz="4" w:space="0" w:color="auto"/>
+              <w:right w:val="single" w:sz="4" w:space="0" w:color="auto"/>
+            </w:tcBorders>
+            <w:shd w:val="clear" w:color="auto" w:fill="auto"/>
+            <w:noWrap/>
+            <w:vAlign w:val="bottom"/>
+            <w:hideMark/>
+          </w:tcPr>
+          <w:p>
+            <w:pPr>
+              <w:pStyle w:val="Bezodstpw"/>
+              <w:rPr>
+                <w:sz w:val="16"/>
+                <w:szCs w:val="16"/>
+                <w:lang w:eastAsia="pl-PL"/>
+              </w:rPr>
+            </w:pPr>
+            <w:r>
+              <w:rPr>
+                <w:sz w:val="16"/>
+                <w:szCs w:val="16"/>
+                <w:lang w:eastAsia="pl-PL"/>
+              </w:rPr>
+              <w:t>g18</w:t>
+            </w:r>
+          </w:p>
+        </w:tc>
+        <w:tc>
+          <w:tcPr>
+            <w:tcW w:w="0" w:type="auto"/>
+            <w:tcBorders>
+              <w:top w:val="nil"/>
+              <w:left w:val="nil"/>
+              <w:bottom w:val="single" w:sz="4" w:space="0" w:color="auto"/>
+              <w:right w:val="single" w:sz="4" w:space="0" w:color="auto"/>
+            </w:tcBorders>
+            <w:shd w:val="clear" w:color="auto" w:fill="auto"/>
+            <w:noWrap/>
+            <w:vAlign w:val="bottom"/>
+            <w:hideMark/>
+          </w:tcPr>
+          <w:p>
+            <w:pPr>
+              <w:pStyle w:val="Bezodstpw"/>
+              <w:rPr>
+                <w:sz w:val="16"/>
+                <w:szCs w:val="16"/>
+                <w:lang w:eastAsia="pl-PL"/>
+              </w:rPr>
+            </w:pPr>
+            <w:r>
+              <w:rPr>
+                <w:sz w:val="16"/>
+                <w:szCs w:val="16"/>
+                <w:lang w:eastAsia="pl-PL"/>
+              </w:rPr>
+              <w:t>46</w:t>
+            </w:r>
+          </w:p>
+        </w:tc>
+        <w:tc>
+          <w:tcPr>
+            <w:tcW w:w="0" w:type="auto"/>
+            <w:tcBorders>
+              <w:top w:val="nil"/>
+              <w:left w:val="nil"/>
+              <w:bottom w:val="single" w:sz="4" w:space="0" w:color="auto"/>
+              <w:right w:val="single" w:sz="4" w:space="0" w:color="auto"/>
+            </w:tcBorders>
+            <w:shd w:val="clear" w:color="auto" w:fill="auto"/>
+            <w:noWrap/>
+            <w:vAlign w:val="bottom"/>
+            <w:hideMark/>
+          </w:tcPr>
+          <w:p>
+            <w:pPr>
+              <w:pStyle w:val="Bezodstpw"/>
+              <w:rPr>
+                <w:sz w:val="16"/>
+                <w:szCs w:val="16"/>
+                <w:lang w:eastAsia="pl-PL"/>
+              </w:rPr>
+            </w:pPr>
+            <w:r>
+              <w:rPr>
+                <w:sz w:val="16"/>
+                <w:szCs w:val="16"/>
+                <w:lang w:eastAsia="pl-PL"/>
+              </w:rPr>
+              <w:t>46</w:t>
+            </w:r>
+          </w:p>
+        </w:tc>
+        <w:tc>
+          <w:tcPr>
+            <w:tcW w:w="0" w:type="auto"/>
+            <w:tcBorders>
+              <w:top w:val="nil"/>
+              <w:left w:val="nil"/>
+              <w:bottom w:val="single" w:sz="4" w:space="0" w:color="auto"/>
+              <w:right w:val="single" w:sz="4" w:space="0" w:color="auto"/>
+            </w:tcBorders>
+            <w:shd w:val="clear" w:color="auto" w:fill="auto"/>
+            <w:noWrap/>
+            <w:vAlign w:val="bottom"/>
+            <w:hideMark/>
+          </w:tcPr>
+          <w:p>
+            <w:pPr>
+              <w:pStyle w:val="Bezodstpw"/>
+              <w:rPr>
+                <w:sz w:val="16"/>
+                <w:szCs w:val="16"/>
+                <w:lang w:eastAsia="pl-PL"/>
+              </w:rPr>
+            </w:pPr>
+            <w:r>
+              <w:rPr>
+                <w:sz w:val="16"/>
+                <w:szCs w:val="16"/>
+                <w:lang w:eastAsia="pl-PL"/>
+              </w:rPr>
+              <w:t>46</w:t>
+            </w:r>
+          </w:p>
+        </w:tc>
+        <w:tc>
+          <w:tcPr>
+            <w:tcW w:w="0" w:type="auto"/>
+            <w:tcBorders>
+              <w:top w:val="nil"/>
+              <w:left w:val="nil"/>
+              <w:bottom w:val="single" w:sz="4" w:space="0" w:color="auto"/>
+              <w:right w:val="single" w:sz="4" w:space="0" w:color="auto"/>
+            </w:tcBorders>
+            <w:shd w:val="clear" w:color="auto" w:fill="auto"/>
+            <w:noWrap/>
+            <w:vAlign w:val="bottom"/>
+            <w:hideMark/>
+          </w:tcPr>
+          <w:p>
+            <w:pPr>
+              <w:pStyle w:val="Bezodstpw"/>
+              <w:rPr>
+                <w:sz w:val="16"/>
+                <w:szCs w:val="16"/>
+                <w:lang w:eastAsia="pl-PL"/>
+              </w:rPr>
+            </w:pPr>
+            <w:r>
+              <w:rPr>
+                <w:sz w:val="16"/>
+                <w:szCs w:val="16"/>
+                <w:lang w:eastAsia="pl-PL"/>
+              </w:rPr>
+              <w:t>46</w:t>
+            </w:r>
+          </w:p>
+        </w:tc>
+      </w:tr>
+      <w:tr>
+        <w:trPr>
+          <w:trHeight w:val="113"/>
+          <w:jc w:val="center"/>
+        </w:trPr>
+        <w:tc>
+          <w:tcPr>
+            <w:tcW w:w="0" w:type="auto"/>
+            <w:tcBorders>
+              <w:top w:val="nil"/>
+              <w:left w:val="single" w:sz="4" w:space="0" w:color="auto"/>
+              <w:bottom w:val="single" w:sz="4" w:space="0" w:color="auto"/>
+              <w:right w:val="single" w:sz="4" w:space="0" w:color="auto"/>
+            </w:tcBorders>
+            <w:shd w:val="clear" w:color="auto" w:fill="auto"/>
+            <w:noWrap/>
+            <w:vAlign w:val="bottom"/>
+            <w:hideMark/>
+          </w:tcPr>
+          <w:p>
+            <w:pPr>
+              <w:pStyle w:val="Bezodstpw"/>
+              <w:rPr>
+                <w:sz w:val="16"/>
+                <w:szCs w:val="16"/>
+                <w:lang w:eastAsia="pl-PL"/>
+              </w:rPr>
+            </w:pPr>
+            <w:r>
+              <w:rPr>
+                <w:sz w:val="16"/>
+                <w:szCs w:val="16"/>
+                <w:lang w:eastAsia="pl-PL"/>
+              </w:rPr>
+              <w:t>g40</w:t>
+            </w:r>
+          </w:p>
+        </w:tc>
+        <w:tc>
+          <w:tcPr>
+            <w:tcW w:w="0" w:type="auto"/>
+            <w:tcBorders>
+              <w:top w:val="nil"/>
+              <w:left w:val="nil"/>
+              <w:bottom w:val="single" w:sz="4" w:space="0" w:color="auto"/>
+              <w:right w:val="single" w:sz="4" w:space="0" w:color="auto"/>
+            </w:tcBorders>
+            <w:shd w:val="clear" w:color="auto" w:fill="auto"/>
+            <w:noWrap/>
+            <w:vAlign w:val="bottom"/>
+            <w:hideMark/>
+          </w:tcPr>
+          <w:p>
+            <w:pPr>
+              <w:pStyle w:val="Bezodstpw"/>
+              <w:rPr>
+                <w:sz w:val="16"/>
+                <w:szCs w:val="16"/>
+                <w:lang w:eastAsia="pl-PL"/>
+              </w:rPr>
+            </w:pPr>
+            <w:r>
+              <w:rPr>
+                <w:sz w:val="16"/>
+                <w:szCs w:val="16"/>
+                <w:lang w:eastAsia="pl-PL"/>
+              </w:rPr>
+              <w:t>80</w:t>
+            </w:r>
+          </w:p>
+        </w:tc>
+        <w:tc>
+          <w:tcPr>
+            <w:tcW w:w="0" w:type="auto"/>
+            <w:tcBorders>
+              <w:top w:val="nil"/>
+              <w:left w:val="nil"/>
+              <w:bottom w:val="single" w:sz="4" w:space="0" w:color="auto"/>
+              <w:right w:val="single" w:sz="4" w:space="0" w:color="auto"/>
+            </w:tcBorders>
+            <w:shd w:val="clear" w:color="auto" w:fill="auto"/>
+            <w:noWrap/>
+            <w:vAlign w:val="bottom"/>
+            <w:hideMark/>
+          </w:tcPr>
+          <w:p>
+            <w:pPr>
+              <w:pStyle w:val="Bezodstpw"/>
+              <w:rPr>
+                <w:sz w:val="16"/>
+                <w:szCs w:val="16"/>
+                <w:lang w:eastAsia="pl-PL"/>
+              </w:rPr>
+            </w:pPr>
+            <w:r>
+              <w:rPr>
+                <w:sz w:val="16"/>
+                <w:szCs w:val="16"/>
+                <w:lang w:eastAsia="pl-PL"/>
+              </w:rPr>
+              <w:t>80</w:t>
+            </w:r>
+          </w:p>
+        </w:tc>
+        <w:tc>
+          <w:tcPr>
+            <w:tcW w:w="0" w:type="auto"/>
+            <w:tcBorders>
+              <w:top w:val="nil"/>
+              <w:left w:val="nil"/>
+              <w:bottom w:val="single" w:sz="4" w:space="0" w:color="auto"/>
+              <w:right w:val="single" w:sz="4" w:space="0" w:color="auto"/>
+            </w:tcBorders>
+            <w:shd w:val="clear" w:color="auto" w:fill="auto"/>
+            <w:noWrap/>
+            <w:vAlign w:val="bottom"/>
+            <w:hideMark/>
+          </w:tcPr>
+          <w:p>
+            <w:pPr>
+              <w:pStyle w:val="Bezodstpw"/>
+              <w:rPr>
+                <w:sz w:val="16"/>
+                <w:szCs w:val="16"/>
+                <w:lang w:eastAsia="pl-PL"/>
+              </w:rPr>
+            </w:pPr>
+            <w:r>
+              <w:rPr>
+                <w:sz w:val="16"/>
+                <w:szCs w:val="16"/>
+                <w:lang w:eastAsia="pl-PL"/>
+              </w:rPr>
+              <w:t>80</w:t>
+            </w:r>
+          </w:p>
+        </w:tc>
+        <w:tc>
+          <w:tcPr>
+            <w:tcW w:w="0" w:type="auto"/>
+            <w:tcBorders>
+              <w:top w:val="nil"/>
+              <w:left w:val="nil"/>
+              <w:bottom w:val="single" w:sz="4" w:space="0" w:color="auto"/>
+              <w:right w:val="single" w:sz="4" w:space="0" w:color="auto"/>
+            </w:tcBorders>
+            <w:shd w:val="clear" w:color="auto" w:fill="auto"/>
+            <w:noWrap/>
+            <w:vAlign w:val="bottom"/>
+            <w:hideMark/>
+          </w:tcPr>
+          <w:p>
+            <w:pPr>
+              <w:pStyle w:val="Bezodstpw"/>
+              <w:rPr>
+                <w:sz w:val="16"/>
+                <w:szCs w:val="16"/>
+                <w:lang w:eastAsia="pl-PL"/>
+              </w:rPr>
+            </w:pPr>
+            <w:r>
+              <w:rPr>
+                <w:sz w:val="16"/>
+                <w:szCs w:val="16"/>
+                <w:lang w:eastAsia="pl-PL"/>
+              </w:rPr>
+              <w:t>80,001</w:t>
+            </w:r>
+          </w:p>
+        </w:tc>
+      </w:tr>
+    </w:tbl>
+    <w:p>
+      <w:pPr>
+        <w:ind w:firstLine="0"/>
+      </w:pPr>
+    </w:p>
+    <w:p>
+      <w:pPr>
+        <w:ind w:firstLine="0"/>
+      </w:pPr>
+    </w:p>
     <w:p>
       <w:pPr>
         <w:pStyle w:val="Nagwek1"/>
@@ -37414,7 +38543,6 @@
           <w:docPartUnique/>
         </w:docPartObj>
       </w:sdtPr>
-      <w:sdtEndPr/>
       <w:sdtContent>
         <w:p>
           <w:pPr>
@@ -37429,7 +38557,6 @@
             <w:id w:val="111145805"/>
             <w:bibliography/>
           </w:sdtPr>
-          <w:sdtEndPr/>
           <w:sdtContent>
             <w:p>
               <w:pPr>
@@ -37953,10 +39080,7 @@
         <w:annotationRef/>
       </w:r>
       <w:r>
-        <w:t>odwołanie do literatury</w:t>
-      </w:r>
-      <w:r>
-        <w:t xml:space="preserve"> Sousa et al. 2004</w:t>
+        <w:t>odwołanie do literatury Sousa et al. 2004</w:t>
       </w:r>
     </w:p>
     <w:p>
@@ -38019,10 +39143,7 @@
         <w:annotationRef/>
       </w:r>
       <w:r>
-        <w:t xml:space="preserve">może </w:t>
-      </w:r>
-      <w:r>
-        <w:t>Opisać/pokazać poziomy na grafie</w:t>
+        <w:t>może Opisać/pokazać poziomy na grafie</w:t>
       </w:r>
     </w:p>
   </w:comment>
@@ -38087,6 +39208,22 @@
       </w:r>
       <w:r>
         <w:t>Opisać w podsumowaniu,  że ważne jest aby wartość tau była większa, najlepiej 0.5 aby właśnie nie tracić czasu przez zbyt długie chodzenie po słabych szeregowaniach</w:t>
+      </w:r>
+    </w:p>
+  </w:comment>
+  <w:comment w:id="45" w:author="Paweł Kaczanowski" w:date="2013-05-16T20:26:00Z" w:initials="PK">
+    <w:p>
+      <w:pPr>
+        <w:pStyle w:val="Tekstkomentarza"/>
+      </w:pPr>
+      <w:r>
+        <w:rPr>
+          <w:rStyle w:val="Odwoaniedokomentarza"/>
+        </w:rPr>
+        <w:annotationRef/>
+      </w:r>
+      <w:r>
+        <w:t>Przypis</w:t>
       </w:r>
     </w:p>
   </w:comment>
@@ -38128,7 +39265,6 @@
         <w:docPartUnique/>
       </w:docPartObj>
     </w:sdtPr>
-    <w:sdtEndPr/>
     <w:sdtContent>
       <w:p>
         <w:pPr>
@@ -38148,7 +39284,7 @@
           <w:rPr>
             <w:noProof/>
           </w:rPr>
-          <w:t>25</w:t>
+          <w:t>26</w:t>
         </w:r>
         <w:r>
           <w:fldChar w:fldCharType="end"/>
@@ -43570,11 +44706,11 @@
         </c:dLbls>
         <c:marker val="1"/>
         <c:smooth val="0"/>
-        <c:axId val="62532608"/>
-        <c:axId val="62567168"/>
+        <c:axId val="98360320"/>
+        <c:axId val="112923392"/>
       </c:lineChart>
       <c:catAx>
-        <c:axId val="62532608"/>
+        <c:axId val="98360320"/>
         <c:scaling>
           <c:orientation val="minMax"/>
         </c:scaling>
@@ -43584,7 +44720,7 @@
         <c:majorTickMark val="none"/>
         <c:minorTickMark val="none"/>
         <c:tickLblPos val="nextTo"/>
-        <c:crossAx val="62567168"/>
+        <c:crossAx val="112923392"/>
         <c:crosses val="autoZero"/>
         <c:auto val="1"/>
         <c:lblAlgn val="ctr"/>
@@ -43594,7 +44730,7 @@
         <c:noMultiLvlLbl val="0"/>
       </c:catAx>
       <c:valAx>
-        <c:axId val="62567168"/>
+        <c:axId val="112923392"/>
         <c:scaling>
           <c:orientation val="minMax"/>
         </c:scaling>
@@ -43610,7 +44746,7 @@
             <a:noFill/>
           </a:ln>
         </c:spPr>
-        <c:crossAx val="62532608"/>
+        <c:crossAx val="98360320"/>
         <c:crosses val="autoZero"/>
         <c:crossBetween val="between"/>
         <c:minorUnit val="0.4"/>
@@ -45578,11 +46714,11 @@
         </c:dLbls>
         <c:marker val="1"/>
         <c:smooth val="0"/>
-        <c:axId val="62731776"/>
-        <c:axId val="62733312"/>
+        <c:axId val="89111168"/>
+        <c:axId val="89125248"/>
       </c:lineChart>
       <c:catAx>
-        <c:axId val="62731776"/>
+        <c:axId val="89111168"/>
         <c:scaling>
           <c:orientation val="minMax"/>
         </c:scaling>
@@ -45592,7 +46728,7 @@
         <c:majorTickMark val="none"/>
         <c:minorTickMark val="none"/>
         <c:tickLblPos val="nextTo"/>
-        <c:crossAx val="62733312"/>
+        <c:crossAx val="89125248"/>
         <c:crosses val="autoZero"/>
         <c:auto val="1"/>
         <c:lblAlgn val="ctr"/>
@@ -45602,7 +46738,7 @@
         <c:noMultiLvlLbl val="0"/>
       </c:catAx>
       <c:valAx>
-        <c:axId val="62733312"/>
+        <c:axId val="89125248"/>
         <c:scaling>
           <c:orientation val="minMax"/>
         </c:scaling>
@@ -45613,7 +46749,7 @@
         <c:majorTickMark val="none"/>
         <c:minorTickMark val="none"/>
         <c:tickLblPos val="nextTo"/>
-        <c:crossAx val="62731776"/>
+        <c:crossAx val="89111168"/>
         <c:crosses val="autoZero"/>
         <c:crossBetween val="between"/>
         <c:minorUnit val="5"/>
@@ -46937,11 +48073,11 @@
         </c:dLbls>
         <c:marker val="1"/>
         <c:smooth val="0"/>
-        <c:axId val="62852480"/>
-        <c:axId val="81478784"/>
+        <c:axId val="91030272"/>
+        <c:axId val="91031808"/>
       </c:lineChart>
       <c:catAx>
-        <c:axId val="62852480"/>
+        <c:axId val="91030272"/>
         <c:scaling>
           <c:orientation val="minMax"/>
         </c:scaling>
@@ -46951,7 +48087,7 @@
         <c:majorTickMark val="none"/>
         <c:minorTickMark val="none"/>
         <c:tickLblPos val="nextTo"/>
-        <c:crossAx val="81478784"/>
+        <c:crossAx val="91031808"/>
         <c:crosses val="autoZero"/>
         <c:auto val="1"/>
         <c:lblAlgn val="ctr"/>
@@ -46960,7 +48096,7 @@
         <c:noMultiLvlLbl val="0"/>
       </c:catAx>
       <c:valAx>
-        <c:axId val="81478784"/>
+        <c:axId val="91031808"/>
         <c:scaling>
           <c:orientation val="minMax"/>
           <c:min val="40"/>
@@ -46972,7 +48108,7 @@
         <c:majorTickMark val="none"/>
         <c:minorTickMark val="none"/>
         <c:tickLblPos val="nextTo"/>
-        <c:crossAx val="62852480"/>
+        <c:crossAx val="91030272"/>
         <c:crosses val="autoZero"/>
         <c:crossBetween val="between"/>
       </c:valAx>
@@ -48295,11 +49431,11 @@
         </c:dLbls>
         <c:marker val="1"/>
         <c:smooth val="0"/>
-        <c:axId val="81495552"/>
-        <c:axId val="81497088"/>
+        <c:axId val="91077248"/>
+        <c:axId val="91238784"/>
       </c:lineChart>
       <c:catAx>
-        <c:axId val="81495552"/>
+        <c:axId val="91077248"/>
         <c:scaling>
           <c:orientation val="minMax"/>
         </c:scaling>
@@ -48309,7 +49445,7 @@
         <c:majorTickMark val="none"/>
         <c:minorTickMark val="none"/>
         <c:tickLblPos val="nextTo"/>
-        <c:crossAx val="81497088"/>
+        <c:crossAx val="91238784"/>
         <c:crosses val="autoZero"/>
         <c:auto val="1"/>
         <c:lblAlgn val="ctr"/>
@@ -48317,7 +49453,7 @@
         <c:noMultiLvlLbl val="0"/>
       </c:catAx>
       <c:valAx>
-        <c:axId val="81497088"/>
+        <c:axId val="91238784"/>
         <c:scaling>
           <c:orientation val="minMax"/>
         </c:scaling>
@@ -48333,7 +49469,7 @@
             <a:noFill/>
           </a:ln>
         </c:spPr>
-        <c:crossAx val="81495552"/>
+        <c:crossAx val="91077248"/>
         <c:crosses val="autoZero"/>
         <c:crossBetween val="between"/>
       </c:valAx>
@@ -49656,11 +50792,11 @@
         </c:dLbls>
         <c:marker val="1"/>
         <c:smooth val="0"/>
-        <c:axId val="81513856"/>
-        <c:axId val="81515648"/>
+        <c:axId val="91280128"/>
+        <c:axId val="91281664"/>
       </c:lineChart>
       <c:catAx>
-        <c:axId val="81513856"/>
+        <c:axId val="91280128"/>
         <c:scaling>
           <c:orientation val="minMax"/>
         </c:scaling>
@@ -49670,7 +50806,7 @@
         <c:majorTickMark val="out"/>
         <c:minorTickMark val="none"/>
         <c:tickLblPos val="nextTo"/>
-        <c:crossAx val="81515648"/>
+        <c:crossAx val="91281664"/>
         <c:crosses val="autoZero"/>
         <c:auto val="1"/>
         <c:lblAlgn val="ctr"/>
@@ -49678,7 +50814,7 @@
         <c:noMultiLvlLbl val="0"/>
       </c:catAx>
       <c:valAx>
-        <c:axId val="81515648"/>
+        <c:axId val="91281664"/>
         <c:scaling>
           <c:orientation val="minMax"/>
         </c:scaling>
@@ -49689,7 +50825,7 @@
         <c:majorTickMark val="out"/>
         <c:minorTickMark val="none"/>
         <c:tickLblPos val="nextTo"/>
-        <c:crossAx val="81513856"/>
+        <c:crossAx val="91280128"/>
         <c:crosses val="autoZero"/>
         <c:crossBetween val="between"/>
       </c:valAx>
@@ -51012,11 +52148,11 @@
         </c:dLbls>
         <c:marker val="1"/>
         <c:smooth val="0"/>
-        <c:axId val="81581568"/>
-        <c:axId val="81583104"/>
+        <c:axId val="98323072"/>
+        <c:axId val="98328960"/>
       </c:lineChart>
       <c:catAx>
-        <c:axId val="81581568"/>
+        <c:axId val="98323072"/>
         <c:scaling>
           <c:orientation val="minMax"/>
         </c:scaling>
@@ -51026,7 +52162,7 @@
         <c:majorTickMark val="out"/>
         <c:minorTickMark val="none"/>
         <c:tickLblPos val="nextTo"/>
-        <c:crossAx val="81583104"/>
+        <c:crossAx val="98328960"/>
         <c:crosses val="autoZero"/>
         <c:auto val="1"/>
         <c:lblAlgn val="ctr"/>
@@ -51035,7 +52171,7 @@
         <c:noMultiLvlLbl val="0"/>
       </c:catAx>
       <c:valAx>
-        <c:axId val="81583104"/>
+        <c:axId val="98328960"/>
         <c:scaling>
           <c:orientation val="minMax"/>
         </c:scaling>
@@ -51046,7 +52182,7 @@
         <c:majorTickMark val="out"/>
         <c:minorTickMark val="none"/>
         <c:tickLblPos val="nextTo"/>
-        <c:crossAx val="81581568"/>
+        <c:crossAx val="98323072"/>
         <c:crosses val="autoZero"/>
         <c:crossBetween val="between"/>
       </c:valAx>
@@ -52369,11 +53505,11 @@
         </c:dLbls>
         <c:marker val="1"/>
         <c:smooth val="0"/>
-        <c:axId val="81628544"/>
-        <c:axId val="81634432"/>
+        <c:axId val="98345728"/>
+        <c:axId val="98347264"/>
       </c:lineChart>
       <c:catAx>
-        <c:axId val="81628544"/>
+        <c:axId val="98345728"/>
         <c:scaling>
           <c:orientation val="minMax"/>
         </c:scaling>
@@ -52383,7 +53519,7 @@
         <c:majorTickMark val="none"/>
         <c:minorTickMark val="none"/>
         <c:tickLblPos val="nextTo"/>
-        <c:crossAx val="81634432"/>
+        <c:crossAx val="98347264"/>
         <c:crosses val="autoZero"/>
         <c:auto val="1"/>
         <c:lblAlgn val="ctr"/>
@@ -52392,7 +53528,7 @@
         <c:noMultiLvlLbl val="0"/>
       </c:catAx>
       <c:valAx>
-        <c:axId val="81634432"/>
+        <c:axId val="98347264"/>
         <c:scaling>
           <c:orientation val="minMax"/>
         </c:scaling>
@@ -52408,7 +53544,7 @@
             <a:noFill/>
           </a:ln>
         </c:spPr>
-        <c:crossAx val="81628544"/>
+        <c:crossAx val="98345728"/>
         <c:crosses val="autoZero"/>
         <c:crossBetween val="between"/>
       </c:valAx>
@@ -53731,11 +54867,11 @@
         </c:dLbls>
         <c:marker val="1"/>
         <c:smooth val="0"/>
-        <c:axId val="82982400"/>
-        <c:axId val="82983936"/>
+        <c:axId val="98368128"/>
+        <c:axId val="112599424"/>
       </c:lineChart>
       <c:catAx>
-        <c:axId val="82982400"/>
+        <c:axId val="98368128"/>
         <c:scaling>
           <c:orientation val="minMax"/>
         </c:scaling>
@@ -53745,7 +54881,7 @@
         <c:majorTickMark val="none"/>
         <c:minorTickMark val="none"/>
         <c:tickLblPos val="nextTo"/>
-        <c:crossAx val="82983936"/>
+        <c:crossAx val="112599424"/>
         <c:crosses val="autoZero"/>
         <c:auto val="1"/>
         <c:lblAlgn val="ctr"/>
@@ -53753,7 +54889,7 @@
         <c:noMultiLvlLbl val="0"/>
       </c:catAx>
       <c:valAx>
-        <c:axId val="82983936"/>
+        <c:axId val="112599424"/>
         <c:scaling>
           <c:orientation val="minMax"/>
           <c:min val="70"/>
@@ -53770,7 +54906,7 @@
             <a:noFill/>
           </a:ln>
         </c:spPr>
-        <c:crossAx val="82982400"/>
+        <c:crossAx val="98368128"/>
         <c:crosses val="autoZero"/>
         <c:crossBetween val="between"/>
       </c:valAx>
@@ -55093,11 +56229,11 @@
         </c:dLbls>
         <c:marker val="1"/>
         <c:smooth val="0"/>
-        <c:axId val="83123584"/>
-        <c:axId val="83125376"/>
+        <c:axId val="112612096"/>
+        <c:axId val="112613632"/>
       </c:lineChart>
       <c:catAx>
-        <c:axId val="83123584"/>
+        <c:axId val="112612096"/>
         <c:scaling>
           <c:orientation val="minMax"/>
         </c:scaling>
@@ -55107,7 +56243,7 @@
         <c:majorTickMark val="none"/>
         <c:minorTickMark val="none"/>
         <c:tickLblPos val="nextTo"/>
-        <c:crossAx val="83125376"/>
+        <c:crossAx val="112613632"/>
         <c:crosses val="autoZero"/>
         <c:auto val="1"/>
         <c:lblAlgn val="ctr"/>
@@ -55115,7 +56251,7 @@
         <c:noMultiLvlLbl val="0"/>
       </c:catAx>
       <c:valAx>
-        <c:axId val="83125376"/>
+        <c:axId val="112613632"/>
         <c:scaling>
           <c:orientation val="minMax"/>
           <c:min val="40"/>
@@ -55132,7 +56268,7 @@
             <a:noFill/>
           </a:ln>
         </c:spPr>
-        <c:crossAx val="83123584"/>
+        <c:crossAx val="112612096"/>
         <c:crosses val="autoZero"/>
         <c:crossBetween val="between"/>
       </c:valAx>
@@ -55470,7 +56606,7 @@
 </file>
 
 <file path=customXml/itemProps1.xml><?xml version="1.0" encoding="utf-8"?>
-<ds:datastoreItem xmlns:ds="http://schemas.openxmlformats.org/officeDocument/2006/customXml" ds:itemID="{084F9DFC-B52F-4B83-922E-9589CE8004DF}">
+<ds:datastoreItem xmlns:ds="http://schemas.openxmlformats.org/officeDocument/2006/customXml" ds:itemID="{F247CFF2-E688-4296-8FDD-B9EBC30FA63A}">
   <ds:schemaRefs>
     <ds:schemaRef ds:uri="http://schemas.openxmlformats.org/officeDocument/2006/bibliography"/>
   </ds:schemaRefs>

</xml_diff>